<commit_message>
Significant upgrades to multi-segment interface:
Fixed flow chart to plot more complex maps properly.
Buttons are enabled or disabled based on model-run status
Click through to output for each segment.
Significant bullet proofing.
Results are saved in working directory.
Propts to overwrite when appropriate.
Fixed resize behavior
Added progress bar.
Added model status label.
</commit_message>
<xml_diff>
--- a/GUI/GUI.AQUATOX/Docs/AQUATOX.NET_1.0_UMAN.docx
+++ b/GUI/GUI.AQUATOX/Docs/AQUATOX.NET_1.0_UMAN.docx
@@ -459,7 +459,7 @@
           <v:shape id="_x0000_i1025" type="#_x0000_t75" style="width:93.75pt;height:30pt" o:ole="">
             <v:imagedata r:id="rId8" o:title="" cropbottom="-222f" cropright="-3339f"/>
           </v:shape>
-          <o:OLEObject Type="Embed" ProgID="WPDraw30.Drawing" ShapeID="_x0000_i1025" DrawAspect="Content" ObjectID="_1703568375" r:id="rId9">
+          <o:OLEObject Type="Embed" ProgID="WPDraw30.Drawing" ShapeID="_x0000_i1025" DrawAspect="Content" ObjectID="_1703590543" r:id="rId9">
             <o:FieldCodes>\* MERGEFORMAT</o:FieldCodes>
           </o:OLEObject>
         </w:object>
@@ -3446,21 +3446,7 @@
             <w:rStyle w:val="Hyperlink"/>
             <w:noProof/>
           </w:rPr>
-          <w:t>Setup P</w:t>
-        </w:r>
-        <w:r>
-          <w:rPr>
-            <w:rStyle w:val="Hyperlink"/>
-            <w:noProof/>
-          </w:rPr>
-          <w:t>a</w:t>
-        </w:r>
-        <w:r>
-          <w:rPr>
-            <w:rStyle w:val="Hyperlink"/>
-            <w:noProof/>
-          </w:rPr>
-          <w:t>rameters</w:t>
+          <w:t>Setup Parameters</w:t>
         </w:r>
         <w:r>
           <w:rPr>
@@ -5706,8 +5692,8 @@
           <w:szCs w:val="20"/>
         </w:rPr>
       </w:pPr>
-      <w:bookmarkStart w:id="52" w:name="Overview1"/>
-      <w:bookmarkStart w:id="53" w:name="_Toc92890499"/>
+      <w:bookmarkStart w:id="52" w:name="_Toc92890499"/>
+      <w:bookmarkStart w:id="53" w:name="Overview1"/>
       <w:r>
         <w:rPr>
           <w:color w:val="000000"/>
@@ -5732,9 +5718,9 @@
         </w:rPr>
         <w:t xml:space="preserve"> A Brief Overview</w:t>
       </w:r>
-      <w:bookmarkEnd w:id="53"/>
-    </w:p>
-    <w:bookmarkEnd w:id="52"/>
+      <w:bookmarkEnd w:id="52"/>
+    </w:p>
+    <w:bookmarkEnd w:id="53"/>
     <w:p>
       <w:pPr>
         <w:pStyle w:val="NormalWeb"/>
@@ -6303,8 +6289,8 @@
           <w:szCs w:val="20"/>
         </w:rPr>
       </w:pPr>
-      <w:bookmarkStart w:id="55" w:name="LoadingAStudy"/>
-      <w:bookmarkStart w:id="56" w:name="_Toc92890501"/>
+      <w:bookmarkStart w:id="55" w:name="_Toc92890501"/>
+      <w:bookmarkStart w:id="56" w:name="LoadingAStudy"/>
       <w:r>
         <w:rPr>
           <w:color w:val="000000"/>
@@ -6313,9 +6299,9 @@
         </w:rPr>
         <w:t>Loading a Study</w:t>
       </w:r>
-      <w:bookmarkEnd w:id="56"/>
-    </w:p>
-    <w:bookmarkEnd w:id="55"/>
+      <w:bookmarkEnd w:id="55"/>
+    </w:p>
+    <w:bookmarkEnd w:id="56"/>
     <w:p>
       <w:pPr>
         <w:keepNext/>
@@ -6463,8 +6449,9 @@
           <w:szCs w:val="20"/>
         </w:rPr>
       </w:pPr>
-      <w:bookmarkStart w:id="57" w:name="MainScreen"/>
-      <w:bookmarkStart w:id="58" w:name="_Toc92890502"/>
+      <w:bookmarkStart w:id="57" w:name="_Toc92890502"/>
+      <w:bookmarkStart w:id="58" w:name="MainScreen"/>
+      <w:bookmarkEnd w:id="58"/>
       <w:r>
         <w:rPr>
           <w:color w:val="000000"/>
@@ -6473,9 +6460,8 @@
         </w:rPr>
         <w:t>The Main Window</w:t>
       </w:r>
-      <w:bookmarkEnd w:id="58"/>
-    </w:p>
-    <w:bookmarkEnd w:id="57"/>
+      <w:bookmarkEnd w:id="57"/>
+    </w:p>
     <w:p>
       <w:pPr>
         <w:divId w:val="2131320465"/>
@@ -6950,19 +6936,7 @@
           <w:rPr>
             <w:rStyle w:val="Hyperlink"/>
           </w:rPr>
-          <w:t>Param</w:t>
-        </w:r>
-        <w:r>
-          <w:rPr>
-            <w:rStyle w:val="Hyperlink"/>
-          </w:rPr>
-          <w:t>e</w:t>
-        </w:r>
-        <w:r>
-          <w:rPr>
-            <w:rStyle w:val="Hyperlink"/>
-          </w:rPr>
-          <w:t>ters within Database Files vs. Parameters within in a Simulation</w:t>
+          <w:t>Parameters within Database Files vs. Parameters within in a Simulation</w:t>
         </w:r>
       </w:hyperlink>
       <w:r>
@@ -7815,8 +7789,8 @@
         </w:rPr>
       </w:pPr>
       <w:bookmarkStart w:id="61" w:name="_Databases_vs._Parameters"/>
-      <w:bookmarkStart w:id="62" w:name="Libraries"/>
-      <w:bookmarkStart w:id="63" w:name="_Toc92890505"/>
+      <w:bookmarkStart w:id="62" w:name="_Toc92890505"/>
+      <w:bookmarkStart w:id="63" w:name="Libraries"/>
       <w:bookmarkEnd w:id="61"/>
       <w:r>
         <w:rPr>
@@ -7874,9 +7848,9 @@
         </w:rPr>
         <w:t>in a Simulation</w:t>
       </w:r>
-      <w:bookmarkEnd w:id="63"/>
-    </w:p>
-    <w:bookmarkEnd w:id="62"/>
+      <w:bookmarkEnd w:id="62"/>
+    </w:p>
+    <w:bookmarkEnd w:id="63"/>
     <w:p>
       <w:pPr>
         <w:divId w:val="1497456948"/>
@@ -8201,13 +8175,7 @@
         </w:rPr>
       </w:pPr>
       <w:r>
-        <w:t xml:space="preserve">See </w:t>
-      </w:r>
-      <w:r>
-        <w:t xml:space="preserve">also </w:t>
-      </w:r>
-      <w:r>
-        <w:t xml:space="preserve">the section on </w:t>
+        <w:t xml:space="preserve">See also the section on </w:t>
       </w:r>
       <w:hyperlink w:anchor="Parameters" w:history="1">
         <w:r>
@@ -8603,17 +8571,17 @@
           <w:sz w:val="22"/>
         </w:rPr>
       </w:pPr>
-      <w:bookmarkStart w:id="67" w:name="ICandLoadings"/>
-      <w:bookmarkStart w:id="68" w:name="_Toc92890509"/>
+      <w:bookmarkStart w:id="67" w:name="_Toc92890509"/>
+      <w:bookmarkStart w:id="68" w:name="ICandLoadings"/>
       <w:r>
         <w:rPr>
           <w:sz w:val="22"/>
         </w:rPr>
         <w:t>Initial Conditions and Loadings</w:t>
       </w:r>
-      <w:bookmarkEnd w:id="68"/>
-    </w:p>
-    <w:bookmarkEnd w:id="67"/>
+      <w:bookmarkEnd w:id="67"/>
+    </w:p>
+    <w:bookmarkEnd w:id="68"/>
     <w:p>
       <w:pPr>
         <w:divId w:val="460925943"/>
@@ -9002,19 +8970,7 @@
           <w:rPr>
             <w:rStyle w:val="Hyperlink"/>
           </w:rPr>
-          <w:t>Important N</w:t>
-        </w:r>
-        <w:r>
-          <w:rPr>
-            <w:rStyle w:val="Hyperlink"/>
-          </w:rPr>
-          <w:t>o</w:t>
-        </w:r>
-        <w:r>
-          <w:rPr>
-            <w:rStyle w:val="Hyperlink"/>
-          </w:rPr>
-          <w:t>te about Dynamic Loadings</w:t>
+          <w:t>Important Note about Dynamic Loadings</w:t>
         </w:r>
       </w:hyperlink>
       <w:r>
@@ -9044,17 +9000,17 @@
           <w:sz w:val="22"/>
         </w:rPr>
       </w:pPr>
-      <w:bookmarkStart w:id="69" w:name="Import_and_Export_Loadings"/>
-      <w:bookmarkStart w:id="70" w:name="_Toc92890510"/>
+      <w:bookmarkStart w:id="69" w:name="_Toc92890510"/>
+      <w:bookmarkStart w:id="70" w:name="Import_and_Export_Loadings"/>
       <w:r>
         <w:rPr>
           <w:sz w:val="22"/>
         </w:rPr>
         <w:t>Importing Loadings</w:t>
       </w:r>
-      <w:bookmarkEnd w:id="70"/>
-    </w:p>
-    <w:bookmarkEnd w:id="69"/>
+      <w:bookmarkEnd w:id="69"/>
+    </w:p>
+    <w:bookmarkEnd w:id="70"/>
     <w:p>
       <w:pPr>
         <w:pStyle w:val="NormalWeb"/>
@@ -11365,6 +11321,7 @@
           <w:color w:val="000000"/>
         </w:rPr>
       </w:pPr>
+      <w:proofErr w:type="spellStart"/>
       <w:r>
         <w:rPr>
           <w:b/>
@@ -11379,7 +11336,16 @@
           <w:bCs/>
           <w:color w:val="000000"/>
         </w:rPr>
-        <w:t xml:space="preserve">Volume / </w:t>
+        <w:t>Volume</w:t>
+      </w:r>
+      <w:proofErr w:type="spellEnd"/>
+      <w:r>
+        <w:rPr>
+          <w:b/>
+          <w:bCs/>
+          <w:color w:val="000000"/>
+        </w:rPr>
+        <w:t xml:space="preserve"> / </w:t>
       </w:r>
       <w:r>
         <w:rPr>
@@ -11420,17 +11386,17 @@
           <w:sz w:val="22"/>
         </w:rPr>
       </w:pPr>
-      <w:bookmarkStart w:id="80" w:name="Parameters"/>
-      <w:bookmarkStart w:id="81" w:name="_Toc92890511"/>
+      <w:bookmarkStart w:id="80" w:name="_Toc92890511"/>
+      <w:bookmarkStart w:id="81" w:name="Parameters"/>
       <w:r>
         <w:rPr>
           <w:sz w:val="22"/>
         </w:rPr>
         <w:t>Parameters</w:t>
       </w:r>
-      <w:bookmarkEnd w:id="81"/>
-    </w:p>
-    <w:bookmarkEnd w:id="80"/>
+      <w:bookmarkEnd w:id="80"/>
+    </w:p>
+    <w:bookmarkEnd w:id="81"/>
     <w:p>
       <w:pPr>
         <w:divId w:val="1462456860"/>
@@ -11639,7 +11605,19 @@
           <w:rPr>
             <w:rStyle w:val="Hyperlink"/>
           </w:rPr>
-          <w:t>Site Data Screen</w:t>
+          <w:t>Site Data</w:t>
+        </w:r>
+        <w:r>
+          <w:rPr>
+            <w:rStyle w:val="Hyperlink"/>
+          </w:rPr>
+          <w:t xml:space="preserve"> </w:t>
+        </w:r>
+        <w:r>
+          <w:rPr>
+            <w:rStyle w:val="Hyperlink"/>
+          </w:rPr>
+          <w:t>Screen</w:t>
         </w:r>
       </w:hyperlink>
       <w:r>
@@ -12115,17 +12093,17 @@
           <w:sz w:val="22"/>
         </w:rPr>
       </w:pPr>
-      <w:bookmarkStart w:id="82" w:name="ChemData"/>
-      <w:bookmarkStart w:id="83" w:name="_Toc92890512"/>
+      <w:bookmarkStart w:id="82" w:name="_Toc92890512"/>
+      <w:bookmarkStart w:id="83" w:name="ChemData"/>
       <w:r>
         <w:rPr>
           <w:sz w:val="22"/>
         </w:rPr>
         <w:t>Chemical Properties and Fate Data Screen</w:t>
       </w:r>
-      <w:bookmarkEnd w:id="83"/>
-    </w:p>
-    <w:bookmarkEnd w:id="82"/>
+      <w:bookmarkEnd w:id="82"/>
+    </w:p>
+    <w:bookmarkEnd w:id="83"/>
     <w:p>
       <w:pPr>
         <w:divId w:val="1932470552"/>
@@ -12620,10 +12598,9 @@
           <w:sz w:val="22"/>
         </w:rPr>
       </w:pPr>
-      <w:bookmarkStart w:id="84" w:name="PlantData"/>
+      <w:bookmarkStart w:id="84" w:name="ChemTox"/>
       <w:bookmarkStart w:id="85" w:name="_Toc92890513"/>
-      <w:bookmarkStart w:id="86" w:name="ChemTox"/>
-      <w:bookmarkEnd w:id="86"/>
+      <w:bookmarkEnd w:id="84"/>
       <w:r>
         <w:rPr>
           <w:sz w:val="22"/>
@@ -12883,31 +12860,7 @@
         <w:rPr>
           <w:color w:val="000000"/>
         </w:rPr>
-        <w:t xml:space="preserve">:  K1 and </w:t>
-      </w:r>
-      <w:r>
-        <w:rPr>
-          <w:color w:val="000000"/>
-        </w:rPr>
-        <w:t xml:space="preserve">BCF </w:t>
-      </w:r>
-      <w:r>
-        <w:rPr>
-          <w:color w:val="000000"/>
-        </w:rPr>
-        <w:t xml:space="preserve">must be entered by the user and the </w:t>
-      </w:r>
-      <w:r>
-        <w:rPr>
-          <w:color w:val="000000"/>
-        </w:rPr>
-        <w:t xml:space="preserve">elimination rate (K2) </w:t>
-      </w:r>
-      <w:r>
-        <w:rPr>
-          <w:color w:val="000000"/>
-        </w:rPr>
-        <w:t>will be estimated.</w:t>
+        <w:t>:  K1 and BCF must be entered by the user and the elimination rate (K2) will be estimated.</w:t>
       </w:r>
     </w:p>
     <w:p>
@@ -12972,43 +12925,7 @@
         <w:rPr>
           <w:color w:val="000000"/>
         </w:rPr>
-        <w:t xml:space="preserve">:  </w:t>
-      </w:r>
-      <w:r>
-        <w:rPr>
-          <w:color w:val="000000"/>
-        </w:rPr>
-        <w:t>K2</w:t>
-      </w:r>
-      <w:r>
-        <w:rPr>
-          <w:color w:val="000000"/>
-        </w:rPr>
-        <w:t xml:space="preserve"> and </w:t>
-      </w:r>
-      <w:r>
-        <w:rPr>
-          <w:color w:val="000000"/>
-        </w:rPr>
-        <w:t xml:space="preserve">BCF </w:t>
-      </w:r>
-      <w:r>
-        <w:rPr>
-          <w:color w:val="000000"/>
-        </w:rPr>
-        <w:t xml:space="preserve">must be entered by the user and the </w:t>
-      </w:r>
-      <w:r>
-        <w:rPr>
-          <w:color w:val="000000"/>
-        </w:rPr>
-        <w:t>uptake rate (K1)</w:t>
-      </w:r>
-      <w:r>
-        <w:rPr>
-          <w:color w:val="000000"/>
-        </w:rPr>
-        <w:t xml:space="preserve"> will be estimated.</w:t>
+        <w:t>:  K2 and BCF must be entered by the user and the uptake rate (K1) will be estimated.</w:t>
       </w:r>
     </w:p>
     <w:p>
@@ -14128,13 +14045,23 @@
           <w:color w:val="000000"/>
         </w:rPr>
       </w:pPr>
-      <w:r>
-        <w:rPr>
-          <w:b/>
-          <w:bCs/>
-          <w:color w:val="000000"/>
-        </w:rPr>
-        <w:t>Biotrnsfm. rate const.</w:t>
+      <w:proofErr w:type="spellStart"/>
+      <w:r>
+        <w:rPr>
+          <w:b/>
+          <w:bCs/>
+          <w:color w:val="000000"/>
+        </w:rPr>
+        <w:t>Biotrnsfm</w:t>
+      </w:r>
+      <w:proofErr w:type="spellEnd"/>
+      <w:r>
+        <w:rPr>
+          <w:b/>
+          <w:bCs/>
+          <w:color w:val="000000"/>
+        </w:rPr>
+        <w:t>. rate const.</w:t>
       </w:r>
       <w:r>
         <w:rPr>
@@ -14302,21 +14229,7 @@
           <w:b/>
           <w:color w:val="000000"/>
         </w:rPr>
-        <w:t xml:space="preserve">EC50 </w:t>
-      </w:r>
-      <w:r>
-        <w:rPr>
-          <w:b/>
-          <w:color w:val="000000"/>
-        </w:rPr>
-        <w:t>Photo</w:t>
-      </w:r>
-      <w:r>
-        <w:rPr>
-          <w:b/>
-          <w:color w:val="000000"/>
-        </w:rPr>
-        <w:t xml:space="preserve"> Slope </w:t>
+        <w:t xml:space="preserve">EC50 Photo Slope </w:t>
       </w:r>
       <w:r>
         <w:rPr>
@@ -14431,6 +14344,8 @@
           <w:color w:val="000000"/>
         </w:rPr>
       </w:pPr>
+      <w:bookmarkStart w:id="86" w:name="PlantData"/>
+      <w:bookmarkEnd w:id="86"/>
       <w:r>
         <w:rPr>
           <w:sz w:val="22"/>
@@ -14439,7 +14354,6 @@
       </w:r>
       <w:bookmarkEnd w:id="85"/>
     </w:p>
-    <w:bookmarkEnd w:id="84"/>
     <w:p>
       <w:pPr>
         <w:divId w:val="1704134872"/>
@@ -14652,7 +14566,21 @@
         <w:rPr>
           <w:color w:val="000000"/>
         </w:rPr>
-        <w:t xml:space="preserve">The effects of modeling internal nutrients were investigated for all studies supplied as examples with the AQUATOX installation.  As might be expected, the nutrient-poor sites exhibited the greatest response to luxury uptake of nutrients, but default parameters cannot be used as-is and require the most recalibration.  Where there were sufficient observed data to evaluate the results, the applicability of the internal-nutrient submodel is noted.  In general, the following sites benefited from modeling internal nutrients: Cahaba River AL, Evers Reservoir FL, Lake Onondaga NY, Tenkiller Reservoir OK, and Rum River MN. The following sites showed a tendency to over-predict algal biomass (and dissolved oxygen): Blue Earth River MN, Crow Wing River MN, DeGray Reservoir AR, and Lake Jesup FL.      </w:t>
+        <w:t xml:space="preserve">The effects of modeling internal nutrients were investigated for all studies supplied as examples with the AQUATOX installation.  As might be expected, the nutrient-poor sites exhibited the greatest response to luxury uptake of nutrients, but default parameters cannot be used as-is and require the most recalibration.  Where there were sufficient observed data to evaluate the results, the applicability of the internal-nutrient submodel is noted.  In general, the following sites benefited from modeling internal nutrients: Cahaba River AL, Evers Reservoir FL, Lake Onondaga NY, Tenkiller Reservoir OK, and Rum River MN. The following sites showed a tendency to over-predict algal biomass (and dissolved oxygen): Blue Earth River MN, Crow Wing River MN, DeGray Reservoir AR, and Lake </w:t>
+      </w:r>
+      <w:proofErr w:type="spellStart"/>
+      <w:r>
+        <w:rPr>
+          <w:color w:val="000000"/>
+        </w:rPr>
+        <w:t>Jesup</w:t>
+      </w:r>
+      <w:proofErr w:type="spellEnd"/>
+      <w:r>
+        <w:rPr>
+          <w:color w:val="000000"/>
+        </w:rPr>
+        <w:t xml:space="preserve"> FL.      </w:t>
       </w:r>
       <w:r>
         <w:rPr>
@@ -15183,17 +15111,17 @@
           <w:sz w:val="22"/>
         </w:rPr>
       </w:pPr>
-      <w:bookmarkStart w:id="87" w:name="AnimalDataScreen"/>
-      <w:bookmarkStart w:id="88" w:name="_Toc92890514"/>
+      <w:bookmarkStart w:id="87" w:name="_Toc92890514"/>
+      <w:bookmarkStart w:id="88" w:name="AnimalDataScreen"/>
       <w:r>
         <w:rPr>
           <w:sz w:val="22"/>
         </w:rPr>
         <w:t>Animal Data Screen</w:t>
       </w:r>
-      <w:bookmarkEnd w:id="88"/>
-    </w:p>
-    <w:bookmarkEnd w:id="87"/>
+      <w:bookmarkEnd w:id="87"/>
+    </w:p>
+    <w:bookmarkEnd w:id="88"/>
     <w:p>
       <w:pPr>
         <w:divId w:val="592708768"/>
@@ -16707,17 +16635,21 @@
     <w:p>
       <w:pPr>
         <w:pStyle w:val="Heading4"/>
+        <w:keepNext/>
         <w:divId w:val="1949585276"/>
         <w:rPr>
           <w:sz w:val="22"/>
         </w:rPr>
       </w:pPr>
-      <w:bookmarkStart w:id="91" w:name="Site"/>
-      <w:bookmarkStart w:id="92" w:name="_Toc92890516"/>
+      <w:bookmarkStart w:id="91" w:name="_Toc92890516"/>
+      <w:bookmarkStart w:id="92" w:name="Site"/>
+      <w:bookmarkStart w:id="93" w:name="SiteScreen"/>
+      <w:bookmarkEnd w:id="93"/>
       <w:r>
         <w:rPr>
           <w:sz w:val="22"/>
         </w:rPr>
+        <w:lastRenderedPageBreak/>
         <w:t xml:space="preserve">Site </w:t>
       </w:r>
       <w:r>
@@ -16726,11 +16658,12 @@
         </w:rPr>
         <w:t>Parameters</w:t>
       </w:r>
-      <w:bookmarkEnd w:id="92"/>
-    </w:p>
-    <w:bookmarkEnd w:id="91"/>
-    <w:p>
-      <w:pPr>
+      <w:bookmarkEnd w:id="91"/>
+    </w:p>
+    <w:bookmarkEnd w:id="92"/>
+    <w:p>
+      <w:pPr>
+        <w:keepNext/>
         <w:divId w:val="1803494183"/>
         <w:rPr>
           <w:color w:val="000000"/>
@@ -16740,763 +16673,762 @@
         <w:rPr>
           <w:color w:val="000000"/>
         </w:rPr>
+        <w:t xml:space="preserve">Each site can be characterized by a </w:t>
+      </w:r>
+      <w:r>
+        <w:rPr>
+          <w:color w:val="000000"/>
+        </w:rPr>
+        <w:t xml:space="preserve">relatively </w:t>
+      </w:r>
+      <w:r>
+        <w:rPr>
+          <w:color w:val="000000"/>
+        </w:rPr>
+        <w:t xml:space="preserve">small number of site constants.  These can be seen and edited by clicking on </w:t>
+      </w:r>
+      <w:r>
+        <w:rPr>
+          <w:b/>
+          <w:bCs/>
+          <w:color w:val="000000"/>
+        </w:rPr>
+        <w:t>Parameters</w:t>
+      </w:r>
+      <w:r>
+        <w:rPr>
+          <w:color w:val="000000"/>
+        </w:rPr>
+        <w:t xml:space="preserve"> in the </w:t>
+      </w:r>
+      <w:r>
+        <w:rPr>
+          <w:b/>
+          <w:bCs/>
+          <w:color w:val="000000"/>
+        </w:rPr>
+        <w:t>Site Data</w:t>
+      </w:r>
+      <w:r>
+        <w:rPr>
+          <w:color w:val="000000"/>
+        </w:rPr>
+        <w:t xml:space="preserve"> window, or they can be loaded from the </w:t>
+      </w:r>
+      <w:r>
+        <w:rPr>
+          <w:b/>
+          <w:bCs/>
+          <w:color w:val="000000"/>
+        </w:rPr>
+        <w:t>Database</w:t>
+      </w:r>
+      <w:r>
+        <w:rPr>
+          <w:color w:val="000000"/>
+        </w:rPr>
+        <w:t xml:space="preserve">.  There is some redundancy in that </w:t>
+      </w:r>
+      <w:r>
+        <w:rPr>
+          <w:b/>
+          <w:bCs/>
+          <w:color w:val="000000"/>
+        </w:rPr>
+        <w:t>Volume</w:t>
+      </w:r>
+      <w:r>
+        <w:rPr>
+          <w:color w:val="000000"/>
+        </w:rPr>
+        <w:t xml:space="preserve">, </w:t>
+      </w:r>
+      <w:r>
+        <w:rPr>
+          <w:b/>
+          <w:bCs/>
+          <w:color w:val="000000"/>
+        </w:rPr>
+        <w:t>Area</w:t>
+      </w:r>
+      <w:r>
+        <w:rPr>
+          <w:color w:val="000000"/>
+        </w:rPr>
+        <w:t xml:space="preserve">, and </w:t>
+      </w:r>
+      <w:r>
+        <w:rPr>
+          <w:b/>
+          <w:bCs/>
+          <w:color w:val="000000"/>
+        </w:rPr>
+        <w:t>Mean Depth</w:t>
+      </w:r>
+      <w:r>
+        <w:rPr>
+          <w:color w:val="000000"/>
+        </w:rPr>
+        <w:t xml:space="preserve"> all have to be specified.  Based on mean and maximum depth, the bathymetry of the site is computed</w:t>
+      </w:r>
+      <w:r>
+        <w:rPr>
+          <w:color w:val="000000"/>
+        </w:rPr>
+        <w:t xml:space="preserve"> (see equation 8 in the Technical Documentation)</w:t>
+      </w:r>
+      <w:r>
+        <w:rPr>
+          <w:color w:val="000000"/>
+        </w:rPr>
+        <w:t xml:space="preserve">.  Volume is a state variable and can be computed in a variety of ways (accessible through the </w:t>
+      </w:r>
+      <w:r>
+        <w:rPr>
+          <w:rStyle w:val="Strong"/>
+          <w:color w:val="000000"/>
+        </w:rPr>
+        <w:t xml:space="preserve">volume loading </w:t>
+      </w:r>
+      <w:r>
+        <w:rPr>
+          <w:rStyle w:val="Strong"/>
+          <w:color w:val="000000"/>
+        </w:rPr>
+        <w:t>screen</w:t>
+      </w:r>
+      <w:r>
+        <w:rPr>
+          <w:color w:val="000000"/>
+        </w:rPr>
+        <w:t>)</w:t>
+      </w:r>
+      <w:r>
+        <w:rPr>
+          <w:color w:val="000000"/>
+        </w:rPr>
+        <w:t>; however, one option is to set it to remain constant using the value provided in the site screen.</w:t>
+      </w:r>
+    </w:p>
+    <w:p>
+      <w:pPr>
+        <w:divId w:val="361904529"/>
+        <w:rPr>
+          <w:color w:val="000000"/>
+        </w:rPr>
+      </w:pPr>
+    </w:p>
+    <w:p>
+      <w:pPr>
+        <w:divId w:val="361904529"/>
+        <w:rPr>
+          <w:color w:val="000000"/>
+        </w:rPr>
+      </w:pPr>
+      <w:r>
+        <w:rPr>
+          <w:color w:val="000000"/>
+        </w:rPr>
+        <w:t xml:space="preserve">The </w:t>
+      </w:r>
+      <w:r>
+        <w:rPr>
+          <w:b/>
+          <w:bCs/>
+          <w:color w:val="000000"/>
+        </w:rPr>
+        <w:t>Max. Length</w:t>
+      </w:r>
+      <w:r>
+        <w:rPr>
+          <w:color w:val="000000"/>
+        </w:rPr>
+        <w:t xml:space="preserve"> is the distance, usually the long axis, across which wave buildup can occur.  </w:t>
+      </w:r>
+      <w:r>
+        <w:rPr>
+          <w:color w:val="000000"/>
+        </w:rPr>
+        <w:t xml:space="preserve">This can also affect phytoplankton retention time in flowing systems as well as the calculation of cross-section area for velocity calculations. </w:t>
+      </w:r>
+    </w:p>
+    <w:p>
+      <w:pPr>
+        <w:divId w:val="2020349977"/>
+        <w:rPr>
+          <w:color w:val="000000"/>
+        </w:rPr>
+      </w:pPr>
+      <w:r>
+        <w:rPr>
+          <w:color w:val="000000"/>
+        </w:rPr>
+        <w:t> </w:t>
+      </w:r>
+    </w:p>
+    <w:p>
+      <w:pPr>
+        <w:divId w:val="360589416"/>
+        <w:rPr>
+          <w:color w:val="000000"/>
+        </w:rPr>
+      </w:pPr>
+      <w:r>
+        <w:rPr>
+          <w:color w:val="000000"/>
+        </w:rPr>
+        <w:t xml:space="preserve">Likewise, in the </w:t>
+      </w:r>
+      <w:r>
+        <w:rPr>
+          <w:b/>
+          <w:bCs/>
+          <w:color w:val="000000"/>
+        </w:rPr>
+        <w:t>Light Screen</w:t>
+      </w:r>
+      <w:r>
+        <w:rPr>
+          <w:b/>
+          <w:bCs/>
+          <w:color w:val="000000"/>
+        </w:rPr>
+        <w:t>, if</w:t>
+      </w:r>
+      <w:r>
+        <w:rPr>
+          <w:color w:val="000000"/>
+        </w:rPr>
+        <w:t xml:space="preserve"> a user has selected to "use annual mean and range loadings," that user must provide data about the </w:t>
+      </w:r>
+      <w:r>
+        <w:rPr>
+          <w:b/>
+          <w:bCs/>
+          <w:color w:val="000000"/>
+        </w:rPr>
+        <w:t>Average Light</w:t>
+      </w:r>
+      <w:r>
+        <w:rPr>
+          <w:color w:val="000000"/>
+        </w:rPr>
+        <w:t xml:space="preserve"> and the </w:t>
+      </w:r>
+      <w:r>
+        <w:rPr>
+          <w:b/>
+          <w:bCs/>
+          <w:color w:val="000000"/>
+        </w:rPr>
+        <w:t>Average Light Range</w:t>
+      </w:r>
+      <w:r>
+        <w:rPr>
+          <w:b/>
+          <w:bCs/>
+          <w:color w:val="000000"/>
+        </w:rPr>
+        <w:t xml:space="preserve"> </w:t>
+      </w:r>
+      <w:r>
+        <w:rPr>
+          <w:bCs/>
+          <w:color w:val="000000"/>
+        </w:rPr>
+        <w:t>on the Site Data screen</w:t>
+      </w:r>
+      <w:r>
+        <w:rPr>
+          <w:b/>
+          <w:bCs/>
+          <w:color w:val="000000"/>
+        </w:rPr>
+        <w:t xml:space="preserve">, </w:t>
+      </w:r>
+      <w:r>
+        <w:rPr>
+          <w:color w:val="000000"/>
+        </w:rPr>
+        <w:t xml:space="preserve">from which seasonal fluctuations are computed.  These are not computed from the latitude because of local and regional differences in elevation, cloud cover, and maritime or continental climatic conditions.  </w:t>
+      </w:r>
+    </w:p>
+    <w:p>
+      <w:pPr>
+        <w:divId w:val="812407965"/>
+        <w:rPr>
+          <w:color w:val="000000"/>
+        </w:rPr>
+      </w:pPr>
+      <w:r>
+        <w:rPr>
+          <w:color w:val="000000"/>
+        </w:rPr>
+        <w:t> </w:t>
+      </w:r>
+    </w:p>
+    <w:p>
+      <w:pPr>
+        <w:divId w:val="163202274"/>
+        <w:rPr>
+          <w:color w:val="000000"/>
+        </w:rPr>
+      </w:pPr>
+      <w:r>
+        <w:rPr>
+          <w:b/>
+          <w:bCs/>
+          <w:color w:val="000000"/>
+        </w:rPr>
+        <w:t>Latitude</w:t>
+      </w:r>
+      <w:r>
+        <w:rPr>
+          <w:color w:val="000000"/>
+        </w:rPr>
+        <w:t xml:space="preserve"> is used to compute the seasonal variation in day length, </w:t>
+      </w:r>
+      <w:r>
+        <w:rPr>
+          <w:color w:val="000000"/>
+        </w:rPr>
+        <w:t>al</w:t>
+      </w:r>
+      <w:r>
+        <w:rPr>
+          <w:color w:val="000000"/>
+        </w:rPr>
+        <w:t xml:space="preserve">though this can be overridden in the </w:t>
+      </w:r>
+      <w:r>
+        <w:rPr>
+          <w:b/>
+          <w:bCs/>
+          <w:color w:val="000000"/>
+        </w:rPr>
+        <w:t>Light Screen</w:t>
+      </w:r>
+      <w:r>
+        <w:rPr>
+          <w:color w:val="000000"/>
+        </w:rPr>
+        <w:t xml:space="preserve">.  This override can be useful for laboratory simulations.  </w:t>
+      </w:r>
+    </w:p>
+    <w:p>
+      <w:pPr>
+        <w:divId w:val="813447650"/>
+        <w:rPr>
+          <w:color w:val="000000"/>
+        </w:rPr>
+      </w:pPr>
+      <w:r>
+        <w:rPr>
+          <w:color w:val="000000"/>
+        </w:rPr>
+        <w:t> </w:t>
+      </w:r>
+    </w:p>
+    <w:p>
+      <w:pPr>
+        <w:divId w:val="813447650"/>
+        <w:rPr>
+          <w:color w:val="000000"/>
+        </w:rPr>
+      </w:pPr>
+      <w:r>
+        <w:rPr>
+          <w:b/>
+          <w:color w:val="000000"/>
+        </w:rPr>
+        <w:t>Altitude</w:t>
+      </w:r>
+      <w:r>
+        <w:rPr>
+          <w:color w:val="000000"/>
+        </w:rPr>
+        <w:t xml:space="preserve"> is used in the computation of oxygen saturation.  </w:t>
+      </w:r>
+    </w:p>
+    <w:p>
+      <w:pPr>
+        <w:divId w:val="813447650"/>
+        <w:rPr>
+          <w:color w:val="000000"/>
+        </w:rPr>
+      </w:pPr>
+    </w:p>
+    <w:p>
+      <w:pPr>
+        <w:divId w:val="813447650"/>
+        <w:rPr>
+          <w:color w:val="000000"/>
+        </w:rPr>
+      </w:pPr>
+      <w:r>
+        <w:rPr>
+          <w:b/>
+          <w:color w:val="000000"/>
+        </w:rPr>
+        <w:t>Enclosure wall area</w:t>
+      </w:r>
+      <w:r>
+        <w:rPr>
+          <w:color w:val="000000"/>
+        </w:rPr>
+        <w:t xml:space="preserve"> is used for experimental enclosures only and </w:t>
+      </w:r>
+      <w:r>
+        <w:rPr>
+          <w:color w:val="000000"/>
+        </w:rPr>
+        <w:t>affects a site’s morphometry. (Specifically, it increases the fraction of the site area within the euphotic zone.)</w:t>
+      </w:r>
+    </w:p>
+    <w:p>
+      <w:pPr>
+        <w:divId w:val="813447650"/>
+        <w:rPr>
+          <w:b/>
+          <w:color w:val="000000"/>
+        </w:rPr>
+      </w:pPr>
+    </w:p>
+    <w:p>
+      <w:pPr>
+        <w:divId w:val="813447650"/>
+        <w:rPr>
+          <w:color w:val="000000"/>
+        </w:rPr>
+      </w:pPr>
+      <w:r>
+        <w:rPr>
+          <w:b/>
+          <w:color w:val="000000"/>
+        </w:rPr>
+        <w:t>Baseline Percent Embeddedness</w:t>
+      </w:r>
+      <w:r>
+        <w:rPr>
+          <w:color w:val="000000"/>
+        </w:rPr>
+        <w:t xml:space="preserve"> is the initial condition percent embeddedness for a site.  This value is used to calculate effects when organisms are sensitive </w:t>
+      </w:r>
+      <w:r>
+        <w:rPr>
+          <w:color w:val="000000"/>
+        </w:rPr>
+        <w:t xml:space="preserve">to </w:t>
+      </w:r>
+      <w:r>
+        <w:rPr>
+          <w:color w:val="000000"/>
+        </w:rPr>
+        <w:t>embeddedness, calculated as a function of TSS.  See</w:t>
+      </w:r>
+      <w:r>
+        <w:rPr>
+          <w:color w:val="000000"/>
+        </w:rPr>
+        <w:t xml:space="preserve"> the “Interstitial Sediments” portion of section 4.3 of the Technical Documentation. </w:t>
+      </w:r>
+    </w:p>
+    <w:p>
+      <w:pPr>
+        <w:divId w:val="813447650"/>
+        <w:rPr>
+          <w:color w:val="000000"/>
+        </w:rPr>
+      </w:pPr>
+    </w:p>
+    <w:p>
+      <w:pPr>
+        <w:divId w:val="813447650"/>
+        <w:rPr>
+          <w:color w:val="000000"/>
+        </w:rPr>
+      </w:pPr>
+      <w:r>
+        <w:rPr>
+          <w:color w:val="000000"/>
+        </w:rPr>
+        <w:t xml:space="preserve">The </w:t>
+      </w:r>
+      <w:r>
+        <w:rPr>
+          <w:b/>
+          <w:color w:val="000000"/>
+        </w:rPr>
+        <w:t>Minimum Volume Frac</w:t>
+      </w:r>
+      <w:r>
+        <w:rPr>
+          <w:b/>
+          <w:color w:val="000000"/>
+        </w:rPr>
+        <w:t>.</w:t>
+      </w:r>
+      <w:r>
+        <w:rPr>
+          <w:color w:val="000000"/>
+        </w:rPr>
+        <w:t xml:space="preserve"> multiplied by the initial condition volume for a site represents the minimum volume that a water body can attain within the simulation.  If the water volume drops below this level, numerical modeling of state variables stops and the simulation skips forward to the next period in time when the water volume is calculated to be above the minimum level.</w:t>
+      </w:r>
+    </w:p>
+    <w:p>
+      <w:pPr>
+        <w:divId w:val="1885941743"/>
+        <w:rPr>
+          <w:color w:val="000000"/>
+        </w:rPr>
+      </w:pPr>
+    </w:p>
+    <w:p>
+      <w:pPr>
+        <w:divId w:val="1764303045"/>
+        <w:rPr>
+          <w:color w:val="000000"/>
+        </w:rPr>
+      </w:pPr>
+      <w:r>
+        <w:rPr>
+          <w:color w:val="000000"/>
+        </w:rPr>
+        <w:t xml:space="preserve">Toward the bottom of the site screen are the parameters for the </w:t>
+      </w:r>
+      <w:r>
+        <w:rPr>
+          <w:rStyle w:val="Strong"/>
+          <w:color w:val="000000"/>
+        </w:rPr>
+        <w:t>phytoplankton retention function</w:t>
+      </w:r>
+      <w:r>
+        <w:rPr>
+          <w:color w:val="000000"/>
+        </w:rPr>
+        <w:t xml:space="preserve">.  Phytoplankton and zooplankton will quickly wash out of a short reach, but </w:t>
+      </w:r>
+      <w:r>
+        <w:rPr>
+          <w:color w:val="000000"/>
+        </w:rPr>
+        <w:t>might</w:t>
+      </w:r>
+      <w:r>
+        <w:rPr>
+          <w:color w:val="000000"/>
+        </w:rPr>
+        <w:t xml:space="preserve"> </w:t>
+      </w:r>
+      <w:r>
+        <w:rPr>
+          <w:color w:val="000000"/>
+        </w:rPr>
+        <w:t>be able to grow over an extensive reach of a river, including its tributaries.  To solve this problem, AQUATOX takes into account the “Total Length” of the river being simulated, as opposed to the length of the river reach, or “Site</w:t>
+      </w:r>
+      <w:r>
+        <w:rPr>
+          <w:color w:val="000000"/>
+        </w:rPr>
+        <w:t xml:space="preserve"> </w:t>
+      </w:r>
+      <w:r>
+        <w:rPr>
+          <w:color w:val="000000"/>
+        </w:rPr>
+        <w:t xml:space="preserve">Length” so that phytoplankton and zooplankton production upstream can be estimated.  The assumption is that conditions upstream are similar to those in the reach being modeled. </w:t>
+      </w:r>
+    </w:p>
+    <w:p>
+      <w:pPr>
+        <w:divId w:val="1231648759"/>
+        <w:rPr>
+          <w:color w:val="000000"/>
+        </w:rPr>
+      </w:pPr>
+      <w:r>
+        <w:rPr>
+          <w:color w:val="000000"/>
+        </w:rPr>
+        <w:t> </w:t>
+      </w:r>
+    </w:p>
+    <w:p>
+      <w:pPr>
+        <w:divId w:val="1762338630"/>
+        <w:rPr>
+          <w:color w:val="000000"/>
+        </w:rPr>
+      </w:pPr>
+      <w:r>
+        <w:rPr>
+          <w:color w:val="000000"/>
+        </w:rPr>
+        <w:t xml:space="preserve">For estuaries, a series of </w:t>
+      </w:r>
+      <w:r>
+        <w:rPr>
+          <w:rStyle w:val="Strong"/>
+          <w:color w:val="000000"/>
+        </w:rPr>
+        <w:t xml:space="preserve">tidal range parameters </w:t>
+      </w:r>
+      <w:r>
+        <w:rPr>
+          <w:color w:val="000000"/>
+        </w:rPr>
+        <w:t>is required (amplitudes and epochs).  These are used to calculate the daily average tidal range for the site, which affects the average depth of the salt wedge on that day.   These parameters are generally available for download from NOAA databases.</w:t>
+      </w:r>
+    </w:p>
+    <w:p>
+      <w:pPr>
+        <w:divId w:val="1121800860"/>
+        <w:rPr>
+          <w:color w:val="000000"/>
+        </w:rPr>
+      </w:pPr>
+      <w:r>
+        <w:rPr>
+          <w:color w:val="000000"/>
+        </w:rPr>
+        <w:t> </w:t>
+      </w:r>
+    </w:p>
+    <w:p>
+      <w:pPr>
+        <w:divId w:val="1297102250"/>
+        <w:rPr>
+          <w:color w:val="000000"/>
+        </w:rPr>
+      </w:pPr>
+      <w:r>
+        <w:rPr>
+          <w:color w:val="000000"/>
+        </w:rPr>
+        <w:t>If a stream is being simulated (set in the</w:t>
+      </w:r>
+      <w:r>
+        <w:rPr>
+          <w:b/>
+          <w:bCs/>
+          <w:color w:val="000000"/>
+        </w:rPr>
+        <w:t xml:space="preserve"> Site Type</w:t>
+      </w:r>
+      <w:r>
+        <w:rPr>
+          <w:bCs/>
+          <w:color w:val="000000"/>
+        </w:rPr>
+        <w:t xml:space="preserve"> </w:t>
+      </w:r>
+      <w:r>
+        <w:rPr>
+          <w:bCs/>
+          <w:color w:val="000000"/>
+        </w:rPr>
+        <w:t>panel on Site screen</w:t>
+      </w:r>
+      <w:r>
+        <w:rPr>
+          <w:color w:val="000000"/>
+        </w:rPr>
+        <w:t xml:space="preserve">) the </w:t>
+      </w:r>
+      <w:r>
+        <w:rPr>
+          <w:b/>
+          <w:bCs/>
+          <w:color w:val="000000"/>
+        </w:rPr>
+        <w:t>Stream Data</w:t>
+      </w:r>
+      <w:r>
+        <w:rPr>
+          <w:color w:val="000000"/>
+        </w:rPr>
+        <w:t xml:space="preserve"> button in the upper right is enabled.  Clicking this button displays a series of important stream parameters regarding site morphometry</w:t>
+      </w:r>
+      <w:r>
+        <w:rPr>
+          <w:color w:val="000000"/>
+        </w:rPr>
+        <w:t xml:space="preserve">, and </w:t>
+      </w:r>
+      <w:r>
+        <w:rPr>
+          <w:color w:val="000000"/>
+        </w:rPr>
+        <w:t>habitats represented.</w:t>
+      </w:r>
+    </w:p>
+    <w:p>
+      <w:pPr>
+        <w:divId w:val="1429619629"/>
+        <w:rPr>
+          <w:color w:val="000000"/>
+        </w:rPr>
+      </w:pPr>
+      <w:r>
+        <w:rPr>
+          <w:color w:val="000000"/>
+        </w:rPr>
+        <w:t> </w:t>
+      </w:r>
+    </w:p>
+    <w:p>
+      <w:pPr>
+        <w:divId w:val="1531138777"/>
+        <w:rPr>
+          <w:color w:val="000000"/>
+        </w:rPr>
+      </w:pPr>
+      <w:r>
+        <w:rPr>
+          <w:color w:val="000000"/>
+        </w:rPr>
         <w:lastRenderedPageBreak/>
-        <w:t xml:space="preserve">Each site can be characterized by a </w:t>
-      </w:r>
-      <w:r>
-        <w:rPr>
-          <w:color w:val="000000"/>
-        </w:rPr>
-        <w:t xml:space="preserve">relatively </w:t>
-      </w:r>
-      <w:r>
-        <w:rPr>
-          <w:color w:val="000000"/>
-        </w:rPr>
-        <w:t xml:space="preserve">small number of site constants.  These can be seen and edited by clicking on </w:t>
-      </w:r>
-      <w:r>
-        <w:rPr>
-          <w:b/>
-          <w:bCs/>
-          <w:color w:val="000000"/>
-        </w:rPr>
-        <w:t>Parameters</w:t>
-      </w:r>
-      <w:r>
-        <w:rPr>
-          <w:color w:val="000000"/>
-        </w:rPr>
-        <w:t xml:space="preserve"> in the </w:t>
-      </w:r>
-      <w:r>
-        <w:rPr>
-          <w:b/>
-          <w:bCs/>
-          <w:color w:val="000000"/>
-        </w:rPr>
-        <w:t>Site Data</w:t>
-      </w:r>
-      <w:r>
-        <w:rPr>
-          <w:color w:val="000000"/>
-        </w:rPr>
-        <w:t xml:space="preserve"> window, or they can be loaded from the </w:t>
-      </w:r>
-      <w:r>
-        <w:rPr>
-          <w:b/>
-          <w:bCs/>
-          <w:color w:val="000000"/>
-        </w:rPr>
-        <w:t>Database</w:t>
-      </w:r>
-      <w:r>
-        <w:rPr>
-          <w:color w:val="000000"/>
-        </w:rPr>
-        <w:t xml:space="preserve">.  There is some redundancy in that </w:t>
-      </w:r>
-      <w:r>
-        <w:rPr>
-          <w:b/>
-          <w:bCs/>
-          <w:color w:val="000000"/>
-        </w:rPr>
-        <w:t>Volume</w:t>
-      </w:r>
-      <w:r>
-        <w:rPr>
-          <w:color w:val="000000"/>
-        </w:rPr>
-        <w:t xml:space="preserve">, </w:t>
-      </w:r>
-      <w:r>
-        <w:rPr>
-          <w:b/>
-          <w:bCs/>
-          <w:color w:val="000000"/>
-        </w:rPr>
-        <w:t>Area</w:t>
-      </w:r>
-      <w:r>
-        <w:rPr>
-          <w:color w:val="000000"/>
-        </w:rPr>
-        <w:t xml:space="preserve">, and </w:t>
-      </w:r>
-      <w:r>
-        <w:rPr>
-          <w:b/>
-          <w:bCs/>
-          <w:color w:val="000000"/>
-        </w:rPr>
-        <w:t>Mean Depth</w:t>
-      </w:r>
-      <w:r>
-        <w:rPr>
-          <w:color w:val="000000"/>
-        </w:rPr>
-        <w:t xml:space="preserve"> all have to be specified.  Based on mean and maximum depth, the bathymetry of the site is computed</w:t>
-      </w:r>
-      <w:r>
-        <w:rPr>
-          <w:color w:val="000000"/>
-        </w:rPr>
-        <w:t xml:space="preserve"> (see equation 8 in the Technical Documentation)</w:t>
-      </w:r>
-      <w:r>
-        <w:rPr>
-          <w:color w:val="000000"/>
-        </w:rPr>
-        <w:t xml:space="preserve">.  Volume is a state variable and can be computed in a variety of ways (accessible through the </w:t>
+        <w:t xml:space="preserve">To maximize comprehension, parameters on this user interface screen are described with several English words rather than symbolically.  </w:t>
       </w:r>
       <w:r>
         <w:rPr>
           <w:rStyle w:val="Strong"/>
           <w:color w:val="000000"/>
         </w:rPr>
-        <w:t xml:space="preserve">volume loading </w:t>
+        <w:t>Appendix B</w:t>
+      </w:r>
+      <w:r>
+        <w:rPr>
+          <w:color w:val="000000"/>
+        </w:rPr>
+        <w:t xml:space="preserve"> of the </w:t>
       </w:r>
       <w:r>
         <w:rPr>
           <w:rStyle w:val="Strong"/>
           <w:color w:val="000000"/>
         </w:rPr>
-        <w:t>screen</w:t>
-      </w:r>
-      <w:r>
-        <w:rPr>
-          <w:color w:val="000000"/>
-        </w:rPr>
-        <w:t>)</w:t>
-      </w:r>
-      <w:r>
-        <w:rPr>
-          <w:color w:val="000000"/>
-        </w:rPr>
-        <w:t>; however, one option is to set it to remain constant using the value provided in the site screen.</w:t>
-      </w:r>
-    </w:p>
-    <w:p>
-      <w:pPr>
-        <w:divId w:val="361904529"/>
-        <w:rPr>
-          <w:color w:val="000000"/>
-        </w:rPr>
-      </w:pPr>
-    </w:p>
-    <w:p>
-      <w:pPr>
-        <w:divId w:val="361904529"/>
-        <w:rPr>
-          <w:color w:val="000000"/>
-        </w:rPr>
-      </w:pPr>
-      <w:r>
-        <w:rPr>
-          <w:color w:val="000000"/>
-        </w:rPr>
-        <w:t xml:space="preserve">The </w:t>
-      </w:r>
-      <w:r>
-        <w:rPr>
-          <w:b/>
-          <w:bCs/>
-          <w:color w:val="000000"/>
-        </w:rPr>
-        <w:t>Max. Length</w:t>
-      </w:r>
-      <w:r>
-        <w:rPr>
-          <w:color w:val="000000"/>
-        </w:rPr>
-        <w:t xml:space="preserve"> is the distance, usually the long axis, across which wave buildup can occur.  </w:t>
-      </w:r>
-      <w:r>
-        <w:rPr>
-          <w:color w:val="000000"/>
-        </w:rPr>
-        <w:t xml:space="preserve">This can also affect phytoplankton retention time in flowing systems as well as the calculation of cross-section area for velocity calculations. </w:t>
-      </w:r>
-    </w:p>
-    <w:p>
-      <w:pPr>
-        <w:divId w:val="2020349977"/>
-        <w:rPr>
-          <w:color w:val="000000"/>
-        </w:rPr>
-      </w:pPr>
-      <w:r>
-        <w:rPr>
-          <w:color w:val="000000"/>
-        </w:rPr>
-        <w:t> </w:t>
-      </w:r>
-    </w:p>
-    <w:p>
-      <w:pPr>
-        <w:divId w:val="360589416"/>
-        <w:rPr>
-          <w:color w:val="000000"/>
-        </w:rPr>
-      </w:pPr>
-      <w:r>
-        <w:rPr>
-          <w:color w:val="000000"/>
-        </w:rPr>
-        <w:t xml:space="preserve">Likewise, in the </w:t>
-      </w:r>
-      <w:r>
-        <w:rPr>
-          <w:b/>
-          <w:bCs/>
-          <w:color w:val="000000"/>
-        </w:rPr>
-        <w:t>Light Screen</w:t>
-      </w:r>
-      <w:r>
-        <w:rPr>
-          <w:b/>
-          <w:bCs/>
-          <w:color w:val="000000"/>
-        </w:rPr>
-        <w:t>, if</w:t>
-      </w:r>
-      <w:r>
-        <w:rPr>
-          <w:color w:val="000000"/>
-        </w:rPr>
-        <w:t xml:space="preserve"> a user has selected to "use annual mean and range loadings," that user must provide data about the </w:t>
-      </w:r>
-      <w:r>
-        <w:rPr>
-          <w:b/>
-          <w:bCs/>
-          <w:color w:val="000000"/>
-        </w:rPr>
-        <w:t>Average Light</w:t>
-      </w:r>
-      <w:r>
-        <w:rPr>
-          <w:color w:val="000000"/>
-        </w:rPr>
-        <w:t xml:space="preserve"> and the </w:t>
-      </w:r>
-      <w:r>
-        <w:rPr>
-          <w:b/>
-          <w:bCs/>
-          <w:color w:val="000000"/>
-        </w:rPr>
-        <w:t>Average Light Range</w:t>
-      </w:r>
-      <w:r>
-        <w:rPr>
-          <w:b/>
-          <w:bCs/>
-          <w:color w:val="000000"/>
-        </w:rPr>
-        <w:t xml:space="preserve"> </w:t>
-      </w:r>
-      <w:r>
-        <w:rPr>
-          <w:bCs/>
-          <w:color w:val="000000"/>
-        </w:rPr>
-        <w:t>on the Site Data screen</w:t>
-      </w:r>
-      <w:r>
-        <w:rPr>
-          <w:b/>
-          <w:bCs/>
-          <w:color w:val="000000"/>
-        </w:rPr>
-        <w:t xml:space="preserve">, </w:t>
-      </w:r>
-      <w:r>
-        <w:rPr>
-          <w:color w:val="000000"/>
-        </w:rPr>
-        <w:t xml:space="preserve">from which seasonal fluctuations are computed.  These are not computed from the latitude because of local and regional differences in elevation, cloud cover, and maritime or continental climatic conditions.  </w:t>
-      </w:r>
-    </w:p>
-    <w:p>
-      <w:pPr>
-        <w:divId w:val="812407965"/>
-        <w:rPr>
-          <w:color w:val="000000"/>
-        </w:rPr>
-      </w:pPr>
-      <w:r>
-        <w:rPr>
-          <w:color w:val="000000"/>
-        </w:rPr>
-        <w:t> </w:t>
-      </w:r>
-    </w:p>
-    <w:p>
-      <w:pPr>
-        <w:divId w:val="163202274"/>
-        <w:rPr>
-          <w:color w:val="000000"/>
-        </w:rPr>
-      </w:pPr>
-      <w:r>
-        <w:rPr>
-          <w:b/>
-          <w:bCs/>
-          <w:color w:val="000000"/>
-        </w:rPr>
-        <w:t>Latitude</w:t>
-      </w:r>
-      <w:r>
-        <w:rPr>
-          <w:color w:val="000000"/>
-        </w:rPr>
-        <w:t xml:space="preserve"> is used to compute the seasonal variation in day length, </w:t>
-      </w:r>
-      <w:r>
-        <w:rPr>
-          <w:color w:val="000000"/>
-        </w:rPr>
-        <w:t>al</w:t>
-      </w:r>
-      <w:r>
-        <w:rPr>
-          <w:color w:val="000000"/>
-        </w:rPr>
-        <w:t xml:space="preserve">though this can be overridden in the </w:t>
-      </w:r>
-      <w:r>
-        <w:rPr>
-          <w:b/>
-          <w:bCs/>
-          <w:color w:val="000000"/>
-        </w:rPr>
-        <w:t>Light Screen</w:t>
-      </w:r>
-      <w:r>
-        <w:rPr>
-          <w:color w:val="000000"/>
-        </w:rPr>
-        <w:t xml:space="preserve">.  This override can be useful for laboratory simulations.  </w:t>
-      </w:r>
-    </w:p>
-    <w:p>
-      <w:pPr>
-        <w:divId w:val="813447650"/>
-        <w:rPr>
-          <w:color w:val="000000"/>
-        </w:rPr>
-      </w:pPr>
-      <w:r>
-        <w:rPr>
-          <w:color w:val="000000"/>
-        </w:rPr>
-        <w:t> </w:t>
-      </w:r>
-    </w:p>
-    <w:p>
-      <w:pPr>
-        <w:divId w:val="813447650"/>
-        <w:rPr>
-          <w:color w:val="000000"/>
-        </w:rPr>
-      </w:pPr>
-      <w:r>
-        <w:rPr>
-          <w:b/>
-          <w:color w:val="000000"/>
-        </w:rPr>
-        <w:t>Altitude</w:t>
-      </w:r>
-      <w:r>
-        <w:rPr>
-          <w:color w:val="000000"/>
-        </w:rPr>
-        <w:t xml:space="preserve"> is used in the computation of oxygen saturation.  </w:t>
-      </w:r>
-    </w:p>
-    <w:p>
-      <w:pPr>
-        <w:divId w:val="813447650"/>
-        <w:rPr>
-          <w:color w:val="000000"/>
-        </w:rPr>
-      </w:pPr>
-    </w:p>
-    <w:p>
-      <w:pPr>
-        <w:divId w:val="813447650"/>
-        <w:rPr>
-          <w:color w:val="000000"/>
-        </w:rPr>
-      </w:pPr>
-      <w:r>
-        <w:rPr>
-          <w:b/>
-          <w:color w:val="000000"/>
-        </w:rPr>
-        <w:t>Enclosure wall area</w:t>
-      </w:r>
-      <w:r>
-        <w:rPr>
-          <w:color w:val="000000"/>
-        </w:rPr>
-        <w:t xml:space="preserve"> is used for experimental enclosures only and </w:t>
-      </w:r>
-      <w:r>
-        <w:rPr>
-          <w:color w:val="000000"/>
-        </w:rPr>
-        <w:t>affects a site’s morphometry. (Specifically, it increases the fraction of the site area within the euphotic zone.)</w:t>
-      </w:r>
-    </w:p>
-    <w:p>
-      <w:pPr>
-        <w:divId w:val="813447650"/>
-        <w:rPr>
-          <w:b/>
-          <w:color w:val="000000"/>
-        </w:rPr>
-      </w:pPr>
-    </w:p>
-    <w:p>
-      <w:pPr>
-        <w:divId w:val="813447650"/>
-        <w:rPr>
-          <w:color w:val="000000"/>
-        </w:rPr>
-      </w:pPr>
-      <w:r>
-        <w:rPr>
-          <w:b/>
-          <w:color w:val="000000"/>
-        </w:rPr>
-        <w:t>Baseline Percent Embeddedness</w:t>
-      </w:r>
-      <w:r>
-        <w:rPr>
-          <w:color w:val="000000"/>
-        </w:rPr>
-        <w:t xml:space="preserve"> is the initial condition percent embeddedness for a site.  This value is used to calculate effects when organisms are sensitive </w:t>
-      </w:r>
-      <w:r>
-        <w:rPr>
-          <w:color w:val="000000"/>
-        </w:rPr>
-        <w:t xml:space="preserve">to </w:t>
-      </w:r>
-      <w:r>
-        <w:rPr>
-          <w:color w:val="000000"/>
-        </w:rPr>
-        <w:t>embeddedness, calculated as a function of TSS.  See</w:t>
-      </w:r>
-      <w:r>
-        <w:rPr>
-          <w:color w:val="000000"/>
-        </w:rPr>
-        <w:t xml:space="preserve"> the “Interstitial Sediments” portion of section 4.3 of the Technical Documentation. </w:t>
-      </w:r>
-    </w:p>
-    <w:p>
-      <w:pPr>
-        <w:divId w:val="813447650"/>
-        <w:rPr>
-          <w:color w:val="000000"/>
-        </w:rPr>
-      </w:pPr>
-    </w:p>
-    <w:p>
-      <w:pPr>
-        <w:divId w:val="813447650"/>
-        <w:rPr>
-          <w:color w:val="000000"/>
-        </w:rPr>
-      </w:pPr>
-      <w:r>
-        <w:rPr>
-          <w:color w:val="000000"/>
-        </w:rPr>
-        <w:t xml:space="preserve">The </w:t>
-      </w:r>
-      <w:r>
-        <w:rPr>
-          <w:b/>
-          <w:color w:val="000000"/>
-        </w:rPr>
-        <w:t>Minimum Volume Frac</w:t>
-      </w:r>
-      <w:r>
-        <w:rPr>
-          <w:b/>
-          <w:color w:val="000000"/>
-        </w:rPr>
-        <w:t>.</w:t>
-      </w:r>
-      <w:r>
-        <w:rPr>
-          <w:color w:val="000000"/>
-        </w:rPr>
-        <w:t xml:space="preserve"> multiplied by the initial condition volume for a site represents the minimum volume that a water body can attain within the simulation.  If the water volume drops below this level, numerical modeling of state variables stops and the simulation skips forward to the next period in time when the water volume is calculated to be above the minimum level.</w:t>
-      </w:r>
-    </w:p>
-    <w:p>
-      <w:pPr>
-        <w:divId w:val="1885941743"/>
-        <w:rPr>
-          <w:color w:val="000000"/>
-        </w:rPr>
-      </w:pPr>
-    </w:p>
-    <w:p>
-      <w:pPr>
-        <w:divId w:val="1764303045"/>
-        <w:rPr>
-          <w:color w:val="000000"/>
-        </w:rPr>
-      </w:pPr>
-      <w:r>
-        <w:rPr>
-          <w:color w:val="000000"/>
-        </w:rPr>
-        <w:t xml:space="preserve">Toward the bottom of the site screen are the parameters for the </w:t>
+        <w:t>AQUATOX Technical documentation</w:t>
+      </w:r>
+      <w:r>
+        <w:rPr>
+          <w:color w:val="000000"/>
+        </w:rPr>
+        <w:t xml:space="preserve"> contains a full description of each of the parameters shown here under </w:t>
       </w:r>
       <w:r>
         <w:rPr>
           <w:rStyle w:val="Strong"/>
           <w:color w:val="000000"/>
         </w:rPr>
-        <w:t>phytoplankton retention function</w:t>
-      </w:r>
-      <w:r>
-        <w:rPr>
-          <w:color w:val="000000"/>
-        </w:rPr>
-        <w:t xml:space="preserve">.  Phytoplankton and zooplankton will quickly wash out of a short reach, but </w:t>
-      </w:r>
-      <w:r>
-        <w:rPr>
-          <w:color w:val="000000"/>
-        </w:rPr>
-        <w:t>might</w:t>
-      </w:r>
-      <w:r>
-        <w:rPr>
-          <w:color w:val="000000"/>
-        </w:rPr>
-        <w:t xml:space="preserve"> </w:t>
-      </w:r>
-      <w:r>
-        <w:rPr>
-          <w:color w:val="000000"/>
-        </w:rPr>
-        <w:t>be able to grow over an extensive reach of a river, including its tributaries.  To solve this problem, AQUATOX takes into account the “Total Length” of the river being simulated, as opposed to the length of the river reach, or “Site</w:t>
-      </w:r>
-      <w:r>
-        <w:rPr>
-          <w:color w:val="000000"/>
-        </w:rPr>
-        <w:t xml:space="preserve"> </w:t>
-      </w:r>
-      <w:r>
-        <w:rPr>
-          <w:color w:val="000000"/>
-        </w:rPr>
-        <w:t xml:space="preserve">Length” so that phytoplankton and zooplankton production upstream can be estimated.  The assumption is that conditions upstream are similar to those in the reach being modeled. </w:t>
-      </w:r>
-    </w:p>
-    <w:p>
-      <w:pPr>
-        <w:divId w:val="1231648759"/>
-        <w:rPr>
-          <w:color w:val="000000"/>
-        </w:rPr>
-      </w:pPr>
-      <w:r>
-        <w:rPr>
-          <w:color w:val="000000"/>
-        </w:rPr>
-        <w:t> </w:t>
-      </w:r>
-    </w:p>
-    <w:p>
-      <w:pPr>
-        <w:divId w:val="1762338630"/>
-        <w:rPr>
-          <w:color w:val="000000"/>
-        </w:rPr>
-      </w:pPr>
-      <w:r>
-        <w:rPr>
-          <w:color w:val="000000"/>
-        </w:rPr>
-        <w:t xml:space="preserve">For estuaries, a series of </w:t>
+        <w:t xml:space="preserve">"Site </w:t>
       </w:r>
       <w:r>
         <w:rPr>
           <w:rStyle w:val="Strong"/>
           <w:color w:val="000000"/>
         </w:rPr>
-        <w:t xml:space="preserve">tidal range parameters </w:t>
-      </w:r>
-      <w:r>
-        <w:rPr>
-          <w:color w:val="000000"/>
-        </w:rPr>
-        <w:t>is required (amplitudes and epochs).  These are used to calculate the daily average tidal range for the site, which affects the average depth of the salt wedge on that day.   These parameters are generally available for download from NOAA databases.</w:t>
-      </w:r>
-    </w:p>
-    <w:p>
-      <w:pPr>
-        <w:divId w:val="1121800860"/>
-        <w:rPr>
-          <w:color w:val="000000"/>
-        </w:rPr>
-      </w:pPr>
-      <w:r>
-        <w:rPr>
-          <w:color w:val="000000"/>
-        </w:rPr>
-        <w:t> </w:t>
-      </w:r>
-    </w:p>
-    <w:p>
-      <w:pPr>
-        <w:divId w:val="1297102250"/>
-        <w:rPr>
-          <w:color w:val="000000"/>
-        </w:rPr>
-      </w:pPr>
-      <w:r>
-        <w:rPr>
-          <w:color w:val="000000"/>
-        </w:rPr>
-        <w:t>If a stream is being simulated (set in the</w:t>
-      </w:r>
-      <w:r>
-        <w:rPr>
-          <w:b/>
-          <w:bCs/>
-          <w:color w:val="000000"/>
-        </w:rPr>
-        <w:t xml:space="preserve"> Site Type</w:t>
-      </w:r>
-      <w:r>
-        <w:rPr>
-          <w:bCs/>
-          <w:color w:val="000000"/>
-        </w:rPr>
-        <w:t xml:space="preserve"> </w:t>
-      </w:r>
-      <w:r>
-        <w:rPr>
-          <w:bCs/>
-          <w:color w:val="000000"/>
-        </w:rPr>
-        <w:t>panel on Site screen</w:t>
-      </w:r>
-      <w:r>
-        <w:rPr>
-          <w:color w:val="000000"/>
-        </w:rPr>
-        <w:t xml:space="preserve">) the </w:t>
-      </w:r>
-      <w:r>
-        <w:rPr>
-          <w:b/>
-          <w:bCs/>
-          <w:color w:val="000000"/>
-        </w:rPr>
-        <w:t>Stream Data</w:t>
-      </w:r>
-      <w:r>
-        <w:rPr>
-          <w:color w:val="000000"/>
-        </w:rPr>
-        <w:t xml:space="preserve"> button in the upper right is enabled.  Clicking this button displays a series of important stream parameters regarding site morphometry</w:t>
-      </w:r>
-      <w:r>
-        <w:rPr>
-          <w:color w:val="000000"/>
-        </w:rPr>
-        <w:t xml:space="preserve">, and </w:t>
-      </w:r>
-      <w:r>
-        <w:rPr>
-          <w:color w:val="000000"/>
-        </w:rPr>
-        <w:t>habitats represented.</w:t>
-      </w:r>
-    </w:p>
-    <w:p>
-      <w:pPr>
-        <w:divId w:val="1429619629"/>
-        <w:rPr>
-          <w:color w:val="000000"/>
-        </w:rPr>
-      </w:pPr>
-      <w:r>
-        <w:rPr>
-          <w:color w:val="000000"/>
-        </w:rPr>
-        <w:t> </w:t>
-      </w:r>
-    </w:p>
-    <w:p>
-      <w:pPr>
-        <w:divId w:val="1531138777"/>
-        <w:rPr>
-          <w:color w:val="000000"/>
-        </w:rPr>
-      </w:pPr>
-      <w:r>
-        <w:rPr>
-          <w:color w:val="000000"/>
-        </w:rPr>
-        <w:t xml:space="preserve">To maximize comprehension, parameters on this user interface screen are described with several English words rather than symbolically.  </w:t>
-      </w:r>
-      <w:r>
-        <w:rPr>
-          <w:rStyle w:val="Strong"/>
-          <w:color w:val="000000"/>
-        </w:rPr>
-        <w:t>Appendix B</w:t>
-      </w:r>
-      <w:r>
-        <w:rPr>
-          <w:color w:val="000000"/>
-        </w:rPr>
-        <w:t xml:space="preserve"> of the </w:t>
-      </w:r>
-      <w:r>
-        <w:rPr>
-          <w:rStyle w:val="Strong"/>
-          <w:color w:val="000000"/>
-        </w:rPr>
-        <w:t>AQUATOX Technical documentation</w:t>
-      </w:r>
-      <w:r>
-        <w:rPr>
-          <w:color w:val="000000"/>
-        </w:rPr>
-        <w:t xml:space="preserve"> contains a full description of each of the parameters shown here under </w:t>
-      </w:r>
-      <w:r>
-        <w:rPr>
-          <w:rStyle w:val="Strong"/>
-          <w:color w:val="000000"/>
-        </w:rPr>
-        <w:t xml:space="preserve">"Site </w:t>
-      </w:r>
-      <w:r>
-        <w:rPr>
-          <w:rStyle w:val="Strong"/>
-          <w:color w:val="000000"/>
-        </w:rPr>
-        <w:lastRenderedPageBreak/>
         <w:t>Parameters</w:t>
       </w:r>
       <w:r>
@@ -17534,16 +17466,16 @@
           <w:sz w:val="22"/>
         </w:rPr>
       </w:pPr>
-      <w:bookmarkStart w:id="93" w:name="Remineralization"/>
-      <w:bookmarkStart w:id="94" w:name="_Toc92890517"/>
+      <w:bookmarkStart w:id="94" w:name="Remineralization"/>
+      <w:bookmarkStart w:id="95" w:name="_Toc92890517"/>
       <w:r>
         <w:rPr>
           <w:sz w:val="22"/>
         </w:rPr>
         <w:t>Remineralization</w:t>
       </w:r>
-      <w:bookmarkEnd w:id="93"/>
       <w:bookmarkEnd w:id="94"/>
+      <w:bookmarkEnd w:id="95"/>
     </w:p>
     <w:p>
       <w:pPr>
@@ -17754,8 +17686,8 @@
           <w:sz w:val="22"/>
         </w:rPr>
       </w:pPr>
-      <w:bookmarkStart w:id="95" w:name="Shade"/>
       <w:bookmarkStart w:id="96" w:name="_Toc92890518"/>
+      <w:bookmarkStart w:id="97" w:name="Shade"/>
       <w:r>
         <w:rPr>
           <w:sz w:val="22"/>
@@ -17764,7 +17696,7 @@
       </w:r>
       <w:bookmarkEnd w:id="96"/>
     </w:p>
-    <w:bookmarkEnd w:id="95"/>
+    <w:bookmarkEnd w:id="97"/>
     <w:p>
       <w:pPr>
         <w:keepNext/>
@@ -17824,8 +17756,8 @@
           <w:sz w:val="22"/>
         </w:rPr>
       </w:pPr>
-      <w:bookmarkStart w:id="97" w:name="Velocity"/>
       <w:bookmarkStart w:id="98" w:name="_Toc92890519"/>
+      <w:bookmarkStart w:id="99" w:name="Velocity"/>
       <w:r>
         <w:rPr>
           <w:sz w:val="22"/>
@@ -17834,7 +17766,7 @@
       </w:r>
       <w:bookmarkEnd w:id="98"/>
     </w:p>
-    <w:bookmarkEnd w:id="97"/>
+    <w:bookmarkEnd w:id="99"/>
     <w:p>
       <w:pPr>
         <w:pStyle w:val="NormalWeb"/>
@@ -17850,7 +17782,16 @@
         <w:divId w:val="329678657"/>
       </w:pPr>
       <w:r>
-        <w:t xml:space="preserve">Velocity has wide reaching effects including: </w:t>
+        <w:lastRenderedPageBreak/>
+        <w:t xml:space="preserve">Velocity has wide </w:t>
+      </w:r>
+      <w:proofErr w:type="gramStart"/>
+      <w:r>
+        <w:t>reaching</w:t>
+      </w:r>
+      <w:proofErr w:type="gramEnd"/>
+      <w:r>
+        <w:t xml:space="preserve"> effects including: </w:t>
       </w:r>
     </w:p>
     <w:p>
@@ -17876,7 +17817,6 @@
         <w:divId w:val="329678657"/>
       </w:pPr>
       <w:r>
-        <w:lastRenderedPageBreak/>
         <w:t xml:space="preserve">breakage of macrophytes; </w:t>
       </w:r>
     </w:p>
@@ -17942,8 +17882,8 @@
           <w:sz w:val="22"/>
         </w:rPr>
       </w:pPr>
-      <w:bookmarkStart w:id="99" w:name="MeanDepth"/>
       <w:bookmarkStart w:id="100" w:name="_Toc92890520"/>
+      <w:bookmarkStart w:id="101" w:name="MeanDepth"/>
       <w:r>
         <w:rPr>
           <w:sz w:val="22"/>
@@ -17952,7 +17892,7 @@
       </w:r>
       <w:bookmarkEnd w:id="100"/>
     </w:p>
-    <w:bookmarkEnd w:id="99"/>
+    <w:bookmarkEnd w:id="101"/>
     <w:p>
       <w:pPr>
         <w:pStyle w:val="NormalWeb"/>
@@ -18010,8 +17950,8 @@
           <w:szCs w:val="20"/>
         </w:rPr>
       </w:pPr>
-      <w:bookmarkStart w:id="101" w:name="SetupWindow"/>
       <w:bookmarkStart w:id="102" w:name="_Toc92890521"/>
+      <w:bookmarkStart w:id="103" w:name="SetupWindow"/>
       <w:r>
         <w:rPr>
           <w:sz w:val="24"/>
@@ -18042,7 +17982,7 @@
       </w:r>
       <w:bookmarkEnd w:id="102"/>
     </w:p>
-    <w:bookmarkEnd w:id="101"/>
+    <w:bookmarkEnd w:id="103"/>
     <w:p>
       <w:pPr>
         <w:keepNext/>
@@ -18176,7 +18116,21 @@
         <w:rPr>
           <w:color w:val="000000"/>
         </w:rPr>
-        <w:t xml:space="preserve">etup screen you can modify the </w:t>
+        <w:t xml:space="preserve">etup </w:t>
+      </w:r>
+      <w:proofErr w:type="gramStart"/>
+      <w:r>
+        <w:rPr>
+          <w:color w:val="000000"/>
+        </w:rPr>
+        <w:t>screen</w:t>
+      </w:r>
+      <w:proofErr w:type="gramEnd"/>
+      <w:r>
+        <w:rPr>
+          <w:color w:val="000000"/>
+        </w:rPr>
+        <w:t xml:space="preserve"> you can modify the </w:t>
       </w:r>
       <w:r>
         <w:rPr>
@@ -18408,7 +18362,14 @@
         <w:rPr>
           <w:color w:val="000000"/>
         </w:rPr>
-        <w:t xml:space="preserve"> and examine the minimum and maximum predictions over that time interval.</w:t>
+        <w:t xml:space="preserve"> and examine the minimum and </w:t>
+      </w:r>
+      <w:r>
+        <w:rPr>
+          <w:color w:val="000000"/>
+        </w:rPr>
+        <w:lastRenderedPageBreak/>
+        <w:t>maximum predictions over that time interval.</w:t>
       </w:r>
       <w:r>
         <w:rPr>
@@ -18475,7 +18436,6 @@
         <w:rPr>
           <w:color w:val="000000"/>
         </w:rPr>
-        <w:lastRenderedPageBreak/>
         <w:t> </w:t>
       </w:r>
     </w:p>
@@ -19017,12 +18977,13 @@
           <w:sz w:val="22"/>
         </w:rPr>
       </w:pPr>
-      <w:bookmarkStart w:id="103" w:name="RateOutput"/>
       <w:bookmarkStart w:id="104" w:name="_Toc92890522"/>
+      <w:bookmarkStart w:id="105" w:name="RateOutput"/>
       <w:r>
         <w:rPr>
           <w:sz w:val="22"/>
         </w:rPr>
+        <w:lastRenderedPageBreak/>
         <w:t>Rate Output</w:t>
       </w:r>
       <w:bookmarkEnd w:id="104"/>
@@ -19033,7 +18994,7 @@
         <w:t xml:space="preserve"> </w:t>
       </w:r>
     </w:p>
-    <w:bookmarkEnd w:id="103"/>
+    <w:bookmarkEnd w:id="105"/>
     <w:p>
       <w:pPr>
         <w:divId w:val="1132751801"/>
@@ -19287,7 +19248,7 @@
           <w:szCs w:val="20"/>
         </w:rPr>
       </w:pPr>
-      <w:bookmarkStart w:id="105" w:name="_Toc92890523"/>
+      <w:bookmarkStart w:id="106" w:name="_Toc92890523"/>
       <w:r>
         <w:rPr>
           <w:sz w:val="24"/>
@@ -19309,7 +19270,7 @@
         </w:rPr>
         <w:t xml:space="preserve"> (running the model)</w:t>
       </w:r>
-      <w:bookmarkEnd w:id="105"/>
+      <w:bookmarkEnd w:id="106"/>
     </w:p>
     <w:p>
       <w:pPr>
@@ -19356,7 +19317,7 @@
           <w:sz w:val="22"/>
         </w:rPr>
       </w:pPr>
-      <w:bookmarkStart w:id="106" w:name="_Toc92890524"/>
+      <w:bookmarkStart w:id="107" w:name="_Toc92890524"/>
       <w:r>
         <w:rPr>
           <w:sz w:val="22"/>
@@ -19369,7 +19330,7 @@
         </w:rPr>
         <w:t>Simulations</w:t>
       </w:r>
-      <w:bookmarkEnd w:id="106"/>
+      <w:bookmarkEnd w:id="107"/>
     </w:p>
     <w:p>
       <w:pPr>
@@ -19391,8 +19352,8 @@
           <w:szCs w:val="20"/>
         </w:rPr>
       </w:pPr>
-      <w:bookmarkStart w:id="107" w:name="OutputScreen"/>
       <w:bookmarkStart w:id="108" w:name="_Toc92890525"/>
+      <w:bookmarkStart w:id="109" w:name="OutputScreen"/>
       <w:r>
         <w:rPr>
           <w:color w:val="000000"/>
@@ -19418,8 +19379,8 @@
           <w:b/>
         </w:rPr>
       </w:pPr>
-      <w:bookmarkStart w:id="109" w:name="_Toc330995804"/>
-      <w:bookmarkEnd w:id="107"/>
+      <w:bookmarkStart w:id="110" w:name="_Toc330995804"/>
+      <w:bookmarkEnd w:id="109"/>
       <w:r>
         <w:t xml:space="preserve">The “Output” screen is accessed from the Output button on the </w:t>
       </w:r>
@@ -19429,7 +19390,7 @@
         </w:rPr>
         <w:t>main screen.</w:t>
       </w:r>
-      <w:bookmarkEnd w:id="109"/>
+      <w:bookmarkEnd w:id="110"/>
     </w:p>
     <w:p>
       <w:pPr>
@@ -19501,14 +19462,14 @@
           <w:sz w:val="22"/>
         </w:rPr>
       </w:pPr>
-      <w:bookmarkStart w:id="110" w:name="_Toc92890526"/>
+      <w:bookmarkStart w:id="111" w:name="_Toc92890526"/>
       <w:r>
         <w:rPr>
           <w:sz w:val="22"/>
         </w:rPr>
         <w:t>Viewing Existing Graphs</w:t>
       </w:r>
-      <w:bookmarkEnd w:id="110"/>
+      <w:bookmarkEnd w:id="111"/>
     </w:p>
     <w:p>
       <w:pPr>
@@ -19619,8 +19580,8 @@
           <w:sz w:val="22"/>
         </w:rPr>
       </w:pPr>
-      <w:bookmarkStart w:id="111" w:name="New_Graph"/>
       <w:bookmarkStart w:id="112" w:name="_Toc92890527"/>
+      <w:bookmarkStart w:id="113" w:name="New_Graph"/>
       <w:r>
         <w:rPr>
           <w:sz w:val="22"/>
@@ -19629,7 +19590,7 @@
       </w:r>
       <w:bookmarkEnd w:id="112"/>
     </w:p>
-    <w:bookmarkEnd w:id="111"/>
+    <w:bookmarkEnd w:id="113"/>
     <w:p>
       <w:pPr>
         <w:pStyle w:val="NormalWeb"/>
@@ -19639,6 +19600,7 @@
         </w:rPr>
       </w:pPr>
       <w:r>
+        <w:lastRenderedPageBreak/>
         <w:t>When the "</w:t>
       </w:r>
       <w:r>
@@ -19650,7 +19612,7 @@
       <w:r>
         <w:t xml:space="preserve">" button is pressed, a user </w:t>
       </w:r>
-      <w:bookmarkStart w:id="113" w:name="Modifying_a_Graph"/>
+      <w:bookmarkStart w:id="114" w:name="Modifying_a_Graph"/>
       <w:r>
         <w:t xml:space="preserve">will get to the </w:t>
       </w:r>
@@ -19664,7 +19626,7 @@
       <w:r>
         <w:t xml:space="preserve"> window.</w:t>
       </w:r>
-      <w:bookmarkEnd w:id="113"/>
+      <w:bookmarkEnd w:id="114"/>
       <w:r>
         <w:t xml:space="preserve">  </w:t>
       </w:r>
@@ -19725,7 +19687,6 @@
         <w:rPr>
           <w:color w:val="000000"/>
         </w:rPr>
-        <w:lastRenderedPageBreak/>
         <w:t> </w:t>
       </w:r>
     </w:p>
@@ -20199,7 +20160,7 @@
           <w:color w:val="000000"/>
         </w:rPr>
       </w:pPr>
-      <w:bookmarkStart w:id="114" w:name="Selecting_Output"/>
+      <w:bookmarkStart w:id="115" w:name="Selecting_Output"/>
       <w:r>
         <w:rPr>
           <w:color w:val="000000"/>
@@ -20207,7 +20168,7 @@
         <w:t>Selecting from a List of Output</w:t>
       </w:r>
     </w:p>
-    <w:bookmarkEnd w:id="114"/>
+    <w:bookmarkEnd w:id="115"/>
     <w:p>
       <w:pPr>
         <w:divId w:val="1935236321"/>
@@ -20495,6 +20456,7 @@
         <w:rPr>
           <w:color w:val="000000"/>
         </w:rPr>
+        <w:lastRenderedPageBreak/>
         <w:t>Use the "</w:t>
       </w:r>
       <w:r>
@@ -20569,7 +20531,7 @@
           <w:szCs w:val="20"/>
         </w:rPr>
       </w:pPr>
-      <w:bookmarkStart w:id="115" w:name="_Toc92890528"/>
+      <w:bookmarkStart w:id="116" w:name="_Toc92890528"/>
       <w:r>
         <w:rPr>
           <w:color w:val="000000"/>
@@ -20578,7 +20540,7 @@
         </w:rPr>
         <w:t>Setting Up Simulation, Single Segment</w:t>
       </w:r>
-      <w:bookmarkEnd w:id="115"/>
+      <w:bookmarkEnd w:id="116"/>
     </w:p>
     <w:p>
       <w:pPr>
@@ -20592,7 +20554,6 @@
         <w:rPr>
           <w:color w:val="000000"/>
         </w:rPr>
-        <w:lastRenderedPageBreak/>
         <w:t>Setting up a single segment simulation generally has the following types of steps</w:t>
       </w:r>
     </w:p>
@@ -20777,7 +20738,7 @@
           <w:szCs w:val="20"/>
         </w:rPr>
       </w:pPr>
-      <w:bookmarkStart w:id="116" w:name="_Toc92890529"/>
+      <w:bookmarkStart w:id="117" w:name="_Toc92890529"/>
       <w:r>
         <w:rPr>
           <w:sz w:val="24"/>
@@ -20785,7 +20746,7 @@
         </w:rPr>
         <w:t>Data Requirements</w:t>
       </w:r>
-      <w:bookmarkEnd w:id="116"/>
+      <w:bookmarkEnd w:id="117"/>
     </w:p>
     <w:p>
       <w:pPr>
@@ -21032,6 +20993,7 @@
         <w:divId w:val="879131441"/>
       </w:pPr>
       <w:r>
+        <w:lastRenderedPageBreak/>
         <w:t xml:space="preserve">Not all loadings </w:t>
       </w:r>
       <w:r>
@@ -21054,7 +21016,6 @@
         <w:br/>
       </w:r>
       <w:r>
-        <w:lastRenderedPageBreak/>
         <w:br/>
         <w:t>If a chemical is modeled, requirements include initial concentrations in biota, loadings from various sources, and toxicity data if you wish to model effects.</w:t>
       </w:r>
@@ -21068,7 +21029,7 @@
           <w:szCs w:val="20"/>
         </w:rPr>
       </w:pPr>
-      <w:bookmarkStart w:id="117" w:name="_Toc92890530"/>
+      <w:bookmarkStart w:id="118" w:name="_Toc92890530"/>
       <w:r>
         <w:rPr>
           <w:sz w:val="24"/>
@@ -21076,7 +21037,7 @@
         </w:rPr>
         <w:t>Site Types</w:t>
       </w:r>
-      <w:bookmarkEnd w:id="117"/>
+      <w:bookmarkEnd w:id="118"/>
     </w:p>
     <w:p>
       <w:pPr>
@@ -21244,7 +21205,7 @@
           <w:szCs w:val="20"/>
         </w:rPr>
       </w:pPr>
-      <w:bookmarkStart w:id="118" w:name="_Toc92890531"/>
+      <w:bookmarkStart w:id="119" w:name="_Toc92890531"/>
       <w:r>
         <w:rPr>
           <w:sz w:val="24"/>
@@ -21252,7 +21213,7 @@
         </w:rPr>
         <w:t>Starting with a Surrogate Simulation</w:t>
       </w:r>
-      <w:bookmarkEnd w:id="118"/>
+      <w:bookmarkEnd w:id="119"/>
       <w:r>
         <w:rPr>
           <w:sz w:val="24"/>
@@ -21462,7 +21423,7 @@
           <w:szCs w:val="20"/>
         </w:rPr>
       </w:pPr>
-      <w:bookmarkStart w:id="119" w:name="_Toc92890532"/>
+      <w:bookmarkStart w:id="120" w:name="_Toc92890532"/>
       <w:r>
         <w:rPr>
           <w:sz w:val="24"/>
@@ -21470,7 +21431,7 @@
         </w:rPr>
         <w:t>Water Volume Modeling Options</w:t>
       </w:r>
-      <w:bookmarkEnd w:id="119"/>
+      <w:bookmarkEnd w:id="120"/>
     </w:p>
     <w:p>
       <w:pPr>
@@ -21478,6 +21439,7 @@
         <w:divId w:val="1297492565"/>
       </w:pPr>
       <w:r>
+        <w:lastRenderedPageBreak/>
         <w:t>As noted in the Water Volume Data screen, there are many options as to how to compute or specify water volume; each requires a different set of input data.   Often, the selected volume-modeling option is a function of the available data for the site being modeled.</w:t>
       </w:r>
     </w:p>
@@ -21487,7 +21449,6 @@
         <w:divId w:val="1297492565"/>
       </w:pPr>
       <w:r>
-        <w:lastRenderedPageBreak/>
         <w:t xml:space="preserve">Time series of stream volumes are quite rare whereas discharge data are </w:t>
       </w:r>
       <w:r>
@@ -21544,8 +21505,8 @@
           <w:szCs w:val="20"/>
         </w:rPr>
       </w:pPr>
-      <w:bookmarkStart w:id="120" w:name="Adding_State_Variable"/>
       <w:bookmarkStart w:id="121" w:name="_Toc92890533"/>
+      <w:bookmarkStart w:id="122" w:name="Adding_State_Variable"/>
       <w:r>
         <w:rPr>
           <w:sz w:val="24"/>
@@ -21555,7 +21516,7 @@
       </w:r>
       <w:bookmarkEnd w:id="121"/>
     </w:p>
-    <w:bookmarkEnd w:id="120"/>
+    <w:bookmarkEnd w:id="122"/>
     <w:p>
       <w:pPr>
         <w:pStyle w:val="NormalWeb"/>
@@ -21620,19 +21581,7 @@
           <w:rPr>
             <w:rStyle w:val="Hyperlink"/>
           </w:rPr>
-          <w:t>ara</w:t>
-        </w:r>
-        <w:r>
-          <w:rPr>
-            <w:rStyle w:val="Hyperlink"/>
-          </w:rPr>
-          <w:t>m</w:t>
-        </w:r>
-        <w:r>
-          <w:rPr>
-            <w:rStyle w:val="Hyperlink"/>
-          </w:rPr>
-          <w:t>eters</w:t>
+          <w:t>arameters</w:t>
         </w:r>
       </w:hyperlink>
       <w:r>
@@ -21653,14 +21602,14 @@
           <w:sz w:val="22"/>
         </w:rPr>
       </w:pPr>
-      <w:bookmarkStart w:id="122" w:name="_Toc92890534"/>
+      <w:bookmarkStart w:id="123" w:name="_Toc92890534"/>
       <w:r>
         <w:rPr>
           <w:sz w:val="22"/>
         </w:rPr>
         <w:t>Adding a Chemical</w:t>
       </w:r>
-      <w:bookmarkEnd w:id="122"/>
+      <w:bookmarkEnd w:id="123"/>
     </w:p>
     <w:p>
       <w:pPr>
@@ -21754,14 +21703,14 @@
           <w:sz w:val="22"/>
         </w:rPr>
       </w:pPr>
-      <w:bookmarkStart w:id="123" w:name="_Toc92890535"/>
+      <w:bookmarkStart w:id="124" w:name="_Toc92890535"/>
       <w:r>
         <w:rPr>
           <w:sz w:val="22"/>
         </w:rPr>
         <w:t>Adding a Plant</w:t>
       </w:r>
-      <w:bookmarkEnd w:id="123"/>
+      <w:bookmarkEnd w:id="124"/>
     </w:p>
     <w:p>
       <w:pPr>
@@ -21837,14 +21786,14 @@
           <w:sz w:val="22"/>
         </w:rPr>
       </w:pPr>
-      <w:bookmarkStart w:id="124" w:name="_Toc92890536"/>
+      <w:bookmarkStart w:id="125" w:name="_Toc92890536"/>
       <w:r>
         <w:rPr>
           <w:sz w:val="22"/>
         </w:rPr>
         <w:t>Adding an Animal</w:t>
       </w:r>
-      <w:bookmarkEnd w:id="124"/>
+      <w:bookmarkEnd w:id="125"/>
     </w:p>
     <w:p>
       <w:pPr>
@@ -21858,6 +21807,7 @@
         <w:t xml:space="preserve">on the </w:t>
       </w:r>
       <w:r>
+        <w:lastRenderedPageBreak/>
         <w:t>“</w:t>
       </w:r>
       <w:r>
@@ -21894,14 +21844,7 @@
         <w:rPr>
           <w:rStyle w:val="Strong"/>
         </w:rPr>
-        <w:t xml:space="preserve">Animal </w:t>
-      </w:r>
-      <w:r>
-        <w:rPr>
-          <w:rStyle w:val="Strong"/>
-        </w:rPr>
-        <w:lastRenderedPageBreak/>
-        <w:t>Linkages</w:t>
+        <w:t>Animal Linkages</w:t>
       </w:r>
       <w:r>
         <w:t xml:space="preserve"> interface.  A "seed" loading may be specified </w:t>
@@ -21925,7 +21868,7 @@
           <w:szCs w:val="20"/>
         </w:rPr>
       </w:pPr>
-      <w:bookmarkStart w:id="125" w:name="_Toc92890537"/>
+      <w:bookmarkStart w:id="126" w:name="_Toc92890537"/>
       <w:r>
         <w:rPr>
           <w:sz w:val="24"/>
@@ -21933,7 +21876,7 @@
         </w:rPr>
         <w:t>Using Sediment Bed Models and Data Requirements</w:t>
       </w:r>
-      <w:bookmarkEnd w:id="125"/>
+      <w:bookmarkEnd w:id="126"/>
     </w:p>
     <w:p>
       <w:pPr>
@@ -22190,8 +22133,8 @@
           <w:sz w:val="22"/>
         </w:rPr>
       </w:pPr>
-      <w:bookmarkStart w:id="126" w:name="Default_Sediment"/>
       <w:bookmarkStart w:id="127" w:name="_Toc92890538"/>
+      <w:bookmarkStart w:id="128" w:name="Default_Sediment"/>
       <w:r>
         <w:rPr>
           <w:sz w:val="22"/>
@@ -22200,7 +22143,7 @@
       </w:r>
       <w:bookmarkEnd w:id="127"/>
     </w:p>
-    <w:bookmarkEnd w:id="126"/>
+    <w:bookmarkEnd w:id="128"/>
     <w:p>
       <w:pPr>
         <w:pStyle w:val="NormalWeb"/>
@@ -22302,7 +22245,11 @@
         <w:t xml:space="preserve"> </w:t>
       </w:r>
       <w:r>
-        <w:t xml:space="preserve">detrital compartments are subject to release to the water column when the organic matter decomposes.  For more information about this model, please see section 5.1 of the AQUATOX </w:t>
+        <w:t xml:space="preserve">detrital compartments are subject to release to the water column when the organic matter decomposes.  </w:t>
+      </w:r>
+      <w:r>
+        <w:lastRenderedPageBreak/>
+        <w:t xml:space="preserve">For more information about this model, please see section 5.1 of the AQUATOX </w:t>
       </w:r>
       <w:r>
         <w:t>T</w:t>
@@ -22323,7 +22270,6 @@
         <w:divId w:val="967393023"/>
       </w:pPr>
       <w:r>
-        <w:lastRenderedPageBreak/>
         <w:t xml:space="preserve">Data requirements for this model are rather minimal, primarily being the initial condition of detritus in the sediment bed.  Setting the initial condition for these state variables </w:t>
       </w:r>
       <w:r>
@@ -22350,8 +22296,8 @@
           <w:sz w:val="22"/>
         </w:rPr>
       </w:pPr>
-      <w:bookmarkStart w:id="128" w:name="TSS"/>
       <w:bookmarkStart w:id="129" w:name="_Toc92890539"/>
+      <w:bookmarkStart w:id="130" w:name="TSS"/>
       <w:r>
         <w:rPr>
           <w:sz w:val="22"/>
@@ -22360,7 +22306,7 @@
       </w:r>
       <w:bookmarkEnd w:id="129"/>
     </w:p>
-    <w:bookmarkEnd w:id="128"/>
+    <w:bookmarkEnd w:id="130"/>
     <w:p>
       <w:pPr>
         <w:pStyle w:val="NormalWeb"/>
@@ -22420,8 +22366,8 @@
           <w:sz w:val="22"/>
         </w:rPr>
       </w:pPr>
-      <w:bookmarkStart w:id="130" w:name="Sediment_Diagenesis"/>
       <w:bookmarkStart w:id="131" w:name="_Toc92890540"/>
+      <w:bookmarkStart w:id="132" w:name="Sediment_Diagenesis"/>
       <w:r>
         <w:rPr>
           <w:sz w:val="22"/>
@@ -22430,7 +22376,7 @@
       </w:r>
       <w:bookmarkEnd w:id="131"/>
     </w:p>
-    <w:bookmarkEnd w:id="130"/>
+    <w:bookmarkEnd w:id="132"/>
     <w:p>
       <w:pPr>
         <w:pStyle w:val="NormalWeb"/>
@@ -22866,6 +22812,7 @@
         <w:rPr>
           <w:color w:val="000000"/>
         </w:rPr>
+        <w:lastRenderedPageBreak/>
         <w:t>AQUATOX.NET</w:t>
       </w:r>
       <w:r>
@@ -22945,14 +22892,7 @@
         <w:rPr>
           <w:color w:val="000000"/>
         </w:rPr>
-        <w:t xml:space="preserve">(between Layer 2 and the water column) are </w:t>
-      </w:r>
-      <w:r>
-        <w:rPr>
-          <w:color w:val="000000"/>
-        </w:rPr>
-        <w:lastRenderedPageBreak/>
-        <w:t xml:space="preserve">all modeled using the assumption of steady-state.  This is the “native mode” of Di Toro’s </w:t>
+        <w:t xml:space="preserve">(between Layer 2 and the water column) are all modeled using the assumption of steady-state.  This is the “native mode” of Di Toro’s </w:t>
       </w:r>
       <w:r>
         <w:rPr>
@@ -23311,7 +23251,7 @@
           <w:szCs w:val="20"/>
         </w:rPr>
       </w:pPr>
-      <w:bookmarkStart w:id="132" w:name="_Toc92890541"/>
+      <w:bookmarkStart w:id="133" w:name="_Toc92890541"/>
       <w:r>
         <w:rPr>
           <w:sz w:val="24"/>
@@ -23319,7 +23259,7 @@
         </w:rPr>
         <w:t>Model Calibration</w:t>
       </w:r>
-      <w:bookmarkEnd w:id="132"/>
+      <w:bookmarkEnd w:id="133"/>
       <w:r>
         <w:rPr>
           <w:sz w:val="24"/>
@@ -23386,7 +23326,11 @@
         <w:t>might</w:t>
       </w:r>
       <w:r>
-        <w:t xml:space="preserve"> be qualitative.  For example, if the user knows that largemouth bass exist at the modeled site but this category does not persist in model results then </w:t>
+        <w:t xml:space="preserve"> be qualitative.  For example, if the user knows that largemouth bass exist at the modeled site but </w:t>
+      </w:r>
+      <w:r>
+        <w:lastRenderedPageBreak/>
+        <w:t xml:space="preserve">this category does not persist in model results then </w:t>
       </w:r>
       <w:r>
         <w:t xml:space="preserve">a </w:t>
@@ -23398,11 +23342,7 @@
         <w:t>-</w:t>
       </w:r>
       <w:r>
-        <w:t xml:space="preserve">specification of the trophic interactions </w:t>
-      </w:r>
-      <w:r>
-        <w:lastRenderedPageBreak/>
-        <w:t>(or the lower portions of the food-web) will be required.  Once the food-web is stable and reasonable</w:t>
+        <w:t>specification of the trophic interactions (or the lower portions of the food-web) will be required.  Once the food-web is stable and reasonable</w:t>
       </w:r>
       <w:r>
         <w:t>,</w:t>
@@ -23728,7 +23668,7 @@
           <w:szCs w:val="20"/>
         </w:rPr>
       </w:pPr>
-      <w:bookmarkStart w:id="133" w:name="_Toc92890542"/>
+      <w:bookmarkStart w:id="134" w:name="_Toc92890542"/>
       <w:r>
         <w:rPr>
           <w:sz w:val="24"/>
@@ -23736,7 +23676,7 @@
         </w:rPr>
         <w:t>Model Validation</w:t>
       </w:r>
-      <w:bookmarkEnd w:id="133"/>
+      <w:bookmarkEnd w:id="134"/>
     </w:p>
     <w:p>
       <w:pPr>
@@ -23759,6 +23699,7 @@
         <w:divId w:val="126703288"/>
       </w:pPr>
       <w:r>
+        <w:lastRenderedPageBreak/>
         <w:t>Model validation can consist of extrapolating the model</w:t>
       </w:r>
     </w:p>
@@ -23772,7 +23713,6 @@
         <w:divId w:val="126703288"/>
       </w:pPr>
       <w:r>
-        <w:lastRenderedPageBreak/>
         <w:t xml:space="preserve">to new time-periods, </w:t>
       </w:r>
     </w:p>
@@ -23859,8 +23799,8 @@
           <w:szCs w:val="20"/>
         </w:rPr>
       </w:pPr>
-      <w:bookmarkStart w:id="134" w:name="Multi_Segment_Runs"/>
       <w:bookmarkStart w:id="135" w:name="_Toc92890543"/>
+      <w:bookmarkStart w:id="136" w:name="Multi_Segment_Runs"/>
       <w:r>
         <w:rPr>
           <w:color w:val="000000"/>
@@ -23889,7 +23829,7 @@
           <w:szCs w:val="20"/>
         </w:rPr>
       </w:pPr>
-      <w:bookmarkStart w:id="136" w:name="_Toc92890544"/>
+      <w:bookmarkStart w:id="137" w:name="_Toc92890544"/>
       <w:r>
         <w:rPr>
           <w:color w:val="FF0000"/>
@@ -23898,9 +23838,9 @@
         </w:rPr>
         <w:t>Needs to be updated following interface upgrades</w:t>
       </w:r>
-      <w:bookmarkEnd w:id="136"/>
-    </w:p>
-    <w:bookmarkEnd w:id="134"/>
+      <w:bookmarkEnd w:id="137"/>
+    </w:p>
+    <w:bookmarkEnd w:id="136"/>
     <w:p>
       <w:pPr>
         <w:divId w:val="438065887"/>
@@ -24134,7 +24074,11 @@
         <w:t xml:space="preserve">Create Linked Inputs:  </w:t>
       </w:r>
       <w:r>
-        <w:t>This button reads water flows and water velocities from the national water model (NWM) and creates a separate JSON simulation for each COMID in the stream network.  Water flows from one reach to another are imported based on NWM flow data. The time-series volume of each COMID is specified based on the length of the COMID and the NWM flow and velocity.</w:t>
+        <w:t xml:space="preserve">This button reads water flows and water velocities from the national water model (NWM) and creates a separate JSON simulation for each COMID in the stream network.  Water flows from one reach to another are imported based on NWM flow data. The time-series volume of each COMID is specified based on the length of the </w:t>
+      </w:r>
+      <w:r>
+        <w:lastRenderedPageBreak/>
+        <w:t>COMID and the NWM flow and velocity.</w:t>
       </w:r>
       <w:r>
         <w:br/>
@@ -24174,7 +24118,6 @@
         <w:br/>
       </w:r>
       <w:r>
-        <w:lastRenderedPageBreak/>
         <w:br/>
         <w:t>After linked inputs are created, individual JSONs will be found in the output directory labeled with COMID.  These JSONs may be loaded into the single-segment interface. Initial conditions, point-source, and non-point-source loadings may be edited within these files before executing the network in step seven below. At the inflow boundary of the stream network, boundary condition inflow loadings should also be specified.  (Inflow loadings for downstream segments will be overwritten when the stream-network is executed.)</w:t>
       </w:r>
@@ -24279,7 +24222,7 @@
           <w:sz w:val="28"/>
         </w:rPr>
       </w:pPr>
-      <w:bookmarkStart w:id="137" w:name="_Toc92890545"/>
+      <w:bookmarkStart w:id="138" w:name="_Toc92890545"/>
       <w:r>
         <w:rPr>
           <w:sz w:val="28"/>
@@ -24303,7 +24246,7 @@
         <w:lastRenderedPageBreak/>
         <w:t>Tutorial</w:t>
       </w:r>
-      <w:bookmarkEnd w:id="137"/>
+      <w:bookmarkEnd w:id="138"/>
     </w:p>
     <w:p>
       <w:pPr>
@@ -24314,9 +24257,9 @@
           <w:szCs w:val="20"/>
         </w:rPr>
       </w:pPr>
-      <w:bookmarkStart w:id="138" w:name="_Toc475968400"/>
-      <w:bookmarkStart w:id="139" w:name="Deleting_and_Adding_a_Plant"/>
+      <w:bookmarkStart w:id="139" w:name="_Toc475968400"/>
       <w:bookmarkStart w:id="140" w:name="_Toc92890546"/>
+      <w:bookmarkStart w:id="141" w:name="Deleting_and_Adding_a_Plant"/>
       <w:r>
         <w:rPr>
           <w:color w:val="000000"/>
@@ -24325,10 +24268,10 @@
         </w:rPr>
         <w:t>Simple Tutorial</w:t>
       </w:r>
-      <w:bookmarkEnd w:id="138"/>
+      <w:bookmarkEnd w:id="139"/>
       <w:bookmarkEnd w:id="140"/>
     </w:p>
-    <w:bookmarkEnd w:id="139"/>
+    <w:bookmarkEnd w:id="141"/>
     <w:p>
       <w:r>
         <w:t xml:space="preserve">This tutorial introduces basic concepts and gets </w:t>
@@ -24353,16 +24296,16 @@
           <w:sz w:val="22"/>
         </w:rPr>
       </w:pPr>
-      <w:bookmarkStart w:id="141" w:name="_Toc475968401"/>
-      <w:bookmarkStart w:id="142" w:name="_Toc92890547"/>
+      <w:bookmarkStart w:id="142" w:name="_Toc475968401"/>
+      <w:bookmarkStart w:id="143" w:name="_Toc92890547"/>
       <w:r>
         <w:rPr>
           <w:sz w:val="22"/>
         </w:rPr>
         <w:t>Tutorial-- Step 1:  Deleting and Adding a Plant</w:t>
       </w:r>
-      <w:bookmarkEnd w:id="141"/>
       <w:bookmarkEnd w:id="142"/>
+      <w:bookmarkEnd w:id="143"/>
     </w:p>
     <w:p>
       <w:pPr>
@@ -24819,16 +24762,16 @@
           <w:sz w:val="22"/>
         </w:rPr>
       </w:pPr>
-      <w:bookmarkStart w:id="143" w:name="_Toc475968402"/>
-      <w:bookmarkStart w:id="144" w:name="_Toc92890548"/>
+      <w:bookmarkStart w:id="144" w:name="_Toc475968402"/>
+      <w:bookmarkStart w:id="145" w:name="_Toc92890548"/>
       <w:r>
         <w:rPr>
           <w:sz w:val="22"/>
         </w:rPr>
         <w:t>Tutorial-- Step 2:  Setting an Initial Condition</w:t>
       </w:r>
-      <w:bookmarkEnd w:id="143"/>
       <w:bookmarkEnd w:id="144"/>
+      <w:bookmarkEnd w:id="145"/>
     </w:p>
     <w:p>
       <w:pPr>
@@ -25288,19 +25231,7 @@
           <w:rPr>
             <w:rStyle w:val="Hyperlink"/>
           </w:rPr>
-          <w:t>Initial Conditions a</w:t>
-        </w:r>
-        <w:r>
-          <w:rPr>
-            <w:rStyle w:val="Hyperlink"/>
-          </w:rPr>
-          <w:t>n</w:t>
-        </w:r>
-        <w:r>
-          <w:rPr>
-            <w:rStyle w:val="Hyperlink"/>
-          </w:rPr>
-          <w:t>d Loadings</w:t>
+          <w:t>Initial Conditions and Loadings</w:t>
         </w:r>
       </w:hyperlink>
     </w:p>
@@ -25337,22 +25268,22 @@
           <w:sz w:val="22"/>
         </w:rPr>
       </w:pPr>
-      <w:bookmarkStart w:id="145" w:name="_Toc475968403"/>
-      <w:bookmarkStart w:id="146" w:name="_Toc92890549"/>
+      <w:bookmarkStart w:id="146" w:name="_Toc475968403"/>
+      <w:bookmarkStart w:id="147" w:name="_Toc92890549"/>
       <w:r>
         <w:rPr>
           <w:sz w:val="22"/>
         </w:rPr>
         <w:t>Tutorial-- Step 3:  Viewing Parameters</w:t>
       </w:r>
-      <w:bookmarkEnd w:id="145"/>
+      <w:bookmarkEnd w:id="146"/>
       <w:r>
         <w:rPr>
           <w:sz w:val="22"/>
         </w:rPr>
         <w:t xml:space="preserve"> in A Simulation</w:t>
       </w:r>
-      <w:bookmarkEnd w:id="146"/>
+      <w:bookmarkEnd w:id="147"/>
     </w:p>
     <w:p>
       <w:pPr>
@@ -26227,7 +26158,21 @@
         <w:rPr>
           <w:color w:val="000000"/>
         </w:rPr>
-        <w:t xml:space="preserve"> of the parameters on this screen are global and there is little need to change them for a site, unless the organic material is quite different or there is some reason that the microflora might have adapted to abnormal conditions, such as a thermal spring or acid mine drainage. </w:t>
+        <w:t xml:space="preserve"> of the parameters on this screen are global and there is little need to change them for a site, unless the organic material is quite different or there is some reason that the microflora might have adapted to abnormal conditions, such as a thermal spring or acid </w:t>
+      </w:r>
+      <w:proofErr w:type="gramStart"/>
+      <w:r>
+        <w:rPr>
+          <w:color w:val="000000"/>
+        </w:rPr>
+        <w:t>mine</w:t>
+      </w:r>
+      <w:proofErr w:type="gramEnd"/>
+      <w:r>
+        <w:rPr>
+          <w:color w:val="000000"/>
+        </w:rPr>
+        <w:t xml:space="preserve"> drainage. </w:t>
       </w:r>
       <w:r>
         <w:rPr>
@@ -26252,19 +26197,7 @@
           <w:rPr>
             <w:rStyle w:val="Hyperlink"/>
           </w:rPr>
-          <w:t>Remineraliza</w:t>
-        </w:r>
-        <w:r>
-          <w:rPr>
-            <w:rStyle w:val="Hyperlink"/>
-          </w:rPr>
-          <w:t>t</w:t>
-        </w:r>
-        <w:r>
-          <w:rPr>
-            <w:rStyle w:val="Hyperlink"/>
-          </w:rPr>
-          <w:t>ion</w:t>
+          <w:t>Remineralization</w:t>
         </w:r>
       </w:hyperlink>
       <w:r>
@@ -26399,13 +26332,7 @@
         <w:rPr>
           <w:color w:val="000000"/>
         </w:rPr>
-        <w:t xml:space="preserve">. (See also </w:t>
-      </w:r>
-      <w:r>
-        <w:rPr>
-          <w:color w:val="000000"/>
-        </w:rPr>
-        <w:t>“</w:t>
+        <w:t>. (See also “</w:t>
       </w:r>
       <w:hyperlink w:anchor="_Databases_vs._Parameters" w:history="1">
         <w:r>
@@ -26425,13 +26352,7 @@
         <w:rPr>
           <w:color w:val="000000"/>
         </w:rPr>
-        <w:t>”</w:t>
-      </w:r>
-      <w:r>
-        <w:rPr>
-          <w:color w:val="000000"/>
-        </w:rPr>
-        <w:t>)</w:t>
+        <w:t>”)</w:t>
       </w:r>
     </w:p>
     <w:p>
@@ -26462,16 +26383,16 @@
           <w:sz w:val="22"/>
         </w:rPr>
       </w:pPr>
-      <w:bookmarkStart w:id="147" w:name="_Toc475968404"/>
-      <w:bookmarkStart w:id="148" w:name="_Toc92890550"/>
+      <w:bookmarkStart w:id="148" w:name="_Toc475968404"/>
+      <w:bookmarkStart w:id="149" w:name="_Toc92890550"/>
       <w:r>
         <w:rPr>
           <w:sz w:val="22"/>
         </w:rPr>
         <w:t>Tutorial-- Step 4:  Viewing Toxicant Loadings</w:t>
       </w:r>
-      <w:bookmarkEnd w:id="147"/>
       <w:bookmarkEnd w:id="148"/>
+      <w:bookmarkEnd w:id="149"/>
     </w:p>
     <w:p>
       <w:pPr>
@@ -26887,16 +26808,16 @@
           <w:sz w:val="22"/>
         </w:rPr>
       </w:pPr>
-      <w:bookmarkStart w:id="149" w:name="_Toc475968405"/>
-      <w:bookmarkStart w:id="150" w:name="_Toc92890551"/>
+      <w:bookmarkStart w:id="150" w:name="_Toc475968405"/>
+      <w:bookmarkStart w:id="151" w:name="_Toc92890551"/>
       <w:r>
         <w:rPr>
           <w:sz w:val="22"/>
         </w:rPr>
         <w:t>Tutorial-- Step 5:  Running the Simulation</w:t>
       </w:r>
-      <w:bookmarkEnd w:id="149"/>
       <w:bookmarkEnd w:id="150"/>
+      <w:bookmarkEnd w:id="151"/>
     </w:p>
     <w:p>
       <w:pPr>
@@ -27118,16 +27039,16 @@
           <w:sz w:val="22"/>
         </w:rPr>
       </w:pPr>
-      <w:bookmarkStart w:id="151" w:name="_Toc475968406"/>
-      <w:bookmarkStart w:id="152" w:name="_Toc92890552"/>
+      <w:bookmarkStart w:id="152" w:name="_Toc475968406"/>
+      <w:bookmarkStart w:id="153" w:name="_Toc92890552"/>
       <w:r>
         <w:rPr>
           <w:sz w:val="22"/>
         </w:rPr>
         <w:t>Tutorial-- Step 6:  Viewing Output</w:t>
       </w:r>
-      <w:bookmarkEnd w:id="151"/>
       <w:bookmarkEnd w:id="152"/>
+      <w:bookmarkEnd w:id="153"/>
     </w:p>
     <w:p>
       <w:pPr>
@@ -27477,11 +27398,11 @@
       <w:pPr>
         <w:pStyle w:val="Heading2"/>
       </w:pPr>
-      <w:bookmarkStart w:id="153" w:name="_Toc92890553"/>
+      <w:bookmarkStart w:id="154" w:name="_Toc92890553"/>
       <w:r>
         <w:t>References</w:t>
       </w:r>
-      <w:bookmarkEnd w:id="153"/>
+      <w:bookmarkEnd w:id="154"/>
     </w:p>
     <w:p>
       <w:pPr>
@@ -27534,7 +27455,15 @@
         <w:t>Sediment Flux Modeling.</w:t>
       </w:r>
       <w:r>
-        <w:t xml:space="preserve"> Wiley-Interscience, New York.</w:t>
+        <w:t xml:space="preserve"> Wiley-</w:t>
+      </w:r>
+      <w:proofErr w:type="spellStart"/>
+      <w:r>
+        <w:t>Interscience</w:t>
+      </w:r>
+      <w:proofErr w:type="spellEnd"/>
+      <w:r>
+        <w:t>, New York.</w:t>
       </w:r>
     </w:p>
     <w:p>
@@ -27562,7 +27491,15 @@
         <w:spacing w:before="100" w:beforeAutospacing="1" w:after="100" w:afterAutospacing="1"/>
       </w:pPr>
       <w:r>
-        <w:t>Park, R.A., R.V. O'Neill, J.A. Bloomfield, H.H. Shugart, Jr., R.S. Booth, J.F. Koonce, M.S. Adams, L.S. Clesceri, E.M. Colon, E.H. Dettman, R.A. Goldstein, J.A. Hoopes, D.D. Huff, S. Katz, J.F. Kitchell, R.C. Kohberger, E.J. LaRow, D.C, McNaught, J.L. Peterson, D. Scavia, J.E. Titus, P.R. Weiler, J.W. Wilkinson, and C.S. Zahorcak.  1974.  A Generalized Model for Simulating Lake Ecosystems.  Simulation, 23(2):30-50.  Reprinted in Benchmark Papers in Ecology.</w:t>
+        <w:t xml:space="preserve">Park, R.A., R.V. O'Neill, J.A. Bloomfield, H.H. Shugart, Jr., R.S. Booth, J.F. Koonce, M.S. Adams, L.S. Clesceri, E.M. Colon, E.H. Dettman, R.A. Goldstein, J.A. Hoopes, D.D. Huff, S. Katz, J.F. Kitchell, R.C. Kohberger, E.J. LaRow, D.C, McNaught, J.L. Peterson, D. Scavia, J.E. Titus, P.R. Weiler, J.W. Wilkinson, and C.S. </w:t>
+      </w:r>
+      <w:proofErr w:type="spellStart"/>
+      <w:r>
+        <w:t>Zahorcak</w:t>
+      </w:r>
+      <w:proofErr w:type="spellEnd"/>
+      <w:r>
+        <w:t>.  1974.  A Generalized Model for Simulating Lake Ecosystems.  Simulation, 23(2):30-50.  Reprinted in Benchmark Papers in Ecology.</w:t>
       </w:r>
     </w:p>
     <w:p>
@@ -27603,7 +27540,31 @@
         <w:spacing w:before="100" w:beforeAutospacing="1" w:after="100" w:afterAutospacing="1"/>
       </w:pPr>
       <w:r>
-        <w:t>Park, R.A., C.I. Connolly, J.R. Albanese, L.S. Clesceri, G.W. Heitzman, H.H. Herbrandson, B.H. Indyke, J.R. Loehe, S. Ross, D.D. Sharma, and W.W. Shuster.  1980.  Modeling Transport and Behavior of Pesticides and Other Toxic Organic Materials in Aquatic Environments.  Center for Ecological Modeling Report No. 7.  Rensselaer Polytechnic Institute, Troy, New York.  163 pp.</w:t>
+        <w:t xml:space="preserve">Park, R.A., C.I. Connolly, J.R. Albanese, L.S. Clesceri, G.W. Heitzman, H.H. </w:t>
+      </w:r>
+      <w:proofErr w:type="spellStart"/>
+      <w:r>
+        <w:t>Herbrandson</w:t>
+      </w:r>
+      <w:proofErr w:type="spellEnd"/>
+      <w:r>
+        <w:t xml:space="preserve">, B.H. </w:t>
+      </w:r>
+      <w:proofErr w:type="spellStart"/>
+      <w:r>
+        <w:t>Indyke</w:t>
+      </w:r>
+      <w:proofErr w:type="spellEnd"/>
+      <w:r>
+        <w:t xml:space="preserve">, J.R. </w:t>
+      </w:r>
+      <w:proofErr w:type="spellStart"/>
+      <w:r>
+        <w:t>Loehe</w:t>
+      </w:r>
+      <w:proofErr w:type="spellEnd"/>
+      <w:r>
+        <w:t>, S. Ross, D.D. Sharma, and W.W. Shuster.  1980.  Modeling Transport and Behavior of Pesticides and Other Toxic Organic Materials in Aquatic Environments.  Center for Ecological Modeling Report No. 7.  Rensselaer Polytechnic Institute, Troy, New York.  163 pp.</w:t>
       </w:r>
     </w:p>
     <w:p>
@@ -27611,7 +27572,31 @@
         <w:spacing w:before="100" w:beforeAutospacing="1" w:after="100" w:afterAutospacing="1"/>
       </w:pPr>
       <w:r>
-        <w:t>Park, R.A., C.I. Connolly, J.R. Albanese, L.S. Clesceri, G.W. Heitzman, H.H. Herbrandson, B.H. Indyke, J.R. Loehe, S. Ross, D.D. Sharma, and W.W. Shuster.  1982.  Modeling the Fate of Toxic Organic Materials in Aquatic Environments.  U.S. Environmental Protection Agency Rept. EPA-6OO/S3-82-028, Athens, Georgia.</w:t>
+        <w:t xml:space="preserve">Park, R.A., C.I. Connolly, J.R. Albanese, L.S. Clesceri, G.W. Heitzman, H.H. </w:t>
+      </w:r>
+      <w:proofErr w:type="spellStart"/>
+      <w:r>
+        <w:t>Herbrandson</w:t>
+      </w:r>
+      <w:proofErr w:type="spellEnd"/>
+      <w:r>
+        <w:t xml:space="preserve">, B.H. </w:t>
+      </w:r>
+      <w:proofErr w:type="spellStart"/>
+      <w:r>
+        <w:t>Indyke</w:t>
+      </w:r>
+      <w:proofErr w:type="spellEnd"/>
+      <w:r>
+        <w:t xml:space="preserve">, J.R. </w:t>
+      </w:r>
+      <w:proofErr w:type="spellStart"/>
+      <w:r>
+        <w:t>Loehe</w:t>
+      </w:r>
+      <w:proofErr w:type="spellEnd"/>
+      <w:r>
+        <w:t>, S. Ross, D.D. Sharma, and W.W. Shuster.  1982.  Modeling the Fate of Toxic Organic Materials in Aquatic Environments.  U.S. Environmental Protection Agency Rept. EPA-6OO/S3-82-028, Athens, Georgia.</w:t>
       </w:r>
     </w:p>
     <w:p>
@@ -27666,8 +27651,13 @@
           <w:szCs w:val="24"/>
         </w:rPr>
       </w:pPr>
-      <w:r>
-        <w:t>Saltelli, A. 2001. Sensitivity Analysis for Importance Assessment. Paper read at Sensitivity Analysis Methods, June 11-12, 2001, at North Carolina State University, Raleigh NC</w:t>
+      <w:proofErr w:type="spellStart"/>
+      <w:r>
+        <w:t>Saltelli</w:t>
+      </w:r>
+      <w:proofErr w:type="spellEnd"/>
+      <w:r>
+        <w:t>, A. 2001. Sensitivity Analysis for Importance Assessment. Paper read at Sensitivity Analysis Methods, June 11-12, 2001, at North Carolina State University, Raleigh NC</w:t>
       </w:r>
     </w:p>
     <w:p>

</xml_diff>

<commit_message>
Completion of multi-segment interface for testing:
wrote code to archive list of output graphs so that the same graph list is available for all COMIDs in the multi-segment system.
Added titles and units to multi-segment graphs and CSV outputs and added option to save CSV to file.
Added warning if the master-setup dates have been changed after linked segments have been created-- similar warning to "choose template"  Added a legend to the flowchart.
Added navigation prompts for the map and the flowchart.
Fixed an issue of rescaling when the label comids button was checked.
Fixed graphical run progress to put it in a threadsafe code.
Improved the flowchart to avoid overlap of branches.
Completed Edits to users manual for multi-segment.
Added error trapping if blank data added to time-series input loading.
Added workaround in case webservice database can't find COMID for map plotting to allow other segments to be plotted.
</commit_message>
<xml_diff>
--- a/GUI/GUI.AQUATOX/Docs/AQUATOX.NET_1.0_UMAN.docx
+++ b/GUI/GUI.AQUATOX/Docs/AQUATOX.NET_1.0_UMAN.docx
@@ -110,7 +110,7 @@
           <w:sz w:val="16"/>
           <w:szCs w:val="16"/>
         </w:rPr>
-        <w:t>12</w:t>
+        <w:t>25</w:t>
       </w:r>
       <w:r>
         <w:rPr>
@@ -459,7 +459,7 @@
           <v:shape id="_x0000_i1025" type="#_x0000_t75" style="width:93.75pt;height:30pt" o:ole="">
             <v:imagedata r:id="rId8" o:title="" cropbottom="-222f" cropright="-3339f"/>
           </v:shape>
-          <o:OLEObject Type="Embed" ProgID="WPDraw30.Drawing" ShapeID="_x0000_i1025" DrawAspect="Content" ObjectID="_1703590543" r:id="rId9">
+          <o:OLEObject Type="Embed" ProgID="WPDraw30.Drawing" ShapeID="_x0000_i1025" DrawAspect="Content" ObjectID="_1704609853" r:id="rId9">
             <o:FieldCodes>\* MERGEFORMAT</o:FieldCodes>
           </o:OLEObject>
         </w:object>
@@ -6449,9 +6449,9 @@
           <w:szCs w:val="20"/>
         </w:rPr>
       </w:pPr>
-      <w:bookmarkStart w:id="57" w:name="_Toc92890502"/>
-      <w:bookmarkStart w:id="58" w:name="MainScreen"/>
-      <w:bookmarkEnd w:id="58"/>
+      <w:bookmarkStart w:id="57" w:name="MainScreen"/>
+      <w:bookmarkStart w:id="58" w:name="_Toc92890502"/>
+      <w:bookmarkEnd w:id="57"/>
       <w:r>
         <w:rPr>
           <w:color w:val="000000"/>
@@ -6460,7 +6460,7 @@
         </w:rPr>
         <w:t>The Main Window</w:t>
       </w:r>
-      <w:bookmarkEnd w:id="57"/>
+      <w:bookmarkEnd w:id="58"/>
     </w:p>
     <w:p>
       <w:pPr>
@@ -11605,19 +11605,7 @@
           <w:rPr>
             <w:rStyle w:val="Hyperlink"/>
           </w:rPr>
-          <w:t>Site Data</w:t>
-        </w:r>
-        <w:r>
-          <w:rPr>
-            <w:rStyle w:val="Hyperlink"/>
-          </w:rPr>
-          <w:t xml:space="preserve"> </w:t>
-        </w:r>
-        <w:r>
-          <w:rPr>
-            <w:rStyle w:val="Hyperlink"/>
-          </w:rPr>
-          <w:t>Screen</w:t>
+          <w:t>Site Data Screen</w:t>
         </w:r>
       </w:hyperlink>
       <w:r>
@@ -16641,10 +16629,10 @@
           <w:sz w:val="22"/>
         </w:rPr>
       </w:pPr>
-      <w:bookmarkStart w:id="91" w:name="_Toc92890516"/>
-      <w:bookmarkStart w:id="92" w:name="Site"/>
-      <w:bookmarkStart w:id="93" w:name="SiteScreen"/>
-      <w:bookmarkEnd w:id="93"/>
+      <w:bookmarkStart w:id="91" w:name="SiteScreen"/>
+      <w:bookmarkStart w:id="92" w:name="_Toc92890516"/>
+      <w:bookmarkStart w:id="93" w:name="Site"/>
+      <w:bookmarkEnd w:id="91"/>
       <w:r>
         <w:rPr>
           <w:sz w:val="22"/>
@@ -16658,9 +16646,9 @@
         </w:rPr>
         <w:t>Parameters</w:t>
       </w:r>
-      <w:bookmarkEnd w:id="91"/>
-    </w:p>
-    <w:bookmarkEnd w:id="92"/>
+      <w:bookmarkEnd w:id="92"/>
+    </w:p>
+    <w:bookmarkEnd w:id="93"/>
     <w:p>
       <w:pPr>
         <w:keepNext/>
@@ -23819,40 +23807,294 @@
       </w:r>
       <w:bookmarkEnd w:id="135"/>
     </w:p>
-    <w:p>
-      <w:pPr>
-        <w:pStyle w:val="Heading2"/>
-        <w:divId w:val="27148286"/>
-        <w:rPr>
-          <w:color w:val="FF0000"/>
-          <w:sz w:val="28"/>
-          <w:szCs w:val="20"/>
-        </w:rPr>
-      </w:pPr>
-      <w:bookmarkStart w:id="137" w:name="_Toc92890544"/>
-      <w:r>
-        <w:rPr>
-          <w:color w:val="FF0000"/>
-          <w:sz w:val="28"/>
-          <w:szCs w:val="20"/>
-        </w:rPr>
-        <w:t>Needs to be updated following interface upgrades</w:t>
-      </w:r>
-      <w:bookmarkEnd w:id="137"/>
-    </w:p>
     <w:bookmarkEnd w:id="136"/>
     <w:p>
       <w:pPr>
         <w:divId w:val="438065887"/>
       </w:pPr>
       <w:r>
-        <w:t xml:space="preserve">AQUATOX.NET contains the capability to link multiple segments based on COMIDs and stream-flow networks and using water flows from the national water model.  The </w:t>
+        <w:t>AQUATOX.NET contains the capability to link multiple segments based on</w:t>
+      </w:r>
+      <w:r>
+        <w:t xml:space="preserve"> USGS</w:t>
+      </w:r>
+      <w:r>
+        <w:t xml:space="preserve"> COMIDs</w:t>
+      </w:r>
+      <w:r>
+        <w:rPr>
+          <w:rStyle w:val="FootnoteReference"/>
+        </w:rPr>
+        <w:footnoteReference w:id="1"/>
+      </w:r>
+      <w:r>
+        <w:t>,</w:t>
+      </w:r>
+      <w:r>
+        <w:t xml:space="preserve"> </w:t>
+      </w:r>
+      <w:r>
+        <w:t xml:space="preserve">data from USGS regarding </w:t>
+      </w:r>
+      <w:r>
+        <w:t>stream-flow networks</w:t>
+      </w:r>
+      <w:r>
+        <w:t>,</w:t>
+      </w:r>
+      <w:r>
+        <w:t xml:space="preserve"> and using water flows from the </w:t>
+      </w:r>
+      <w:r>
+        <w:t>N</w:t>
+      </w:r>
+      <w:r>
+        <w:t xml:space="preserve">ational </w:t>
+      </w:r>
+      <w:r>
+        <w:t>W</w:t>
+      </w:r>
+      <w:r>
+        <w:t xml:space="preserve">ater </w:t>
+      </w:r>
+      <w:r>
+        <w:t>M</w:t>
+      </w:r>
+      <w:r>
+        <w:t xml:space="preserve">odel.  The </w:t>
+      </w:r>
+      <w:r>
+        <w:t xml:space="preserve">general </w:t>
       </w:r>
       <w:r>
         <w:t xml:space="preserve">sequential </w:t>
       </w:r>
       <w:r>
         <w:t>process of running a multi-segment model is as follows.</w:t>
+      </w:r>
+    </w:p>
+    <w:p>
+      <w:pPr>
+        <w:divId w:val="438065887"/>
+      </w:pPr>
+    </w:p>
+    <w:p>
+      <w:pPr>
+        <w:pStyle w:val="ListParagraph"/>
+        <w:numPr>
+          <w:ilvl w:val="0"/>
+          <w:numId w:val="29"/>
+        </w:numPr>
+        <w:divId w:val="438065887"/>
+      </w:pPr>
+      <w:r>
+        <w:rPr>
+          <w:b/>
+          <w:bCs/>
+        </w:rPr>
+        <w:t xml:space="preserve">Select </w:t>
+      </w:r>
+      <w:r>
+        <w:rPr>
+          <w:b/>
+          <w:bCs/>
+        </w:rPr>
+        <w:t>Base JSON:</w:t>
+      </w:r>
+      <w:r>
+        <w:t xml:space="preserve"> Select a 0-D simulation to serve as the basis for this multi-segment model</w:t>
+      </w:r>
+    </w:p>
+    <w:p>
+      <w:pPr>
+        <w:pStyle w:val="ListParagraph"/>
+        <w:numPr>
+          <w:ilvl w:val="0"/>
+          <w:numId w:val="29"/>
+        </w:numPr>
+        <w:divId w:val="438065887"/>
+      </w:pPr>
+      <w:r>
+        <w:rPr>
+          <w:b/>
+          <w:bCs/>
+        </w:rPr>
+        <w:t>Read Stream Network:</w:t>
+      </w:r>
+      <w:r>
+        <w:t xml:space="preserve"> Specify a stream location and read data from </w:t>
+      </w:r>
+      <w:r>
+        <w:t>web services</w:t>
+      </w:r>
+      <w:r>
+        <w:t xml:space="preserve"> </w:t>
+      </w:r>
+      <w:r>
+        <w:t xml:space="preserve">to </w:t>
+      </w:r>
+      <w:r>
+        <w:t>characterize</w:t>
+      </w:r>
+      <w:r>
+        <w:t xml:space="preserve"> a 2-D network that </w:t>
+      </w:r>
+      <w:r>
+        <w:t xml:space="preserve">will </w:t>
+      </w:r>
+      <w:r>
+        <w:t xml:space="preserve">be plotted by the interface in map </w:t>
+      </w:r>
+      <w:r>
+        <w:t>and</w:t>
+      </w:r>
+      <w:r>
+        <w:t xml:space="preserve"> flowchart form.</w:t>
+      </w:r>
+    </w:p>
+    <w:p>
+      <w:pPr>
+        <w:pStyle w:val="ListParagraph"/>
+        <w:numPr>
+          <w:ilvl w:val="0"/>
+          <w:numId w:val="29"/>
+        </w:numPr>
+        <w:divId w:val="438065887"/>
+      </w:pPr>
+      <w:r>
+        <w:rPr>
+          <w:b/>
+          <w:bCs/>
+        </w:rPr>
+        <w:t>Create Linked Inputs</w:t>
+      </w:r>
+      <w:r>
+        <w:rPr>
+          <w:b/>
+          <w:bCs/>
+        </w:rPr>
+        <w:t xml:space="preserve">:  </w:t>
+      </w:r>
+      <w:r>
+        <w:t xml:space="preserve">This procedure takes the </w:t>
+      </w:r>
+      <w:r>
+        <w:t>b</w:t>
+      </w:r>
+      <w:r>
+        <w:t>ase 0-D simulation and propagates it across the stream network</w:t>
+      </w:r>
+      <w:r>
+        <w:t xml:space="preserve">.  In addition, segment-to-segment </w:t>
+      </w:r>
+      <w:r>
+        <w:t xml:space="preserve">water flows </w:t>
+      </w:r>
+      <w:r>
+        <w:t xml:space="preserve">are read from web service </w:t>
+      </w:r>
+      <w:r>
+        <w:t>using data from the National Water Model.</w:t>
+      </w:r>
+    </w:p>
+    <w:p>
+      <w:pPr>
+        <w:pStyle w:val="ListParagraph"/>
+        <w:numPr>
+          <w:ilvl w:val="0"/>
+          <w:numId w:val="29"/>
+        </w:numPr>
+        <w:divId w:val="438065887"/>
+      </w:pPr>
+      <w:r>
+        <w:rPr>
+          <w:b/>
+          <w:bCs/>
+        </w:rPr>
+        <w:t xml:space="preserve">Edit Model Inputs:  </w:t>
+      </w:r>
+      <w:r>
+        <w:t xml:space="preserve">Clicking on a </w:t>
+      </w:r>
+      <w:r>
+        <w:t xml:space="preserve">single </w:t>
+      </w:r>
+      <w:r>
+        <w:t>river segment on the map will bring you</w:t>
+      </w:r>
+      <w:r>
+        <w:t xml:space="preserve"> </w:t>
+      </w:r>
+      <w:r>
+        <w:t>to all segment-specific inputs that can be edited.  In additional, a general “overland flow” interface is available from the multi-segment window to specify additional non-point source loadings.</w:t>
+      </w:r>
+    </w:p>
+    <w:p>
+      <w:pPr>
+        <w:pStyle w:val="ListParagraph"/>
+        <w:numPr>
+          <w:ilvl w:val="0"/>
+          <w:numId w:val="29"/>
+        </w:numPr>
+        <w:divId w:val="438065887"/>
+      </w:pPr>
+      <w:r>
+        <w:rPr>
+          <w:b/>
+          <w:bCs/>
+        </w:rPr>
+        <w:t>Run the Model:</w:t>
+      </w:r>
+      <w:r>
+        <w:t xml:space="preserve"> After setup is complete, the model will integrate each of the segments, solving results for all up-river segments and passing </w:t>
+      </w:r>
+      <w:r>
+        <w:t>model results</w:t>
+      </w:r>
+      <w:r>
+        <w:t xml:space="preserve"> down into down-river segments.  </w:t>
+      </w:r>
+    </w:p>
+    <w:p>
+      <w:pPr>
+        <w:pStyle w:val="ListParagraph"/>
+        <w:numPr>
+          <w:ilvl w:val="0"/>
+          <w:numId w:val="29"/>
+        </w:numPr>
+        <w:divId w:val="438065887"/>
+      </w:pPr>
+      <w:r>
+        <w:rPr>
+          <w:b/>
+          <w:bCs/>
+        </w:rPr>
+        <w:t xml:space="preserve">View Model Results:  </w:t>
+      </w:r>
+      <w:r>
+        <w:t>Graphs of state variables across all segments can be automatically produced on the multi-segment interface</w:t>
+      </w:r>
+      <w:r>
+        <w:t xml:space="preserve"> window</w:t>
+      </w:r>
+      <w:r>
+        <w:t>.  In addition</w:t>
+      </w:r>
+      <w:r>
+        <w:t>, clicking on river segments on the map will bring you to segment-specific output graphs.</w:t>
+      </w:r>
+    </w:p>
+    <w:p>
+      <w:pPr>
+        <w:divId w:val="438065887"/>
+      </w:pPr>
+    </w:p>
+    <w:p>
+      <w:pPr>
+        <w:divId w:val="438065887"/>
+      </w:pPr>
+      <w:r>
+        <w:t>More details about each of these steps follows:</w:t>
       </w:r>
     </w:p>
     <w:p>
@@ -23892,7 +24134,13 @@
         <w:t xml:space="preserve">.  State variables should be added or removed from the 0-D segment prior to </w:t>
       </w:r>
       <w:r>
-        <w:t>specifying that JSON in</w:t>
+        <w:t>specifying th</w:t>
+      </w:r>
+      <w:r>
+        <w:t>e</w:t>
+      </w:r>
+      <w:r>
+        <w:t xml:space="preserve"> JSON in</w:t>
       </w:r>
       <w:r>
         <w:t xml:space="preserve"> the multi-segment interface.  The state variable</w:t>
@@ -23901,7 +24149,16 @@
         <w:t xml:space="preserve"> list</w:t>
       </w:r>
       <w:r>
-        <w:t xml:space="preserve"> must be the same in all modeled segments.</w:t>
+        <w:t xml:space="preserve"> must be the same in all modeled segments</w:t>
+      </w:r>
+      <w:r>
+        <w:t xml:space="preserve"> to simplify the passage of data</w:t>
+      </w:r>
+      <w:r>
+        <w:t>.</w:t>
+      </w:r>
+      <w:r>
+        <w:t xml:space="preserve">  (Biotic state variables that are irrelevant in one segment may be set to zero in that segment, however.)</w:t>
       </w:r>
       <w:r>
         <w:br/>
@@ -23941,7 +24198,11 @@
         <w:t>:</w:t>
       </w:r>
       <w:r>
-        <w:t xml:space="preserve"> this button brings up a check-box interface that allows the user to select which elements they wish to include in the base JSON and then selects an appropriate base JSON for the simulation.  For the </w:t>
+        <w:t xml:space="preserve"> this button brings up a check-box interface that allows the user to select which elements they wish to include in the base JSON </w:t>
+      </w:r>
+      <w:r>
+        <w:lastRenderedPageBreak/>
+        <w:t xml:space="preserve">and then selects an appropriate base JSON for the simulation.  For the </w:t>
       </w:r>
       <w:r>
         <w:rPr>
@@ -24015,14 +24276,79 @@
       <w:r>
         <w:t xml:space="preserve">(If a </w:t>
       </w:r>
-      <w:r>
-        <w:t xml:space="preserve">StreamNetwork.JSON </w:t>
-      </w:r>
-      <w:r>
-        <w:t>file already exists in that directory it will be overwritten.)</w:t>
+      <w:proofErr w:type="spellStart"/>
+      <w:r>
+        <w:t>StreamNetwork.JSON</w:t>
+      </w:r>
+      <w:proofErr w:type="spellEnd"/>
+      <w:r>
+        <w:t xml:space="preserve"> </w:t>
+      </w:r>
+      <w:r>
+        <w:t>file already exists in that directory it will be overwritten</w:t>
+      </w:r>
+      <w:r>
+        <w:t xml:space="preserve"> after a warning</w:t>
+      </w:r>
+      <w:r>
+        <w:t>.)</w:t>
       </w:r>
       <w:r>
         <w:t xml:space="preserve">  </w:t>
+      </w:r>
+      <w:r>
+        <w:br/>
+      </w:r>
+      <w:r>
+        <w:br/>
+        <w:t xml:space="preserve">COMID is short for common identifier within the National Hydrography Dataset Plus Version 2.1.  A web viewer that can be setup to label a map with COMIDs is available at this URL </w:t>
+      </w:r>
+      <w:r>
+        <w:rPr>
+          <w:sz w:val="18"/>
+          <w:szCs w:val="18"/>
+        </w:rPr>
+        <w:t>(</w:t>
+      </w:r>
+      <w:hyperlink r:id="rId14" w:history="1">
+        <w:r>
+          <w:rPr>
+            <w:rStyle w:val="Hyperlink"/>
+            <w:sz w:val="18"/>
+            <w:szCs w:val="18"/>
+          </w:rPr>
+          <w:t>https://www.arcgis.com/home/item.html?id=4bd9b6892530404abfe13645fcb5099a</w:t>
+        </w:r>
+      </w:hyperlink>
+      <w:r>
+        <w:t xml:space="preserve">).  To use this </w:t>
+      </w:r>
+      <w:r>
+        <w:t>viewer,</w:t>
+      </w:r>
+      <w:r>
+        <w:t xml:space="preserve"> select the web map, select the National Hydrography Dataset Flowlines, </w:t>
+      </w:r>
+      <w:r>
+        <w:t xml:space="preserve">and label the flowlines with the common identifier which is a </w:t>
+      </w:r>
+      <w:proofErr w:type="gramStart"/>
+      <w:r>
+        <w:t>7 digit</w:t>
+      </w:r>
+      <w:proofErr w:type="gramEnd"/>
+      <w:r>
+        <w:t xml:space="preserve"> number.  You may also download these flowlines as GIS shape files.</w:t>
+      </w:r>
+      <w:r>
+        <w:br/>
+      </w:r>
+      <w:r>
+        <w:br/>
+        <w:t xml:space="preserve">After the stream network has been read, it may be plotted in map or flowchart format.  </w:t>
+      </w:r>
+      <w:r>
+        <w:t>See below for map details.</w:t>
       </w:r>
     </w:p>
     <w:p>
@@ -24050,6 +24376,16 @@
       <w:r>
         <w:t>This brings up the setup record indicating the start date, end date, and integration options for the linked system.  This setup record will be read from and used each time the model is executed.</w:t>
       </w:r>
+      <w:r>
+        <w:t xml:space="preserve">  </w:t>
+      </w:r>
+      <w:r>
+        <w:br/>
+      </w:r>
+      <w:r>
+        <w:br/>
+        <w:t>Note: When water flow and velocity data are read from the National Water Model, the dates specified in the setup record will be used to read time series inputs.  Therefore, if the setup record dates change after “create linked inputs” is selected, the “create linked inputs” step will need to be repeated to query the correct time period.  The interface creates a warning in this case.</w:t>
+      </w:r>
     </w:p>
     <w:p>
       <w:pPr>
@@ -24074,11 +24410,86 @@
         <w:t xml:space="preserve">Create Linked Inputs:  </w:t>
       </w:r>
       <w:r>
-        <w:t xml:space="preserve">This button reads water flows and water velocities from the national water model (NWM) and creates a separate JSON simulation for each COMID in the stream network.  Water flows from one reach to another are imported based on NWM flow data. The time-series volume of each COMID is specified based on the length of the </w:t>
-      </w:r>
-      <w:r>
-        <w:lastRenderedPageBreak/>
-        <w:t>COMID and the NWM flow and velocity.</w:t>
+        <w:t xml:space="preserve">This button reads water flows and water velocities from the national water model (NWM) and </w:t>
+      </w:r>
+      <w:r>
+        <w:t xml:space="preserve">also </w:t>
+      </w:r>
+      <w:r>
+        <w:t>saves</w:t>
+      </w:r>
+      <w:r>
+        <w:t xml:space="preserve"> a separate JSON </w:t>
+      </w:r>
+      <w:r>
+        <w:t xml:space="preserve">input </w:t>
+      </w:r>
+      <w:r>
+        <w:t>simulation for each COMID in the stream network</w:t>
+      </w:r>
+      <w:r>
+        <w:t xml:space="preserve"> in the base directory (named AQT_2D_[COMID].JSON)</w:t>
+      </w:r>
+      <w:r>
+        <w:t xml:space="preserve">.  </w:t>
+      </w:r>
+      <w:r>
+        <w:t xml:space="preserve"> </w:t>
+      </w:r>
+    </w:p>
+    <w:p>
+      <w:pPr>
+        <w:pStyle w:val="ListParagraph"/>
+        <w:divId w:val="438065887"/>
+      </w:pPr>
+      <w:r>
+        <w:br/>
+      </w:r>
+      <w:r>
+        <w:t xml:space="preserve">Water flows from one reach to another are imported based on NWM flow data. </w:t>
+      </w:r>
+      <w:r>
+        <w:rPr>
+          <w:b/>
+          <w:bCs/>
+        </w:rPr>
+        <w:t xml:space="preserve">Note: </w:t>
+      </w:r>
+      <w:r>
+        <w:t xml:space="preserve">This process may take several minutes depending on the number of segments in the model and the number of days </w:t>
+      </w:r>
+      <w:r>
+        <w:t xml:space="preserve">in which </w:t>
+      </w:r>
+      <w:r>
+        <w:t>water-flow data</w:t>
+      </w:r>
+      <w:r>
+        <w:t xml:space="preserve"> needs to be read from the web service.</w:t>
+      </w:r>
+    </w:p>
+    <w:p>
+      <w:pPr>
+        <w:pStyle w:val="ListParagraph"/>
+        <w:divId w:val="438065887"/>
+      </w:pPr>
+    </w:p>
+    <w:p>
+      <w:pPr>
+        <w:pStyle w:val="ListParagraph"/>
+        <w:divId w:val="438065887"/>
+      </w:pPr>
+      <w:r>
+        <w:t>A</w:t>
+      </w:r>
+      <w:r>
+        <w:t xml:space="preserve"> time-series volume </w:t>
+      </w:r>
+      <w:r>
+        <w:t>for</w:t>
+      </w:r>
+      <w:r>
+        <w:t xml:space="preserve"> each COMID is specified based on the length of the COMID and the NWM flow and velocity.</w:t>
       </w:r>
       <w:r>
         <w:br/>
@@ -24119,7 +24530,46 @@
       </w:r>
       <w:r>
         <w:br/>
-        <w:t>After linked inputs are created, individual JSONs will be found in the output directory labeled with COMID.  These JSONs may be loaded into the single-segment interface. Initial conditions, point-source, and non-point-source loadings may be edited within these files before executing the network in step seven below. At the inflow boundary of the stream network, boundary condition inflow loadings should also be specified.  (Inflow loadings for downstream segments will be overwritten when the stream-network is executed.)</w:t>
+        <w:t xml:space="preserve">After linked inputs are created, </w:t>
+      </w:r>
+      <w:r>
+        <w:t xml:space="preserve">parameters for individual segments may be edited by clicking on the COMID on the map or flow-chart.  </w:t>
+      </w:r>
+      <w:r>
+        <w:t>Initial conditions, point-source, and non-point-source loadings may be edited within the</w:t>
+      </w:r>
+      <w:r>
+        <w:t xml:space="preserve"> interface </w:t>
+      </w:r>
+      <w:r>
+        <w:t xml:space="preserve">before executing the network in step seven below. </w:t>
+      </w:r>
+    </w:p>
+    <w:p>
+      <w:pPr>
+        <w:pStyle w:val="ListParagraph"/>
+        <w:divId w:val="438065887"/>
+      </w:pPr>
+    </w:p>
+    <w:p>
+      <w:pPr>
+        <w:pStyle w:val="ListParagraph"/>
+        <w:divId w:val="438065887"/>
+      </w:pPr>
+      <w:r>
+        <w:t xml:space="preserve">At the inflow boundary of the stream network, boundary condition </w:t>
+      </w:r>
+      <w:r>
+        <w:t xml:space="preserve">of nutrients or other state variables </w:t>
+      </w:r>
+      <w:r>
+        <w:t>should be specified.  (Inflow loadings for downstream segments will be overwritten when the stream-network is executed</w:t>
+      </w:r>
+      <w:r>
+        <w:t xml:space="preserve"> as these data will be passed from the upstream segment</w:t>
+      </w:r>
+      <w:r>
+        <w:t>.)</w:t>
       </w:r>
     </w:p>
     <w:p>
@@ -24137,6 +24587,8 @@
         </w:numPr>
         <w:divId w:val="438065887"/>
       </w:pPr>
+      <w:bookmarkStart w:id="137" w:name="Overland_Flows"/>
+      <w:bookmarkEnd w:id="137"/>
       <w:r>
         <w:rPr>
           <w:b/>
@@ -24151,7 +24603,13 @@
         <w:t>non-point</w:t>
       </w:r>
       <w:r>
-        <w:t>-source loadings for each segment in a constant g/d for nutrients and organic matter through a matrix input.</w:t>
+        <w:t xml:space="preserve"> </w:t>
+      </w:r>
+      <w:r>
+        <w:t>source loadings for each segment in a constant g/d for nutrients and organic matter through a matrix input.</w:t>
+      </w:r>
+      <w:r>
+        <w:t xml:space="preserve">  If specified, these inputs will overwrite any other non-point source loadings in a segment before model execution.</w:t>
       </w:r>
     </w:p>
     <w:p>
@@ -24209,11 +24667,207 @@
         <w:t xml:space="preserve">View Outputs:  </w:t>
       </w:r>
       <w:r>
-        <w:t>By selecting a state variable from the SV Index drop down box, graphs of all segments over time will be produced.  The CSV button will display a comma-separated value matrix of model results that may be exported into spreadsheet software for further analysis.</w:t>
+        <w:t xml:space="preserve">By selecting a state variable from the SV Index drop down box, graphs of all segments over time will be produced.  The CSV button will display </w:t>
+      </w:r>
+      <w:r>
+        <w:t xml:space="preserve">or export </w:t>
+      </w:r>
+      <w:r>
+        <w:t>a comma-separated value matrix of model results that may be exported into spreadsheet software for further analysis.</w:t>
       </w:r>
     </w:p>
     <w:p/>
     <w:p/>
+    <w:p>
+      <w:pPr>
+        <w:pStyle w:val="Heading3"/>
+      </w:pPr>
+      <w:r>
+        <w:t>Multi-Segment Map Options</w:t>
+      </w:r>
+    </w:p>
+    <w:p>
+      <w:r>
+        <w:t xml:space="preserve">Once the stream network has been </w:t>
+      </w:r>
+      <w:r>
+        <w:t xml:space="preserve">read from webservice, a map or flowchart of the </w:t>
+      </w:r>
+      <w:r>
+        <w:t xml:space="preserve">stream network may be created by clicking the </w:t>
+      </w:r>
+      <w:r>
+        <w:rPr>
+          <w:b/>
+          <w:bCs/>
+        </w:rPr>
+        <w:t xml:space="preserve">Plot Network </w:t>
+      </w:r>
+      <w:r>
+        <w:t xml:space="preserve">button.  The first time a map is rendered, AQUATOX will read map </w:t>
+      </w:r>
+      <w:r>
+        <w:t xml:space="preserve">data </w:t>
+      </w:r>
+      <w:r>
+        <w:t>from web service and save this as GEOJSON files in the base directory.  This may take a minute or two</w:t>
+      </w:r>
+      <w:r>
+        <w:t xml:space="preserve"> the first time a map is rendered</w:t>
+      </w:r>
+      <w:r>
+        <w:t>, but subsequently maps will render with little delay.</w:t>
+      </w:r>
+    </w:p>
+    <w:p/>
+    <w:p>
+      <w:r>
+        <w:t xml:space="preserve">Clicking on </w:t>
+      </w:r>
+      <w:r>
+        <w:t xml:space="preserve">a segment </w:t>
+      </w:r>
+      <w:r>
+        <w:t xml:space="preserve">will display the COMID before linked inputs have been created.  </w:t>
+      </w:r>
+      <w:r>
+        <w:rPr>
+          <w:i/>
+          <w:iCs/>
+        </w:rPr>
+        <w:t>After</w:t>
+      </w:r>
+      <w:r>
+        <w:t xml:space="preserve"> linked inputs have been created, clicking on </w:t>
+      </w:r>
+      <w:r>
+        <w:t xml:space="preserve">a segment will allow the user to edit inputs for the given COMID.  For example, nutrient loadings in </w:t>
+      </w:r>
+      <w:r>
+        <w:t xml:space="preserve">inflow waters of </w:t>
+      </w:r>
+      <w:r>
+        <w:t xml:space="preserve">boundary condition segments may be specified.  When the model has been executed, clicking on a segment will bring up the output window for that segment if the </w:t>
+      </w:r>
+      <w:r>
+        <w:rPr>
+          <w:b/>
+          <w:bCs/>
+        </w:rPr>
+        <w:t>Click to Outputs</w:t>
+      </w:r>
+      <w:r>
+        <w:rPr>
+          <w:b/>
+          <w:bCs/>
+        </w:rPr>
+        <w:t xml:space="preserve"> </w:t>
+      </w:r>
+      <w:r>
+        <w:t>checkbox</w:t>
+      </w:r>
+      <w:r>
+        <w:t xml:space="preserve"> is selected, otherwise model inputs will </w:t>
+      </w:r>
+      <w:r>
+        <w:t>again be editable for use in the next model run</w:t>
+      </w:r>
+      <w:r>
+        <w:t xml:space="preserve">.  </w:t>
+      </w:r>
+    </w:p>
+    <w:p/>
+    <w:p>
+      <w:r>
+        <w:t>Clicking and dragging on an empty portion of the map will allow you to pan, and using the mouse-wheel or laptop scroll function zooms in or out.</w:t>
+      </w:r>
+    </w:p>
+    <w:p/>
+    <w:p>
+      <w:r>
+        <w:t xml:space="preserve">By selecting the </w:t>
+      </w:r>
+      <w:r>
+        <w:rPr>
+          <w:b/>
+          <w:bCs/>
+        </w:rPr>
+        <w:t>flowchart</w:t>
+      </w:r>
+      <w:r>
+        <w:rPr>
+          <w:b/>
+          <w:bCs/>
+          <w:i/>
+          <w:iCs/>
+        </w:rPr>
+        <w:t xml:space="preserve"> </w:t>
+      </w:r>
+      <w:r>
+        <w:t>radio button, the map will be rendered as a flow chart that shows the network of stream segments and how they are linked together.</w:t>
+      </w:r>
+      <w:r>
+        <w:t xml:space="preserve">  The legend at the lower left of the flowchart shows that segments with upstream links have arrowheads at both ends of the segment.  Segments which are headwaters have only one arrowhead.  Finally, segments that terminate in an out-of-network upstream segment</w:t>
+      </w:r>
+      <w:r>
+        <w:t xml:space="preserve"> are rendered as green-filled circles.</w:t>
+      </w:r>
+    </w:p>
+    <w:p/>
+    <w:p>
+      <w:pPr>
+        <w:rPr>
+          <w:b/>
+          <w:bCs/>
+        </w:rPr>
+      </w:pPr>
+      <w:r>
+        <w:t>At any point, the user can toggle between a text log of model progress and status (</w:t>
+      </w:r>
+      <w:r>
+        <w:rPr>
+          <w:b/>
+          <w:bCs/>
+        </w:rPr>
+        <w:t>Show Log</w:t>
+      </w:r>
+      <w:r>
+        <w:t>),</w:t>
+      </w:r>
+      <w:r>
+        <w:rPr>
+          <w:b/>
+          <w:bCs/>
+        </w:rPr>
+        <w:t xml:space="preserve"> </w:t>
+      </w:r>
+      <w:r>
+        <w:t xml:space="preserve"> the model map or flowchart (</w:t>
+      </w:r>
+      <w:r>
+        <w:rPr>
+          <w:b/>
+          <w:bCs/>
+        </w:rPr>
+        <w:t>Show Map</w:t>
+      </w:r>
+      <w:r>
+        <w:t>), or the graph of model output (</w:t>
+      </w:r>
+      <w:r>
+        <w:rPr>
+          <w:b/>
+          <w:bCs/>
+        </w:rPr>
+        <w:t>Show Graph</w:t>
+      </w:r>
+      <w:r>
+        <w:t>)</w:t>
+      </w:r>
+      <w:r>
+        <w:t>.</w:t>
+      </w:r>
+    </w:p>
     <w:p>
       <w:pPr>
         <w:rPr>
@@ -25006,98 +25660,6 @@
             <wp:extent cx="2524125" cy="609600"/>
             <wp:effectExtent l="0" t="0" r="9525" b="0"/>
             <wp:docPr id="1" name="Picture 1"/>
-            <wp:cNvGraphicFramePr>
-              <a:graphicFrameLocks xmlns:a="http://schemas.openxmlformats.org/drawingml/2006/main" noChangeAspect="1"/>
-            </wp:cNvGraphicFramePr>
-            <a:graphic xmlns:a="http://schemas.openxmlformats.org/drawingml/2006/main">
-              <a:graphicData uri="http://schemas.openxmlformats.org/drawingml/2006/picture">
-                <pic:pic xmlns:pic="http://schemas.openxmlformats.org/drawingml/2006/picture">
-                  <pic:nvPicPr>
-                    <pic:cNvPr id="1" name=""/>
-                    <pic:cNvPicPr/>
-                  </pic:nvPicPr>
-                  <pic:blipFill>
-                    <a:blip r:embed="rId14"/>
-                    <a:stretch>
-                      <a:fillRect/>
-                    </a:stretch>
-                  </pic:blipFill>
-                  <pic:spPr>
-                    <a:xfrm>
-                      <a:off x="0" y="0"/>
-                      <a:ext cx="2524125" cy="609600"/>
-                    </a:xfrm>
-                    <a:prstGeom prst="rect">
-                      <a:avLst/>
-                    </a:prstGeom>
-                  </pic:spPr>
-                </pic:pic>
-              </a:graphicData>
-            </a:graphic>
-          </wp:inline>
-        </w:drawing>
-      </w:r>
-      <w:r>
-        <w:rPr>
-          <w:color w:val="000000"/>
-        </w:rPr>
-        <w:t> </w:t>
-      </w:r>
-    </w:p>
-    <w:p>
-      <w:pPr>
-        <w:rPr>
-          <w:color w:val="000000"/>
-        </w:rPr>
-      </w:pPr>
-      <w:r>
-        <w:rPr>
-          <w:color w:val="000000"/>
-        </w:rPr>
-        <w:t> </w:t>
-      </w:r>
-    </w:p>
-    <w:p>
-      <w:pPr>
-        <w:rPr>
-          <w:color w:val="000000"/>
-        </w:rPr>
-      </w:pPr>
-      <w:r>
-        <w:rPr>
-          <w:color w:val="000000"/>
-        </w:rPr>
-        <w:t xml:space="preserve">You may also enter a loading in inflow water </w:t>
-      </w:r>
-      <w:r>
-        <w:rPr>
-          <w:color w:val="000000"/>
-        </w:rPr>
-        <w:t xml:space="preserve">for macrophytes in this simulation.  </w:t>
-      </w:r>
-    </w:p>
-    <w:p>
-      <w:pPr>
-        <w:rPr>
-          <w:color w:val="000000"/>
-        </w:rPr>
-      </w:pPr>
-    </w:p>
-    <w:p>
-      <w:pPr>
-        <w:rPr>
-          <w:color w:val="000000"/>
-        </w:rPr>
-      </w:pPr>
-      <w:r>
-        <w:rPr>
-          <w:noProof/>
-        </w:rPr>
-        <w:drawing>
-          <wp:inline distT="0" distB="0" distL="0" distR="0" wp14:anchorId="2355E7C9" wp14:editId="31A9D6F9">
-            <wp:extent cx="3457575" cy="1076325"/>
-            <wp:effectExtent l="0" t="0" r="9525" b="9525"/>
-            <wp:docPr id="13" name="Picture 13"/>
             <wp:cNvGraphicFramePr>
               <a:graphicFrameLocks xmlns:a="http://schemas.openxmlformats.org/drawingml/2006/main" noChangeAspect="1"/>
             </wp:cNvGraphicFramePr>
@@ -25117,7 +25679,7 @@
                   <pic:spPr>
                     <a:xfrm>
                       <a:off x="0" y="0"/>
-                      <a:ext cx="3457575" cy="1076325"/>
+                      <a:ext cx="2524125" cy="609600"/>
                     </a:xfrm>
                     <a:prstGeom prst="rect">
                       <a:avLst/>
@@ -25129,45 +25691,6 @@
           </wp:inline>
         </w:drawing>
       </w:r>
-    </w:p>
-    <w:p>
-      <w:pPr>
-        <w:rPr>
-          <w:color w:val="000000"/>
-        </w:rPr>
-      </w:pPr>
-    </w:p>
-    <w:p>
-      <w:pPr>
-        <w:rPr>
-          <w:color w:val="000000"/>
-        </w:rPr>
-      </w:pPr>
-      <w:r>
-        <w:rPr>
-          <w:color w:val="000000"/>
-        </w:rPr>
-        <w:t>Ordinarily we think of loadings as pertaining only to chemicals and freely moving organisms such as plankton and fish.  However, it is usually desirable to enter a small constant loading to serve as a “seed” if the population or group is killed off entirely by a toxicant or adverse environmental conditions</w:t>
-      </w:r>
-      <w:r>
-        <w:rPr>
-          <w:color w:val="000000"/>
-        </w:rPr>
-        <w:t>.  The “seed” will allow the biota to recover or recolonize, if and when conditions become favorable</w:t>
-      </w:r>
-      <w:r>
-        <w:rPr>
-          <w:color w:val="000000"/>
-        </w:rPr>
-        <w:t>.  This is especially important for macrophytes that suffer winter die-back</w:t>
-      </w:r>
-    </w:p>
-    <w:p>
-      <w:pPr>
-        <w:rPr>
-          <w:color w:val="000000"/>
-        </w:rPr>
-      </w:pPr>
       <w:r>
         <w:rPr>
           <w:color w:val="000000"/>
@@ -25185,66 +25708,6 @@
         <w:rPr>
           <w:color w:val="000000"/>
         </w:rPr>
-        <w:t>To add this “seed” loading add the</w:t>
-      </w:r>
-      <w:r>
-        <w:rPr>
-          <w:color w:val="000000"/>
-        </w:rPr>
-        <w:t xml:space="preserve"> value of 1E-5 g/m</w:t>
-      </w:r>
-      <w:r>
-        <w:rPr>
-          <w:color w:val="000000"/>
-          <w:vertAlign w:val="superscript"/>
-        </w:rPr>
-        <w:t>2</w:t>
-      </w:r>
-      <w:r>
-        <w:rPr>
-          <w:color w:val="000000"/>
-        </w:rPr>
-        <w:t xml:space="preserve"> as a constant loading.  This is small enough that it will not affect the results during the growing season, but it is large enough to prevent extinction.</w:t>
-      </w:r>
-    </w:p>
-    <w:p>
-      <w:pPr>
-        <w:rPr>
-          <w:color w:val="000000"/>
-        </w:rPr>
-      </w:pPr>
-    </w:p>
-    <w:p>
-      <w:pPr>
-        <w:rPr>
-          <w:color w:val="000000"/>
-        </w:rPr>
-      </w:pPr>
-      <w:r>
-        <w:rPr>
-          <w:color w:val="000000"/>
-        </w:rPr>
-        <w:t xml:space="preserve">See Also: </w:t>
-      </w:r>
-      <w:hyperlink w:anchor="ICandLoadings" w:history="1">
-        <w:r>
-          <w:rPr>
-            <w:rStyle w:val="Hyperlink"/>
-          </w:rPr>
-          <w:t>Initial Conditions and Loadings</w:t>
-        </w:r>
-      </w:hyperlink>
-    </w:p>
-    <w:p>
-      <w:pPr>
-        <w:rPr>
-          <w:color w:val="000000"/>
-        </w:rPr>
-      </w:pPr>
-      <w:r>
-        <w:rPr>
-          <w:color w:val="000000"/>
-        </w:rPr>
         <w:t> </w:t>
       </w:r>
     </w:p>
@@ -25258,162 +25721,13 @@
         <w:rPr>
           <w:color w:val="000000"/>
         </w:rPr>
-        <w:t>next, Viewing Parameters</w:t>
-      </w:r>
-    </w:p>
-    <w:p>
-      <w:pPr>
-        <w:pStyle w:val="Heading4"/>
-        <w:rPr>
-          <w:sz w:val="22"/>
-        </w:rPr>
-      </w:pPr>
-      <w:bookmarkStart w:id="146" w:name="_Toc475968403"/>
-      <w:bookmarkStart w:id="147" w:name="_Toc92890549"/>
-      <w:r>
-        <w:rPr>
-          <w:sz w:val="22"/>
-        </w:rPr>
-        <w:t>Tutorial-- Step 3:  Viewing Parameters</w:t>
-      </w:r>
-      <w:bookmarkEnd w:id="146"/>
-      <w:r>
-        <w:rPr>
-          <w:sz w:val="22"/>
-        </w:rPr>
-        <w:t xml:space="preserve"> in A Simulation</w:t>
-      </w:r>
-      <w:bookmarkEnd w:id="147"/>
-    </w:p>
-    <w:p>
-      <w:pPr>
-        <w:rPr>
-          <w:color w:val="000000"/>
-        </w:rPr>
-      </w:pPr>
-      <w:r>
-        <w:rPr>
-          <w:color w:val="000000"/>
-        </w:rPr>
-        <w:t xml:space="preserve">In the following examples we will examine </w:t>
-      </w:r>
-      <w:r>
-        <w:rPr>
-          <w:color w:val="000000"/>
-        </w:rPr>
-        <w:t xml:space="preserve">the parameters associated with the animals, plants, and chemicals in this simulation.  Parameters can be loaded from databases of parameters when adding a state variable as we did above (when we loaded </w:t>
-      </w:r>
-      <w:r>
-        <w:rPr>
-          <w:i/>
-          <w:iCs/>
-          <w:color w:val="000000"/>
-        </w:rPr>
-        <w:t>Myriophyllum</w:t>
-      </w:r>
-      <w:r>
-        <w:rPr>
-          <w:color w:val="000000"/>
-        </w:rPr>
-        <w:t xml:space="preserve">).  Records can also be loaded </w:t>
-      </w:r>
-      <w:r>
-        <w:rPr>
-          <w:color w:val="000000"/>
-        </w:rPr>
-        <w:t xml:space="preserve">from a </w:t>
-      </w:r>
-      <w:r>
-        <w:rPr>
-          <w:b/>
-          <w:bCs/>
-          <w:color w:val="000000"/>
-        </w:rPr>
-        <w:t>database</w:t>
-      </w:r>
-      <w:r>
-        <w:rPr>
-          <w:color w:val="000000"/>
-        </w:rPr>
-        <w:t xml:space="preserve"> by choosing </w:t>
-      </w:r>
-      <w:r>
-        <w:rPr>
-          <w:b/>
-          <w:bCs/>
-          <w:color w:val="000000"/>
-        </w:rPr>
-        <w:t>Read from DB</w:t>
-      </w:r>
-      <w:r>
-        <w:rPr>
-          <w:color w:val="000000"/>
-        </w:rPr>
-        <w:t xml:space="preserve"> </w:t>
-      </w:r>
-      <w:r>
-        <w:rPr>
-          <w:color w:val="000000"/>
-        </w:rPr>
-        <w:t xml:space="preserve">when looking at parameters associated with the animal, plant, and chemical state variables. </w:t>
-      </w:r>
-    </w:p>
-    <w:p>
-      <w:pPr>
-        <w:rPr>
-          <w:color w:val="000000"/>
-        </w:rPr>
-      </w:pPr>
-      <w:r>
-        <w:rPr>
-          <w:color w:val="000000"/>
-        </w:rPr>
-        <w:t> </w:t>
-      </w:r>
-    </w:p>
-    <w:p>
-      <w:pPr>
-        <w:rPr>
-          <w:color w:val="000000"/>
-        </w:rPr>
-      </w:pPr>
-      <w:r>
-        <w:rPr>
-          <w:color w:val="000000"/>
-        </w:rPr>
-        <w:t xml:space="preserve">We will examine first the </w:t>
-      </w:r>
-      <w:r>
-        <w:rPr>
-          <w:color w:val="000000"/>
-        </w:rPr>
-        <w:t xml:space="preserve">plants parameters associated with </w:t>
-      </w:r>
-      <w:r>
-        <w:rPr>
-          <w:color w:val="000000"/>
-        </w:rPr>
-        <w:t>Myriophyllum</w:t>
-      </w:r>
-      <w:r>
-        <w:rPr>
-          <w:color w:val="000000"/>
-        </w:rPr>
-        <w:t xml:space="preserve">.  From the loadings form, select the </w:t>
-      </w:r>
-      <w:r>
-        <w:rPr>
-          <w:b/>
-          <w:bCs/>
-          <w:color w:val="000000"/>
-        </w:rPr>
-        <w:t>Parameters</w:t>
-      </w:r>
-      <w:r>
-        <w:rPr>
-          <w:color w:val="000000"/>
-        </w:rPr>
-        <w:t xml:space="preserve"> button at top of the screen.</w:t>
+        <w:t xml:space="preserve">You may also enter a loading in inflow water </w:t>
+      </w:r>
+      <w:r>
+        <w:rPr>
+          <w:color w:val="000000"/>
+        </w:rPr>
+        <w:t xml:space="preserve">for macrophytes in this simulation.  </w:t>
       </w:r>
     </w:p>
     <w:p>
@@ -25434,10 +25748,10 @@
           <w:noProof/>
         </w:rPr>
         <w:drawing>
-          <wp:inline distT="0" distB="0" distL="0" distR="0" wp14:anchorId="5BA8D6D6" wp14:editId="7746BB69">
-            <wp:extent cx="1047750" cy="381000"/>
-            <wp:effectExtent l="0" t="0" r="0" b="0"/>
-            <wp:docPr id="15" name="Picture 15"/>
+          <wp:inline distT="0" distB="0" distL="0" distR="0" wp14:anchorId="2355E7C9" wp14:editId="31A9D6F9">
+            <wp:extent cx="3457575" cy="1076325"/>
+            <wp:effectExtent l="0" t="0" r="9525" b="9525"/>
+            <wp:docPr id="13" name="Picture 13"/>
             <wp:cNvGraphicFramePr>
               <a:graphicFrameLocks xmlns:a="http://schemas.openxmlformats.org/drawingml/2006/main" noChangeAspect="1"/>
             </wp:cNvGraphicFramePr>
@@ -25457,7 +25771,7 @@
                   <pic:spPr>
                     <a:xfrm>
                       <a:off x="0" y="0"/>
-                      <a:ext cx="1047750" cy="381000"/>
+                      <a:ext cx="3457575" cy="1076325"/>
                     </a:xfrm>
                     <a:prstGeom prst="rect">
                       <a:avLst/>
@@ -25476,6 +25790,38 @@
           <w:color w:val="000000"/>
         </w:rPr>
       </w:pPr>
+    </w:p>
+    <w:p>
+      <w:pPr>
+        <w:rPr>
+          <w:color w:val="000000"/>
+        </w:rPr>
+      </w:pPr>
+      <w:r>
+        <w:rPr>
+          <w:color w:val="000000"/>
+        </w:rPr>
+        <w:t>Ordinarily we think of loadings as pertaining only to chemicals and freely moving organisms such as plankton and fish.  However, it is usually desirable to enter a small constant loading to serve as a “seed” if the population or group is killed off entirely by a toxicant or adverse environmental conditions</w:t>
+      </w:r>
+      <w:r>
+        <w:rPr>
+          <w:color w:val="000000"/>
+        </w:rPr>
+        <w:t>.  The “seed” will allow the biota to recover or recolonize, if and when conditions become favorable</w:t>
+      </w:r>
+      <w:r>
+        <w:rPr>
+          <w:color w:val="000000"/>
+        </w:rPr>
+        <w:t>.  This is especially important for macrophytes that suffer winter die-back</w:t>
+      </w:r>
+    </w:p>
+    <w:p>
+      <w:pPr>
+        <w:rPr>
+          <w:color w:val="000000"/>
+        </w:rPr>
+      </w:pPr>
       <w:r>
         <w:rPr>
           <w:color w:val="000000"/>
@@ -25493,7 +25839,123 @@
         <w:rPr>
           <w:color w:val="000000"/>
         </w:rPr>
-        <w:t xml:space="preserve">Plant parameters for </w:t>
+        <w:t>To add this “seed” loading add the</w:t>
+      </w:r>
+      <w:r>
+        <w:rPr>
+          <w:color w:val="000000"/>
+        </w:rPr>
+        <w:t xml:space="preserve"> value of 1E-5 g/m</w:t>
+      </w:r>
+      <w:r>
+        <w:rPr>
+          <w:color w:val="000000"/>
+          <w:vertAlign w:val="superscript"/>
+        </w:rPr>
+        <w:t>2</w:t>
+      </w:r>
+      <w:r>
+        <w:rPr>
+          <w:color w:val="000000"/>
+        </w:rPr>
+        <w:t xml:space="preserve"> as a constant loading.  This is small enough that it will not affect the results during the growing season, but it is large enough to prevent extinction.</w:t>
+      </w:r>
+    </w:p>
+    <w:p>
+      <w:pPr>
+        <w:rPr>
+          <w:color w:val="000000"/>
+        </w:rPr>
+      </w:pPr>
+    </w:p>
+    <w:p>
+      <w:pPr>
+        <w:rPr>
+          <w:color w:val="000000"/>
+        </w:rPr>
+      </w:pPr>
+      <w:r>
+        <w:rPr>
+          <w:color w:val="000000"/>
+        </w:rPr>
+        <w:t xml:space="preserve">See Also: </w:t>
+      </w:r>
+      <w:hyperlink w:anchor="ICandLoadings" w:history="1">
+        <w:r>
+          <w:rPr>
+            <w:rStyle w:val="Hyperlink"/>
+          </w:rPr>
+          <w:t>Initial Conditions and Loadings</w:t>
+        </w:r>
+      </w:hyperlink>
+    </w:p>
+    <w:p>
+      <w:pPr>
+        <w:rPr>
+          <w:color w:val="000000"/>
+        </w:rPr>
+      </w:pPr>
+      <w:r>
+        <w:rPr>
+          <w:color w:val="000000"/>
+        </w:rPr>
+        <w:t> </w:t>
+      </w:r>
+    </w:p>
+    <w:p>
+      <w:pPr>
+        <w:rPr>
+          <w:color w:val="000000"/>
+        </w:rPr>
+      </w:pPr>
+      <w:r>
+        <w:rPr>
+          <w:color w:val="000000"/>
+        </w:rPr>
+        <w:t>next, Viewing Parameters</w:t>
+      </w:r>
+    </w:p>
+    <w:p>
+      <w:pPr>
+        <w:pStyle w:val="Heading4"/>
+        <w:rPr>
+          <w:sz w:val="22"/>
+        </w:rPr>
+      </w:pPr>
+      <w:bookmarkStart w:id="146" w:name="_Toc475968403"/>
+      <w:bookmarkStart w:id="147" w:name="_Toc92890549"/>
+      <w:r>
+        <w:rPr>
+          <w:sz w:val="22"/>
+        </w:rPr>
+        <w:t>Tutorial-- Step 3:  Viewing Parameters</w:t>
+      </w:r>
+      <w:bookmarkEnd w:id="146"/>
+      <w:r>
+        <w:rPr>
+          <w:sz w:val="22"/>
+        </w:rPr>
+        <w:t xml:space="preserve"> in A Simulation</w:t>
+      </w:r>
+      <w:bookmarkEnd w:id="147"/>
+    </w:p>
+    <w:p>
+      <w:pPr>
+        <w:rPr>
+          <w:color w:val="000000"/>
+        </w:rPr>
+      </w:pPr>
+      <w:r>
+        <w:rPr>
+          <w:color w:val="000000"/>
+        </w:rPr>
+        <w:t xml:space="preserve">In the following examples we will examine </w:t>
+      </w:r>
+      <w:r>
+        <w:rPr>
+          <w:color w:val="000000"/>
+        </w:rPr>
+        <w:t xml:space="preserve">the parameters associated with the animals, plants, and chemicals in this simulation.  Parameters can be loaded from databases of parameters when adding a state variable as we did above (when we loaded </w:t>
       </w:r>
       <w:r>
         <w:rPr>
@@ -25507,71 +25969,47 @@
         <w:rPr>
           <w:color w:val="000000"/>
         </w:rPr>
-        <w:t xml:space="preserve"> will then appear.  </w:t>
-      </w:r>
-      <w:r>
-        <w:rPr>
-          <w:color w:val="000000"/>
-        </w:rPr>
-        <w:t xml:space="preserve">Two fields near the top of the screen require explanation.  If you click on the </w:t>
-      </w:r>
-      <w:r>
-        <w:rPr>
-          <w:color w:val="000000"/>
-        </w:rPr>
-        <w:t>drop-down</w:t>
-      </w:r>
-      <w:r>
-        <w:rPr>
-          <w:color w:val="000000"/>
-        </w:rPr>
-        <w:t xml:space="preserve"> menu</w:t>
-      </w:r>
-      <w:r>
-        <w:rPr>
-          <w:color w:val="000000"/>
-        </w:rPr>
-        <w:t xml:space="preserve"> to the right of </w:t>
-      </w:r>
-      <w:r>
-        <w:rPr>
-          <w:b/>
-          <w:bCs/>
-          <w:color w:val="000000"/>
-        </w:rPr>
-        <w:t>Plant type</w:t>
-      </w:r>
-      <w:r>
-        <w:rPr>
-          <w:color w:val="000000"/>
-        </w:rPr>
-        <w:t>, you will be given a choice</w:t>
-      </w:r>
-      <w:r>
-        <w:rPr>
-          <w:color w:val="000000"/>
-        </w:rPr>
-        <w:t xml:space="preserve">. </w:t>
-      </w:r>
-      <w:r>
-        <w:rPr>
-          <w:color w:val="000000"/>
-        </w:rPr>
-        <w:t xml:space="preserve"> The choice of </w:t>
-      </w:r>
-      <w:r>
-        <w:rPr>
-          <w:b/>
-          <w:bCs/>
-          <w:color w:val="000000"/>
-        </w:rPr>
-        <w:t xml:space="preserve">Plant type </w:t>
-      </w:r>
-      <w:r>
-        <w:rPr>
-          <w:color w:val="000000"/>
-        </w:rPr>
-        <w:t>is important because different types have different physical or biological processes that apply to them.  For instance, phytoplankton are subject to sinking, but not periphyton, which are attached to a surface.  Conversely periphyton are limited somewhat by very slow current velocity; but not phytoplankton, which are adapted to still water.</w:t>
+        <w:t xml:space="preserve">).  Records can also be loaded </w:t>
+      </w:r>
+      <w:r>
+        <w:rPr>
+          <w:color w:val="000000"/>
+        </w:rPr>
+        <w:t xml:space="preserve">from a </w:t>
+      </w:r>
+      <w:r>
+        <w:rPr>
+          <w:b/>
+          <w:bCs/>
+          <w:color w:val="000000"/>
+        </w:rPr>
+        <w:t>database</w:t>
+      </w:r>
+      <w:r>
+        <w:rPr>
+          <w:color w:val="000000"/>
+        </w:rPr>
+        <w:t xml:space="preserve"> by choosing </w:t>
+      </w:r>
+      <w:r>
+        <w:rPr>
+          <w:b/>
+          <w:bCs/>
+          <w:color w:val="000000"/>
+        </w:rPr>
+        <w:t>Read from DB</w:t>
+      </w:r>
+      <w:r>
+        <w:rPr>
+          <w:color w:val="000000"/>
+        </w:rPr>
+        <w:t xml:space="preserve"> </w:t>
+      </w:r>
+      <w:r>
+        <w:rPr>
+          <w:color w:val="000000"/>
+        </w:rPr>
+        <w:t xml:space="preserve">when looking at parameters associated with the animal, plant, and chemical state variables. </w:t>
       </w:r>
     </w:p>
     <w:p>
@@ -25597,166 +26035,39 @@
         <w:rPr>
           <w:color w:val="000000"/>
         </w:rPr>
-        <w:t xml:space="preserve">Less obvious is the </w:t>
-      </w:r>
-      <w:r>
-        <w:rPr>
-          <w:b/>
-          <w:bCs/>
-          <w:color w:val="000000"/>
-        </w:rPr>
-        <w:t>Toxicity Record</w:t>
-      </w:r>
-      <w:r>
-        <w:rPr>
-          <w:color w:val="000000"/>
-        </w:rPr>
-        <w:t>; again, clicking on the arrow to the right of the field will give you several choices.  The intent is to associate th</w:t>
-      </w:r>
-      <w:r>
-        <w:rPr>
-          <w:color w:val="000000"/>
-        </w:rPr>
-        <w:t>is modeled</w:t>
-      </w:r>
-      <w:r>
-        <w:rPr>
-          <w:color w:val="000000"/>
-        </w:rPr>
-        <w:t xml:space="preserve"> organism record with one of the limited number of organisms </w:t>
-      </w:r>
-      <w:r>
-        <w:rPr>
-          <w:color w:val="000000"/>
-        </w:rPr>
-        <w:t xml:space="preserve">that have some </w:t>
-      </w:r>
-      <w:r>
-        <w:rPr>
-          <w:color w:val="000000"/>
-        </w:rPr>
-        <w:t xml:space="preserve">toxicity data or procedures for estimating toxicity.  In </w:t>
-      </w:r>
-      <w:r>
-        <w:rPr>
-          <w:color w:val="000000"/>
-        </w:rPr>
-        <w:lastRenderedPageBreak/>
-        <w:t xml:space="preserve">this instance, if you choose </w:t>
-      </w:r>
-      <w:r>
-        <w:rPr>
-          <w:b/>
-          <w:bCs/>
-          <w:color w:val="000000"/>
-        </w:rPr>
-        <w:t>Macrophytes</w:t>
-      </w:r>
-      <w:r>
-        <w:rPr>
-          <w:color w:val="000000"/>
-        </w:rPr>
-        <w:t xml:space="preserve"> the model will utilize the toxicity data (e.g., EC50) for Esfenvalerate </w:t>
-      </w:r>
-      <w:r>
-        <w:rPr>
-          <w:color w:val="000000"/>
-        </w:rPr>
-        <w:t>that is labeled as</w:t>
-      </w:r>
-      <w:r>
-        <w:rPr>
-          <w:color w:val="000000"/>
-        </w:rPr>
-        <w:t xml:space="preserve"> </w:t>
-      </w:r>
-      <w:r>
-        <w:rPr>
-          <w:color w:val="000000"/>
-        </w:rPr>
-        <w:t>“Macrophytes.”</w:t>
-      </w:r>
-      <w:r>
-        <w:rPr>
-          <w:color w:val="000000"/>
-        </w:rPr>
-        <w:t xml:space="preserve"> </w:t>
-      </w:r>
-    </w:p>
-    <w:p>
-      <w:pPr>
-        <w:rPr>
-          <w:color w:val="000000"/>
-        </w:rPr>
-      </w:pPr>
-      <w:r>
-        <w:rPr>
-          <w:color w:val="000000"/>
-        </w:rPr>
-        <w:t> </w:t>
-      </w:r>
-    </w:p>
-    <w:p>
-      <w:pPr>
-        <w:rPr>
-          <w:color w:val="000000"/>
-        </w:rPr>
-      </w:pPr>
-      <w:r>
-        <w:rPr>
-          <w:color w:val="000000"/>
-        </w:rPr>
-        <w:t>P</w:t>
-      </w:r>
-      <w:r>
-        <w:rPr>
-          <w:color w:val="000000"/>
-        </w:rPr>
-        <w:t xml:space="preserve">arameter values </w:t>
-      </w:r>
-      <w:r>
-        <w:rPr>
-          <w:color w:val="000000"/>
-        </w:rPr>
-        <w:t xml:space="preserve">within the model’s databases </w:t>
-      </w:r>
-      <w:r>
-        <w:rPr>
-          <w:color w:val="000000"/>
-        </w:rPr>
-        <w:t xml:space="preserve">are provided to get you started; if you have more appropriate </w:t>
-      </w:r>
-      <w:r>
-        <w:rPr>
-          <w:color w:val="000000"/>
-        </w:rPr>
-        <w:t xml:space="preserve">or locally-measured </w:t>
-      </w:r>
-      <w:r>
-        <w:rPr>
-          <w:color w:val="000000"/>
-        </w:rPr>
-        <w:t>values, you should use them.  </w:t>
-      </w:r>
-    </w:p>
-    <w:p>
-      <w:pPr>
-        <w:rPr>
-          <w:color w:val="000000"/>
-        </w:rPr>
-      </w:pPr>
-    </w:p>
-    <w:p>
-      <w:pPr>
-        <w:rPr>
-          <w:color w:val="000000"/>
-        </w:rPr>
-      </w:pPr>
-      <w:r>
-        <w:rPr>
-          <w:color w:val="000000"/>
-        </w:rPr>
-        <w:t>The primary parameters are shown on the input window by default, but the screen can be modified to display other subsets of parameters by selecting the “Expand” button next to each subheading.</w:t>
+        <w:t xml:space="preserve">We will examine first the </w:t>
+      </w:r>
+      <w:r>
+        <w:rPr>
+          <w:color w:val="000000"/>
+        </w:rPr>
+        <w:t xml:space="preserve">plants parameters associated with </w:t>
+      </w:r>
+      <w:r>
+        <w:rPr>
+          <w:color w:val="000000"/>
+        </w:rPr>
+        <w:t>Myriophyllum</w:t>
+      </w:r>
+      <w:r>
+        <w:rPr>
+          <w:color w:val="000000"/>
+        </w:rPr>
+        <w:t xml:space="preserve">.  From the loadings form, select the </w:t>
+      </w:r>
+      <w:r>
+        <w:rPr>
+          <w:b/>
+          <w:bCs/>
+          <w:color w:val="000000"/>
+        </w:rPr>
+        <w:t>Parameters</w:t>
+      </w:r>
+      <w:r>
+        <w:rPr>
+          <w:color w:val="000000"/>
+        </w:rPr>
+        <w:t xml:space="preserve"> button at top of the screen.</w:t>
       </w:r>
     </w:p>
     <w:p>
@@ -25777,10 +26088,10 @@
           <w:noProof/>
         </w:rPr>
         <w:drawing>
-          <wp:inline distT="0" distB="0" distL="0" distR="0" wp14:anchorId="6F90AC05" wp14:editId="1C2425D8">
-            <wp:extent cx="5486400" cy="1465580"/>
+          <wp:inline distT="0" distB="0" distL="0" distR="0" wp14:anchorId="5BA8D6D6" wp14:editId="7746BB69">
+            <wp:extent cx="1047750" cy="381000"/>
             <wp:effectExtent l="0" t="0" r="0" b="0"/>
-            <wp:docPr id="39" name="Picture 39"/>
+            <wp:docPr id="15" name="Picture 15"/>
             <wp:cNvGraphicFramePr>
               <a:graphicFrameLocks xmlns:a="http://schemas.openxmlformats.org/drawingml/2006/main" noChangeAspect="1"/>
             </wp:cNvGraphicFramePr>
@@ -25800,7 +26111,7 @@
                   <pic:spPr>
                     <a:xfrm>
                       <a:off x="0" y="0"/>
-                      <a:ext cx="5486400" cy="1465580"/>
+                      <a:ext cx="1047750" cy="381000"/>
                     </a:xfrm>
                     <a:prstGeom prst="rect">
                       <a:avLst/>
@@ -25819,13 +26130,6 @@
           <w:color w:val="000000"/>
         </w:rPr>
       </w:pPr>
-    </w:p>
-    <w:p>
-      <w:pPr>
-        <w:rPr>
-          <w:color w:val="000000"/>
-        </w:rPr>
-      </w:pPr>
       <w:r>
         <w:rPr>
           <w:color w:val="000000"/>
@@ -25843,95 +26147,85 @@
         <w:rPr>
           <w:color w:val="000000"/>
         </w:rPr>
-        <w:t>Next</w:t>
-      </w:r>
-      <w:r>
-        <w:rPr>
-          <w:color w:val="000000"/>
-        </w:rPr>
-        <w:t>,</w:t>
-      </w:r>
-      <w:r>
-        <w:rPr>
-          <w:color w:val="000000"/>
-        </w:rPr>
-        <w:t xml:space="preserve"> we will locate the </w:t>
-      </w:r>
-      <w:r>
-        <w:rPr>
-          <w:color w:val="000000"/>
-        </w:rPr>
-        <w:t xml:space="preserve">parameters for the </w:t>
-      </w:r>
-      <w:r>
-        <w:rPr>
-          <w:color w:val="000000"/>
-        </w:rPr>
-        <w:t xml:space="preserve">Chironomid </w:t>
-      </w:r>
-      <w:r>
-        <w:rPr>
-          <w:color w:val="000000"/>
-        </w:rPr>
-        <w:t xml:space="preserve">(DepFeeder1) within the simulation.  </w:t>
-      </w:r>
-      <w:r>
-        <w:rPr>
-          <w:color w:val="000000"/>
-        </w:rPr>
-        <w:t xml:space="preserve">Hit </w:t>
-      </w:r>
-      <w:r>
-        <w:rPr>
-          <w:b/>
-          <w:bCs/>
-          <w:color w:val="000000"/>
-        </w:rPr>
-        <w:t>Cancel</w:t>
-      </w:r>
-      <w:r>
-        <w:rPr>
-          <w:color w:val="000000"/>
-        </w:rPr>
-        <w:t xml:space="preserve"> to leave the plant </w:t>
-      </w:r>
-      <w:r>
-        <w:rPr>
-          <w:color w:val="000000"/>
-        </w:rPr>
-        <w:t xml:space="preserve">parameters </w:t>
-      </w:r>
-      <w:r>
-        <w:rPr>
-          <w:color w:val="000000"/>
-        </w:rPr>
-        <w:t xml:space="preserve">screen and </w:t>
-      </w:r>
-      <w:r>
-        <w:rPr>
-          <w:color w:val="000000"/>
-        </w:rPr>
-        <w:t xml:space="preserve">then select OK to return to the main window and save your changes to the organism’s initial condition and loadings.  </w:t>
-      </w:r>
-    </w:p>
-    <w:p>
-      <w:pPr>
-        <w:rPr>
-          <w:color w:val="000000"/>
-        </w:rPr>
-      </w:pPr>
-    </w:p>
-    <w:p>
-      <w:pPr>
-        <w:rPr>
-          <w:color w:val="000000"/>
-        </w:rPr>
-      </w:pPr>
-      <w:r>
-        <w:rPr>
-          <w:color w:val="000000"/>
-        </w:rPr>
-        <w:t>Double click on the Chironomid about 2/3 of the way down the state variable list and again, select “Parameters”</w:t>
+        <w:t xml:space="preserve">Plant parameters for </w:t>
+      </w:r>
+      <w:r>
+        <w:rPr>
+          <w:i/>
+          <w:iCs/>
+          <w:color w:val="000000"/>
+        </w:rPr>
+        <w:t>Myriophyllum</w:t>
+      </w:r>
+      <w:r>
+        <w:rPr>
+          <w:color w:val="000000"/>
+        </w:rPr>
+        <w:t xml:space="preserve"> will then appear.  </w:t>
+      </w:r>
+      <w:r>
+        <w:rPr>
+          <w:color w:val="000000"/>
+        </w:rPr>
+        <w:t xml:space="preserve">Two fields near the top of the screen require explanation.  If you click on the </w:t>
+      </w:r>
+      <w:r>
+        <w:rPr>
+          <w:color w:val="000000"/>
+        </w:rPr>
+        <w:t>drop-down</w:t>
+      </w:r>
+      <w:r>
+        <w:rPr>
+          <w:color w:val="000000"/>
+        </w:rPr>
+        <w:t xml:space="preserve"> menu</w:t>
+      </w:r>
+      <w:r>
+        <w:rPr>
+          <w:color w:val="000000"/>
+        </w:rPr>
+        <w:t xml:space="preserve"> to the right of </w:t>
+      </w:r>
+      <w:r>
+        <w:rPr>
+          <w:b/>
+          <w:bCs/>
+          <w:color w:val="000000"/>
+        </w:rPr>
+        <w:t>Plant type</w:t>
+      </w:r>
+      <w:r>
+        <w:rPr>
+          <w:color w:val="000000"/>
+        </w:rPr>
+        <w:t>, you will be given a choice</w:t>
+      </w:r>
+      <w:r>
+        <w:rPr>
+          <w:color w:val="000000"/>
+        </w:rPr>
+        <w:t xml:space="preserve">. </w:t>
+      </w:r>
+      <w:r>
+        <w:rPr>
+          <w:color w:val="000000"/>
+        </w:rPr>
+        <w:t xml:space="preserve"> The choice of </w:t>
+      </w:r>
+      <w:r>
+        <w:rPr>
+          <w:b/>
+          <w:bCs/>
+          <w:color w:val="000000"/>
+        </w:rPr>
+        <w:t xml:space="preserve">Plant type </w:t>
+      </w:r>
+      <w:r>
+        <w:rPr>
+          <w:color w:val="000000"/>
+        </w:rPr>
+        <w:t>is important because different types have different physical or biological processes that apply to them.  For instance, phytoplankton are subject to sinking, but not periphyton, which are attached to a surface.  Conversely periphyton are limited somewhat by very slow current velocity; but not phytoplankton, which are adapted to still water.</w:t>
       </w:r>
     </w:p>
     <w:p>
@@ -25957,35 +26251,90 @@
         <w:rPr>
           <w:color w:val="000000"/>
         </w:rPr>
-        <w:t xml:space="preserve">Click on </w:t>
-      </w:r>
-      <w:r>
-        <w:rPr>
-          <w:b/>
-          <w:bCs/>
-          <w:color w:val="000000"/>
-        </w:rPr>
-        <w:t>Animal Type</w:t>
-      </w:r>
-      <w:r>
-        <w:rPr>
-          <w:color w:val="000000"/>
-        </w:rPr>
-        <w:t xml:space="preserve"> to see the pull-down menu.  Chironomids have aquatic larvae, so </w:t>
-      </w:r>
-      <w:r>
-        <w:rPr>
-          <w:b/>
-          <w:bCs/>
-          <w:color w:val="000000"/>
-        </w:rPr>
-        <w:t>Benthic insect</w:t>
-      </w:r>
-      <w:r>
-        <w:rPr>
-          <w:color w:val="000000"/>
-        </w:rPr>
-        <w:t xml:space="preserve"> is chosen; this is important because emergence is simulated by AQUATOX for insects as a loss term, but does not apply to other animals.  </w:t>
+        <w:t xml:space="preserve">Less obvious is the </w:t>
+      </w:r>
+      <w:r>
+        <w:rPr>
+          <w:b/>
+          <w:bCs/>
+          <w:color w:val="000000"/>
+        </w:rPr>
+        <w:t>Toxicity Record</w:t>
+      </w:r>
+      <w:r>
+        <w:rPr>
+          <w:color w:val="000000"/>
+        </w:rPr>
+        <w:t>; again, clicking on the arrow to the right of the field will give you several choices.  The intent is to associate th</w:t>
+      </w:r>
+      <w:r>
+        <w:rPr>
+          <w:color w:val="000000"/>
+        </w:rPr>
+        <w:t>is modeled</w:t>
+      </w:r>
+      <w:r>
+        <w:rPr>
+          <w:color w:val="000000"/>
+        </w:rPr>
+        <w:t xml:space="preserve"> organism record with one of the limited number of organisms </w:t>
+      </w:r>
+      <w:r>
+        <w:rPr>
+          <w:color w:val="000000"/>
+        </w:rPr>
+        <w:t xml:space="preserve">that have some </w:t>
+      </w:r>
+      <w:r>
+        <w:rPr>
+          <w:color w:val="000000"/>
+        </w:rPr>
+        <w:t xml:space="preserve">toxicity data or procedures for estimating toxicity.  In </w:t>
+      </w:r>
+      <w:r>
+        <w:rPr>
+          <w:color w:val="000000"/>
+        </w:rPr>
+        <w:lastRenderedPageBreak/>
+        <w:t xml:space="preserve">this instance, if you choose </w:t>
+      </w:r>
+      <w:r>
+        <w:rPr>
+          <w:b/>
+          <w:bCs/>
+          <w:color w:val="000000"/>
+        </w:rPr>
+        <w:t>Macrophytes</w:t>
+      </w:r>
+      <w:r>
+        <w:rPr>
+          <w:color w:val="000000"/>
+        </w:rPr>
+        <w:t xml:space="preserve"> the model will utilize the toxicity data (e.g., EC50) for Esfenvalerate </w:t>
+      </w:r>
+      <w:r>
+        <w:rPr>
+          <w:color w:val="000000"/>
+        </w:rPr>
+        <w:t>that is labeled as</w:t>
+      </w:r>
+      <w:r>
+        <w:rPr>
+          <w:color w:val="000000"/>
+        </w:rPr>
+        <w:t xml:space="preserve"> </w:t>
+      </w:r>
+      <w:r>
+        <w:rPr>
+          <w:color w:val="000000"/>
+        </w:rPr>
+        <w:t>“Macrophytes.”</w:t>
+      </w:r>
+      <w:r>
+        <w:rPr>
+          <w:color w:val="000000"/>
+        </w:rPr>
+        <w:t xml:space="preserve"> </w:t>
       </w:r>
     </w:p>
     <w:p>
@@ -26009,13 +26358,83 @@
       </w:pPr>
       <w:r>
         <w:rPr>
+          <w:color w:val="000000"/>
+        </w:rPr>
+        <w:t>P</w:t>
+      </w:r>
+      <w:r>
+        <w:rPr>
+          <w:color w:val="000000"/>
+        </w:rPr>
+        <w:t xml:space="preserve">arameter values </w:t>
+      </w:r>
+      <w:r>
+        <w:rPr>
+          <w:color w:val="000000"/>
+        </w:rPr>
+        <w:t xml:space="preserve">within the model’s databases </w:t>
+      </w:r>
+      <w:r>
+        <w:rPr>
+          <w:color w:val="000000"/>
+        </w:rPr>
+        <w:t xml:space="preserve">are provided to get you started; if you have more appropriate </w:t>
+      </w:r>
+      <w:r>
+        <w:rPr>
+          <w:color w:val="000000"/>
+        </w:rPr>
+        <w:t xml:space="preserve">or locally-measured </w:t>
+      </w:r>
+      <w:r>
+        <w:rPr>
+          <w:color w:val="000000"/>
+        </w:rPr>
+        <w:t>values, you should use them.  </w:t>
+      </w:r>
+    </w:p>
+    <w:p>
+      <w:pPr>
+        <w:rPr>
+          <w:color w:val="000000"/>
+        </w:rPr>
+      </w:pPr>
+    </w:p>
+    <w:p>
+      <w:pPr>
+        <w:rPr>
+          <w:color w:val="000000"/>
+        </w:rPr>
+      </w:pPr>
+      <w:r>
+        <w:rPr>
+          <w:color w:val="000000"/>
+        </w:rPr>
+        <w:t>The primary parameters are shown on the input window by default, but the screen can be modified to display other subsets of parameters by selecting the “Expand” button next to each subheading.</w:t>
+      </w:r>
+    </w:p>
+    <w:p>
+      <w:pPr>
+        <w:rPr>
+          <w:color w:val="000000"/>
+        </w:rPr>
+      </w:pPr>
+    </w:p>
+    <w:p>
+      <w:pPr>
+        <w:rPr>
+          <w:color w:val="000000"/>
+        </w:rPr>
+      </w:pPr>
+      <w:r>
+        <w:rPr>
           <w:noProof/>
         </w:rPr>
         <w:drawing>
-          <wp:inline distT="0" distB="0" distL="0" distR="0" wp14:anchorId="31CC83D8" wp14:editId="0DEACE0A">
-            <wp:extent cx="4200525" cy="1419225"/>
-            <wp:effectExtent l="0" t="0" r="9525" b="9525"/>
-            <wp:docPr id="40" name="Picture 40"/>
+          <wp:inline distT="0" distB="0" distL="0" distR="0" wp14:anchorId="6F90AC05" wp14:editId="1C2425D8">
+            <wp:extent cx="5486400" cy="1465580"/>
+            <wp:effectExtent l="0" t="0" r="0" b="0"/>
+            <wp:docPr id="39" name="Picture 39"/>
             <wp:cNvGraphicFramePr>
               <a:graphicFrameLocks xmlns:a="http://schemas.openxmlformats.org/drawingml/2006/main" noChangeAspect="1"/>
             </wp:cNvGraphicFramePr>
@@ -26035,7 +26454,7 @@
                   <pic:spPr>
                     <a:xfrm>
                       <a:off x="0" y="0"/>
-                      <a:ext cx="4200525" cy="1419225"/>
+                      <a:ext cx="5486400" cy="1465580"/>
                     </a:xfrm>
                     <a:prstGeom prst="rect">
                       <a:avLst/>
@@ -26054,6 +26473,13 @@
           <w:color w:val="000000"/>
         </w:rPr>
       </w:pPr>
+    </w:p>
+    <w:p>
+      <w:pPr>
+        <w:rPr>
+          <w:color w:val="000000"/>
+        </w:rPr>
+      </w:pPr>
       <w:r>
         <w:rPr>
           <w:color w:val="000000"/>
@@ -26071,149 +26497,96 @@
         <w:rPr>
           <w:color w:val="000000"/>
         </w:rPr>
-        <w:t>   </w:t>
-      </w:r>
-    </w:p>
-    <w:p>
-      <w:pPr>
-        <w:rPr>
-          <w:b/>
-          <w:color w:val="000000"/>
-        </w:rPr>
-      </w:pPr>
-      <w:r>
-        <w:rPr>
-          <w:color w:val="000000"/>
-        </w:rPr>
-        <w:t xml:space="preserve">Finally, we will examine the </w:t>
-      </w:r>
-      <w:r>
-        <w:rPr>
-          <w:color w:val="000000"/>
-        </w:rPr>
-        <w:t xml:space="preserve">parameters pertaining to </w:t>
-      </w:r>
-      <w:r>
-        <w:rPr>
-          <w:color w:val="000000"/>
-        </w:rPr>
-        <w:t xml:space="preserve">organic matter </w:t>
-      </w:r>
-      <w:r>
-        <w:rPr>
-          <w:color w:val="000000"/>
-        </w:rPr>
-        <w:t>for this study.  To do this, return to the main screen, </w:t>
-      </w:r>
-      <w:r>
-        <w:rPr>
-          <w:color w:val="000000"/>
-        </w:rPr>
-        <w:t xml:space="preserve">and </w:t>
-      </w:r>
-      <w:r>
-        <w:rPr>
-          <w:color w:val="000000"/>
-        </w:rPr>
-        <w:t xml:space="preserve">select the </w:t>
-      </w:r>
-      <w:r>
-        <w:rPr>
-          <w:b/>
-          <w:bCs/>
-          <w:color w:val="000000"/>
-        </w:rPr>
-        <w:t>Org.</w:t>
-      </w:r>
-      <w:r>
-        <w:rPr>
-          <w:b/>
-          <w:bCs/>
-          <w:color w:val="000000"/>
-        </w:rPr>
-        <w:t xml:space="preserve"> </w:t>
-      </w:r>
-      <w:r>
-        <w:rPr>
-          <w:b/>
-          <w:bCs/>
-          <w:color w:val="000000"/>
-        </w:rPr>
-        <w:t>Matter</w:t>
-      </w:r>
-      <w:r>
-        <w:rPr>
-          <w:rStyle w:val="Strong"/>
-          <w:color w:val="000000"/>
-        </w:rPr>
-        <w:t xml:space="preserve"> </w:t>
-      </w:r>
-      <w:r>
-        <w:rPr>
-          <w:color w:val="000000"/>
-        </w:rPr>
-        <w:t>button. Many</w:t>
-      </w:r>
-      <w:r>
-        <w:rPr>
-          <w:color w:val="000000"/>
-        </w:rPr>
-        <w:t xml:space="preserve"> of the parameters on this screen are global and there is little need to change them for a site, unless the organic material is quite different or there is some reason that the microflora might have adapted to abnormal conditions, such as a thermal spring or acid </w:t>
-      </w:r>
-      <w:proofErr w:type="gramStart"/>
-      <w:r>
-        <w:rPr>
-          <w:color w:val="000000"/>
-        </w:rPr>
-        <w:t>mine</w:t>
-      </w:r>
-      <w:proofErr w:type="gramEnd"/>
-      <w:r>
-        <w:rPr>
-          <w:color w:val="000000"/>
-        </w:rPr>
-        <w:t xml:space="preserve"> drainage. </w:t>
-      </w:r>
-      <w:r>
-        <w:rPr>
-          <w:color w:val="000000"/>
-        </w:rPr>
-        <w:t xml:space="preserve"> </w:t>
-      </w:r>
-      <w:r>
-        <w:rPr>
-          <w:color w:val="000000"/>
-        </w:rPr>
-        <w:t xml:space="preserve">If you have site-specific nutrient decomposition data, or wish to alter the sinking rate for suspended organic matter, those model parameters would be found here.  </w:t>
-      </w:r>
-      <w:r>
-        <w:rPr>
-          <w:color w:val="000000"/>
-        </w:rPr>
-        <w:t xml:space="preserve">For more information about the three different types of Remineralization records included with AQUATOX see the section entitled </w:t>
-      </w:r>
-      <w:hyperlink w:anchor="Remineralization" w:history="1">
-        <w:r>
-          <w:rPr>
-            <w:rStyle w:val="Hyperlink"/>
-          </w:rPr>
-          <w:t>Remineralization</w:t>
-        </w:r>
-      </w:hyperlink>
-      <w:r>
-        <w:rPr>
-          <w:b/>
-          <w:color w:val="000000"/>
-        </w:rPr>
-        <w:t>.</w:t>
-      </w:r>
-    </w:p>
-    <w:p>
-      <w:pPr>
-        <w:rPr>
-          <w:color w:val="000000"/>
-        </w:rPr>
-      </w:pPr>
+        <w:t>Next</w:t>
+      </w:r>
+      <w:r>
+        <w:rPr>
+          <w:color w:val="000000"/>
+        </w:rPr>
+        <w:t>,</w:t>
+      </w:r>
+      <w:r>
+        <w:rPr>
+          <w:color w:val="000000"/>
+        </w:rPr>
+        <w:t xml:space="preserve"> we will locate the </w:t>
+      </w:r>
+      <w:r>
+        <w:rPr>
+          <w:color w:val="000000"/>
+        </w:rPr>
+        <w:t xml:space="preserve">parameters for the </w:t>
+      </w:r>
+      <w:r>
+        <w:rPr>
+          <w:color w:val="000000"/>
+        </w:rPr>
+        <w:t xml:space="preserve">Chironomid </w:t>
+      </w:r>
+      <w:r>
+        <w:rPr>
+          <w:color w:val="000000"/>
+        </w:rPr>
+        <w:t xml:space="preserve">(DepFeeder1) within the simulation.  </w:t>
+      </w:r>
+      <w:r>
+        <w:rPr>
+          <w:color w:val="000000"/>
+        </w:rPr>
+        <w:t xml:space="preserve">Hit </w:t>
+      </w:r>
+      <w:r>
+        <w:rPr>
+          <w:b/>
+          <w:bCs/>
+          <w:color w:val="000000"/>
+        </w:rPr>
+        <w:t>Cancel</w:t>
+      </w:r>
+      <w:r>
+        <w:rPr>
+          <w:color w:val="000000"/>
+        </w:rPr>
+        <w:t xml:space="preserve"> to leave the plant </w:t>
+      </w:r>
+      <w:r>
+        <w:rPr>
+          <w:color w:val="000000"/>
+        </w:rPr>
+        <w:t xml:space="preserve">parameters </w:t>
+      </w:r>
+      <w:r>
+        <w:rPr>
+          <w:color w:val="000000"/>
+        </w:rPr>
+        <w:t xml:space="preserve">screen and </w:t>
+      </w:r>
+      <w:r>
+        <w:rPr>
+          <w:color w:val="000000"/>
+        </w:rPr>
+        <w:t xml:space="preserve">then select OK to return to the main window and save your changes to the organism’s initial condition and loadings.  </w:t>
+      </w:r>
+    </w:p>
+    <w:p>
+      <w:pPr>
+        <w:rPr>
+          <w:color w:val="000000"/>
+        </w:rPr>
+      </w:pPr>
+    </w:p>
+    <w:p>
+      <w:pPr>
+        <w:rPr>
+          <w:color w:val="000000"/>
+        </w:rPr>
+      </w:pPr>
+      <w:r>
+        <w:rPr>
+          <w:color w:val="000000"/>
+        </w:rPr>
+        <w:t>Double click on the Chironomid about 2/3 of the way down the state variable list and again, select “Parameters”</w:t>
+      </w:r>
     </w:p>
     <w:p>
       <w:pPr>
@@ -26230,7 +26603,60 @@
     </w:p>
     <w:p>
       <w:pPr>
-        <w:jc w:val="center"/>
+        <w:rPr>
+          <w:color w:val="000000"/>
+        </w:rPr>
+      </w:pPr>
+      <w:r>
+        <w:rPr>
+          <w:color w:val="000000"/>
+        </w:rPr>
+        <w:t xml:space="preserve">Click on </w:t>
+      </w:r>
+      <w:r>
+        <w:rPr>
+          <w:b/>
+          <w:bCs/>
+          <w:color w:val="000000"/>
+        </w:rPr>
+        <w:t>Animal Type</w:t>
+      </w:r>
+      <w:r>
+        <w:rPr>
+          <w:color w:val="000000"/>
+        </w:rPr>
+        <w:t xml:space="preserve"> to see the pull-down menu.  Chironomids have aquatic larvae, so </w:t>
+      </w:r>
+      <w:r>
+        <w:rPr>
+          <w:b/>
+          <w:bCs/>
+          <w:color w:val="000000"/>
+        </w:rPr>
+        <w:t>Benthic insect</w:t>
+      </w:r>
+      <w:r>
+        <w:rPr>
+          <w:color w:val="000000"/>
+        </w:rPr>
+        <w:t xml:space="preserve"> is chosen; this is important because emergence is simulated by AQUATOX for insects as a loss term, but does not apply to other animals.  </w:t>
+      </w:r>
+    </w:p>
+    <w:p>
+      <w:pPr>
+        <w:rPr>
+          <w:color w:val="000000"/>
+        </w:rPr>
+      </w:pPr>
+      <w:r>
+        <w:rPr>
+          <w:color w:val="000000"/>
+        </w:rPr>
+        <w:t> </w:t>
+      </w:r>
+    </w:p>
+    <w:p>
+      <w:pPr>
         <w:rPr>
           <w:color w:val="000000"/>
         </w:rPr>
@@ -26239,12 +26665,11 @@
         <w:rPr>
           <w:noProof/>
         </w:rPr>
-        <w:lastRenderedPageBreak/>
         <w:drawing>
-          <wp:inline distT="0" distB="0" distL="0" distR="0" wp14:anchorId="03EEFD93" wp14:editId="02829CC4">
-            <wp:extent cx="5486400" cy="1147445"/>
-            <wp:effectExtent l="0" t="0" r="0" b="0"/>
-            <wp:docPr id="42" name="Picture 42"/>
+          <wp:inline distT="0" distB="0" distL="0" distR="0" wp14:anchorId="31CC83D8" wp14:editId="0DEACE0A">
+            <wp:extent cx="4200525" cy="1419225"/>
+            <wp:effectExtent l="0" t="0" r="9525" b="9525"/>
+            <wp:docPr id="40" name="Picture 40"/>
             <wp:cNvGraphicFramePr>
               <a:graphicFrameLocks xmlns:a="http://schemas.openxmlformats.org/drawingml/2006/main" noChangeAspect="1"/>
             </wp:cNvGraphicFramePr>
@@ -26264,7 +26689,7 @@
                   <pic:spPr>
                     <a:xfrm>
                       <a:off x="0" y="0"/>
-                      <a:ext cx="5486400" cy="1147445"/>
+                      <a:ext cx="4200525" cy="1419225"/>
                     </a:xfrm>
                     <a:prstGeom prst="rect">
                       <a:avLst/>
@@ -26279,6 +26704,186 @@
     </w:p>
     <w:p>
       <w:pPr>
+        <w:rPr>
+          <w:color w:val="000000"/>
+        </w:rPr>
+      </w:pPr>
+      <w:r>
+        <w:rPr>
+          <w:color w:val="000000"/>
+        </w:rPr>
+        <w:t> </w:t>
+      </w:r>
+    </w:p>
+    <w:p>
+      <w:pPr>
+        <w:rPr>
+          <w:color w:val="000000"/>
+        </w:rPr>
+      </w:pPr>
+      <w:r>
+        <w:rPr>
+          <w:color w:val="000000"/>
+        </w:rPr>
+        <w:t>   </w:t>
+      </w:r>
+    </w:p>
+    <w:p>
+      <w:pPr>
+        <w:rPr>
+          <w:b/>
+          <w:color w:val="000000"/>
+        </w:rPr>
+      </w:pPr>
+      <w:r>
+        <w:rPr>
+          <w:color w:val="000000"/>
+        </w:rPr>
+        <w:t xml:space="preserve">Finally, we will examine the </w:t>
+      </w:r>
+      <w:r>
+        <w:rPr>
+          <w:color w:val="000000"/>
+        </w:rPr>
+        <w:t xml:space="preserve">parameters pertaining to </w:t>
+      </w:r>
+      <w:r>
+        <w:rPr>
+          <w:color w:val="000000"/>
+        </w:rPr>
+        <w:t xml:space="preserve">organic matter </w:t>
+      </w:r>
+      <w:r>
+        <w:rPr>
+          <w:color w:val="000000"/>
+        </w:rPr>
+        <w:t>for this study.  To do this, return to the main screen, </w:t>
+      </w:r>
+      <w:r>
+        <w:rPr>
+          <w:color w:val="000000"/>
+        </w:rPr>
+        <w:t xml:space="preserve">and </w:t>
+      </w:r>
+      <w:r>
+        <w:rPr>
+          <w:color w:val="000000"/>
+        </w:rPr>
+        <w:t xml:space="preserve">select the </w:t>
+      </w:r>
+      <w:r>
+        <w:rPr>
+          <w:b/>
+          <w:bCs/>
+          <w:color w:val="000000"/>
+        </w:rPr>
+        <w:t>Org.</w:t>
+      </w:r>
+      <w:r>
+        <w:rPr>
+          <w:b/>
+          <w:bCs/>
+          <w:color w:val="000000"/>
+        </w:rPr>
+        <w:t xml:space="preserve"> </w:t>
+      </w:r>
+      <w:r>
+        <w:rPr>
+          <w:b/>
+          <w:bCs/>
+          <w:color w:val="000000"/>
+        </w:rPr>
+        <w:t>Matter</w:t>
+      </w:r>
+      <w:r>
+        <w:rPr>
+          <w:rStyle w:val="Strong"/>
+          <w:color w:val="000000"/>
+        </w:rPr>
+        <w:t xml:space="preserve"> </w:t>
+      </w:r>
+      <w:r>
+        <w:rPr>
+          <w:color w:val="000000"/>
+        </w:rPr>
+        <w:t>button. Many</w:t>
+      </w:r>
+      <w:r>
+        <w:rPr>
+          <w:color w:val="000000"/>
+        </w:rPr>
+        <w:t xml:space="preserve"> of the parameters on this screen are global and there is little need to change them for a site, unless the organic material is quite different or there is some reason that the microflora might have adapted to abnormal conditions, such as a thermal spring or acid </w:t>
+      </w:r>
+      <w:proofErr w:type="gramStart"/>
+      <w:r>
+        <w:rPr>
+          <w:color w:val="000000"/>
+        </w:rPr>
+        <w:t>mine</w:t>
+      </w:r>
+      <w:proofErr w:type="gramEnd"/>
+      <w:r>
+        <w:rPr>
+          <w:color w:val="000000"/>
+        </w:rPr>
+        <w:t xml:space="preserve"> drainage. </w:t>
+      </w:r>
+      <w:r>
+        <w:rPr>
+          <w:color w:val="000000"/>
+        </w:rPr>
+        <w:t xml:space="preserve"> </w:t>
+      </w:r>
+      <w:r>
+        <w:rPr>
+          <w:color w:val="000000"/>
+        </w:rPr>
+        <w:t xml:space="preserve">If you have site-specific nutrient decomposition data, or wish to alter the sinking rate for suspended organic matter, those model parameters would be found here.  </w:t>
+      </w:r>
+      <w:r>
+        <w:rPr>
+          <w:color w:val="000000"/>
+        </w:rPr>
+        <w:t xml:space="preserve">For more information about the three different types of Remineralization records included with AQUATOX see the section entitled </w:t>
+      </w:r>
+      <w:hyperlink w:anchor="Remineralization" w:history="1">
+        <w:r>
+          <w:rPr>
+            <w:rStyle w:val="Hyperlink"/>
+          </w:rPr>
+          <w:t>Remineralization</w:t>
+        </w:r>
+      </w:hyperlink>
+      <w:r>
+        <w:rPr>
+          <w:b/>
+          <w:color w:val="000000"/>
+        </w:rPr>
+        <w:t>.</w:t>
+      </w:r>
+    </w:p>
+    <w:p>
+      <w:pPr>
+        <w:rPr>
+          <w:color w:val="000000"/>
+        </w:rPr>
+      </w:pPr>
+    </w:p>
+    <w:p>
+      <w:pPr>
+        <w:rPr>
+          <w:color w:val="000000"/>
+        </w:rPr>
+      </w:pPr>
+      <w:r>
+        <w:rPr>
+          <w:color w:val="000000"/>
+        </w:rPr>
+        <w:t> </w:t>
+      </w:r>
+    </w:p>
+    <w:p>
+      <w:pPr>
         <w:jc w:val="center"/>
         <w:rPr>
           <w:color w:val="000000"/>
@@ -26286,297 +26891,14 @@
       </w:pPr>
       <w:r>
         <w:rPr>
-          <w:color w:val="000000"/>
-        </w:rPr>
-        <w:t> </w:t>
-      </w:r>
-    </w:p>
-    <w:p>
-      <w:pPr>
-        <w:rPr>
-          <w:color w:val="000000"/>
-        </w:rPr>
-      </w:pPr>
-    </w:p>
-    <w:p>
-      <w:pPr>
-        <w:rPr>
-          <w:color w:val="000000"/>
-        </w:rPr>
-      </w:pPr>
-      <w:r>
-        <w:rPr>
-          <w:color w:val="000000"/>
-        </w:rPr>
-        <w:t xml:space="preserve">After you have viewed the organic matter parameters, select OK or Cancel to return to the main simulation window.  </w:t>
-      </w:r>
-      <w:r>
-        <w:rPr>
-          <w:color w:val="000000"/>
-        </w:rPr>
-        <w:t>At the upper right of the main simulation window are buttons that will take you to matrices that show the available</w:t>
-      </w:r>
-      <w:r>
-        <w:rPr>
-          <w:color w:val="000000"/>
-        </w:rPr>
-        <w:t xml:space="preserve"> databases</w:t>
-      </w:r>
-      <w:r>
-        <w:rPr>
-          <w:color w:val="000000"/>
-        </w:rPr>
-        <w:t xml:space="preserve"> site, animal, organic matter (remin.), chemical, and plant parameters that are included with the AQUATOX model.   Unless these parameters are loaded into a simulation, as discussed above, they will have no impact on a model’s result</w:t>
-      </w:r>
-      <w:r>
-        <w:rPr>
-          <w:color w:val="000000"/>
-        </w:rPr>
-        <w:t>. (See also “</w:t>
-      </w:r>
-      <w:hyperlink w:anchor="_Databases_vs._Parameters" w:history="1">
-        <w:r>
-          <w:rPr>
-            <w:rStyle w:val="Hyperlink"/>
-          </w:rPr>
-          <w:t>Parameters within Database Files vs. Parameters within in a Simulation</w:t>
-        </w:r>
-      </w:hyperlink>
-      <w:r>
-        <w:rPr>
-          <w:rStyle w:val="Hyperlink"/>
-        </w:rPr>
-        <w:t>.</w:t>
-      </w:r>
-      <w:r>
-        <w:rPr>
-          <w:color w:val="000000"/>
-        </w:rPr>
-        <w:t>”)</w:t>
-      </w:r>
-    </w:p>
-    <w:p>
-      <w:pPr>
-        <w:rPr>
-          <w:color w:val="000000"/>
-        </w:rPr>
-      </w:pPr>
-    </w:p>
-    <w:p>
-      <w:pPr>
-        <w:rPr>
-          <w:color w:val="000000"/>
-        </w:rPr>
-      </w:pPr>
-      <w:r>
-        <w:rPr>
-          <w:color w:val="000000"/>
-        </w:rPr>
-        <w:t>Next, Viewing Toxicant Loadings</w:t>
-      </w:r>
-    </w:p>
-    <w:p>
-      <w:pPr>
-        <w:pStyle w:val="Heading4"/>
-        <w:keepNext/>
-        <w:rPr>
-          <w:sz w:val="22"/>
-        </w:rPr>
-      </w:pPr>
-      <w:bookmarkStart w:id="148" w:name="_Toc475968404"/>
-      <w:bookmarkStart w:id="149" w:name="_Toc92890550"/>
-      <w:r>
-        <w:rPr>
-          <w:sz w:val="22"/>
-        </w:rPr>
-        <w:t>Tutorial-- Step 4:  Viewing Toxicant Loadings</w:t>
-      </w:r>
-      <w:bookmarkEnd w:id="148"/>
-      <w:bookmarkEnd w:id="149"/>
-    </w:p>
-    <w:p>
-      <w:pPr>
-        <w:keepNext/>
-        <w:rPr>
-          <w:color w:val="000000"/>
-        </w:rPr>
-      </w:pPr>
-      <w:r>
-        <w:rPr>
-          <w:color w:val="000000"/>
-        </w:rPr>
-        <w:t xml:space="preserve">Following the tutorial to this point, we should still have </w:t>
-      </w:r>
-      <w:r>
-        <w:rPr>
-          <w:rStyle w:val="Strong"/>
-          <w:color w:val="000000"/>
-        </w:rPr>
-        <w:t>FarmPond MO Esfenval.aps</w:t>
-      </w:r>
-      <w:r>
-        <w:rPr>
-          <w:color w:val="000000"/>
-        </w:rPr>
-        <w:t xml:space="preserve"> loaded from back in</w:t>
-      </w:r>
-      <w:r>
-        <w:rPr>
-          <w:b/>
-          <w:bCs/>
-          <w:color w:val="000000"/>
-        </w:rPr>
-        <w:t xml:space="preserve"> </w:t>
-      </w:r>
-      <w:r>
-        <w:rPr>
-          <w:b/>
-          <w:bCs/>
-          <w:color w:val="000000"/>
-        </w:rPr>
-        <w:t>S</w:t>
-      </w:r>
-      <w:r>
-        <w:rPr>
-          <w:b/>
-          <w:bCs/>
-          <w:color w:val="000000"/>
-        </w:rPr>
-        <w:t>tep 1</w:t>
-      </w:r>
-      <w:r>
-        <w:rPr>
-          <w:color w:val="000000"/>
-        </w:rPr>
-        <w:t>.</w:t>
-      </w:r>
-    </w:p>
-    <w:p>
-      <w:pPr>
-        <w:rPr>
-          <w:color w:val="000000"/>
-        </w:rPr>
-      </w:pPr>
-      <w:r>
-        <w:rPr>
-          <w:color w:val="000000"/>
-        </w:rPr>
-        <w:t> </w:t>
-      </w:r>
-    </w:p>
-    <w:p>
-      <w:pPr>
-        <w:rPr>
-          <w:color w:val="000000"/>
-        </w:rPr>
-      </w:pPr>
-      <w:r>
-        <w:rPr>
-          <w:color w:val="000000"/>
-        </w:rPr>
-        <w:t>In the “State and Driving Variables” list, d</w:t>
-      </w:r>
-      <w:r>
-        <w:rPr>
-          <w:color w:val="000000"/>
-        </w:rPr>
-        <w:t xml:space="preserve">ouble-click on </w:t>
-      </w:r>
-      <w:r>
-        <w:rPr>
-          <w:b/>
-          <w:bCs/>
-          <w:color w:val="000000"/>
-        </w:rPr>
-        <w:t>Dissolved org. tox</w:t>
-      </w:r>
-      <w:r>
-        <w:rPr>
-          <w:b/>
-          <w:bCs/>
-          <w:color w:val="000000"/>
-        </w:rPr>
-        <w:t xml:space="preserve"> 1</w:t>
-      </w:r>
-      <w:r>
-        <w:rPr>
-          <w:color w:val="000000"/>
-        </w:rPr>
-        <w:t xml:space="preserve"> to bring up the</w:t>
-      </w:r>
-      <w:r>
-        <w:rPr>
-          <w:color w:val="000000"/>
-        </w:rPr>
-        <w:t xml:space="preserve"> loadings form for the chemical</w:t>
-      </w:r>
-      <w:r>
-        <w:rPr>
-          <w:color w:val="000000"/>
-        </w:rPr>
-        <w:t xml:space="preserve">, and to examine the options for loadings to the system.  Pollutant loadings can be entered as constant or dynamic loadings in several different forms. The pollutant can be entered as a concentration in the dissolved phase or loosely bound to suspended sediment; the water inflow and the site volume are then used by the model to compute the loading per unit volume.  </w:t>
-      </w:r>
-    </w:p>
-    <w:p>
-      <w:pPr>
-        <w:rPr>
-          <w:color w:val="000000"/>
-        </w:rPr>
-      </w:pPr>
-    </w:p>
-    <w:p>
-      <w:pPr>
-        <w:rPr>
-          <w:color w:val="000000"/>
-        </w:rPr>
-      </w:pPr>
-      <w:r>
-        <w:rPr>
-          <w:color w:val="000000"/>
-        </w:rPr>
-        <w:t xml:space="preserve">Click on </w:t>
-      </w:r>
-      <w:r>
-        <w:rPr>
-          <w:color w:val="000000"/>
-        </w:rPr>
-        <w:t>the Loading Type drop down box to toggle between loadings types.</w:t>
-      </w:r>
-    </w:p>
-    <w:p>
-      <w:pPr>
-        <w:rPr>
-          <w:color w:val="000000"/>
-        </w:rPr>
-      </w:pPr>
-      <w:r>
-        <w:rPr>
-          <w:color w:val="000000"/>
-        </w:rPr>
-        <w:t> </w:t>
-      </w:r>
-    </w:p>
-    <w:p>
-      <w:pPr>
-        <w:rPr>
-          <w:color w:val="000000"/>
-        </w:rPr>
-      </w:pPr>
-      <w:r>
-        <w:rPr>
-          <w:color w:val="000000"/>
-        </w:rPr>
-        <w:t> </w:t>
-      </w:r>
-      <w:r>
-        <w:rPr>
           <w:noProof/>
         </w:rPr>
+        <w:lastRenderedPageBreak/>
         <w:drawing>
-          <wp:inline distT="0" distB="0" distL="0" distR="0" wp14:anchorId="67C4ACB2" wp14:editId="7F2209EB">
-            <wp:extent cx="3400425" cy="2495550"/>
-            <wp:effectExtent l="0" t="0" r="9525" b="0"/>
-            <wp:docPr id="49" name="Picture 49"/>
+          <wp:inline distT="0" distB="0" distL="0" distR="0" wp14:anchorId="03EEFD93" wp14:editId="02829CC4">
+            <wp:extent cx="5486400" cy="1147445"/>
+            <wp:effectExtent l="0" t="0" r="0" b="0"/>
+            <wp:docPr id="42" name="Picture 42"/>
             <wp:cNvGraphicFramePr>
               <a:graphicFrameLocks xmlns:a="http://schemas.openxmlformats.org/drawingml/2006/main" noChangeAspect="1"/>
             </wp:cNvGraphicFramePr>
@@ -26596,7 +26918,7 @@
                   <pic:spPr>
                     <a:xfrm>
                       <a:off x="0" y="0"/>
-                      <a:ext cx="3400425" cy="2495550"/>
+                      <a:ext cx="5486400" cy="1147445"/>
                     </a:xfrm>
                     <a:prstGeom prst="rect">
                       <a:avLst/>
@@ -26616,113 +26938,171 @@
           <w:color w:val="000000"/>
         </w:rPr>
       </w:pPr>
-    </w:p>
-    <w:p>
-      <w:pPr>
-        <w:rPr>
-          <w:color w:val="000000"/>
-        </w:rPr>
-      </w:pPr>
-      <w:r>
-        <w:rPr>
-          <w:color w:val="000000"/>
-        </w:rPr>
-        <w:t xml:space="preserve">Point-source loadings are mass per day (g/d) for the entire site; they are divided by the site volume to obtain the loading per unit volume.  In this example, dynamic loadings from a point discharge as calculated by the PRZM model are entered.  Note that the dynamic loadings are interpolated, so if the intent is to represent a spike such as from storm runoff on a particular day, </w:t>
-      </w:r>
-      <w:r>
-        <w:rPr>
-          <w:color w:val="000000"/>
-        </w:rPr>
-        <w:lastRenderedPageBreak/>
-        <w:t>then the loading</w:t>
-      </w:r>
-      <w:r>
-        <w:rPr>
-          <w:color w:val="000000"/>
-        </w:rPr>
-        <w:t>s</w:t>
-      </w:r>
-      <w:r>
-        <w:rPr>
-          <w:color w:val="000000"/>
-        </w:rPr>
-        <w:t xml:space="preserve"> should be bracketed by “0" loadings.  The model assumes that the loadings “wrap around” with an annual cycle and that the last loading can be interpolated to the first loading as if it were in the succeeding year.   Exercise caution when modeling multiple years</w:t>
-      </w:r>
-      <w:r>
-        <w:rPr>
-          <w:color w:val="000000"/>
-        </w:rPr>
-        <w:t xml:space="preserve"> with</w:t>
-      </w:r>
-      <w:r>
-        <w:rPr>
-          <w:color w:val="000000"/>
-        </w:rPr>
-        <w:t xml:space="preserve"> only loadings data fr</w:t>
-      </w:r>
-      <w:r>
-        <w:rPr>
-          <w:color w:val="000000"/>
-        </w:rPr>
-        <w:t>o</w:t>
-      </w:r>
-      <w:r>
-        <w:rPr>
-          <w:color w:val="000000"/>
-        </w:rPr>
-        <w:t xml:space="preserve">m one or a few years.  Sporadic loadings, which </w:t>
-      </w:r>
-      <w:r>
-        <w:rPr>
-          <w:color w:val="000000"/>
-        </w:rPr>
-        <w:t>c</w:t>
-      </w:r>
-      <w:r>
-        <w:rPr>
-          <w:color w:val="000000"/>
-        </w:rPr>
-        <w:t>ould only be expected in one particular year m</w:t>
-      </w:r>
-      <w:r>
-        <w:rPr>
-          <w:color w:val="000000"/>
-        </w:rPr>
-        <w:t xml:space="preserve">ight </w:t>
-      </w:r>
-      <w:r>
-        <w:rPr>
-          <w:color w:val="000000"/>
-        </w:rPr>
-        <w:t xml:space="preserve">inappropriately be repeated in successive years.  If you do not wish loadings to be repeated, enter values (“0" or otherwise) for the first and last days of the simulation.  The dynamic loadings in this example were entered by hand; an excellent alternative is to download or prepare a file external to the model and import it into the study using the </w:t>
-      </w:r>
-      <w:r>
-        <w:rPr>
-          <w:b/>
-          <w:bCs/>
-          <w:color w:val="000000"/>
-        </w:rPr>
-        <w:t>Import</w:t>
-      </w:r>
-      <w:r>
-        <w:rPr>
-          <w:color w:val="000000"/>
-        </w:rPr>
-        <w:t xml:space="preserve"> button.  See also </w:t>
-      </w:r>
-      <w:hyperlink w:anchor="Important_Note_about_Dynamic_Loadings" w:history="1">
+      <w:r>
+        <w:rPr>
+          <w:color w:val="000000"/>
+        </w:rPr>
+        <w:t> </w:t>
+      </w:r>
+    </w:p>
+    <w:p>
+      <w:pPr>
+        <w:rPr>
+          <w:color w:val="000000"/>
+        </w:rPr>
+      </w:pPr>
+    </w:p>
+    <w:p>
+      <w:pPr>
+        <w:rPr>
+          <w:color w:val="000000"/>
+        </w:rPr>
+      </w:pPr>
+      <w:r>
+        <w:rPr>
+          <w:color w:val="000000"/>
+        </w:rPr>
+        <w:t xml:space="preserve">After you have viewed the organic matter parameters, select OK or Cancel to return to the main simulation window.  </w:t>
+      </w:r>
+      <w:r>
+        <w:rPr>
+          <w:color w:val="000000"/>
+        </w:rPr>
+        <w:t>At the upper right of the main simulation window are buttons that will take you to matrices that show the available</w:t>
+      </w:r>
+      <w:r>
+        <w:rPr>
+          <w:color w:val="000000"/>
+        </w:rPr>
+        <w:t xml:space="preserve"> databases</w:t>
+      </w:r>
+      <w:r>
+        <w:rPr>
+          <w:color w:val="000000"/>
+        </w:rPr>
+        <w:t xml:space="preserve"> site, animal, organic matter (remin.), chemical, and plant parameters that are included with the AQUATOX model.   Unless these parameters are loaded into a simulation, as discussed above, they will have no impact on a model’s result</w:t>
+      </w:r>
+      <w:r>
+        <w:rPr>
+          <w:color w:val="000000"/>
+        </w:rPr>
+        <w:t>. (See also “</w:t>
+      </w:r>
+      <w:hyperlink w:anchor="_Databases_vs._Parameters" w:history="1">
         <w:r>
           <w:rPr>
             <w:rStyle w:val="Hyperlink"/>
           </w:rPr>
-          <w:t>Important Note about Dynamic Loadings</w:t>
+          <w:t>Parameters within Database Files vs. Parameters within in a Simulation</w:t>
         </w:r>
       </w:hyperlink>
       <w:r>
         <w:rPr>
-          <w:color w:val="000000"/>
-        </w:rPr>
-        <w:t xml:space="preserve">.  </w:t>
+          <w:rStyle w:val="Hyperlink"/>
+        </w:rPr>
+        <w:t>.</w:t>
+      </w:r>
+      <w:r>
+        <w:rPr>
+          <w:color w:val="000000"/>
+        </w:rPr>
+        <w:t>”)</w:t>
+      </w:r>
+    </w:p>
+    <w:p>
+      <w:pPr>
+        <w:rPr>
+          <w:color w:val="000000"/>
+        </w:rPr>
+      </w:pPr>
+    </w:p>
+    <w:p>
+      <w:pPr>
+        <w:rPr>
+          <w:color w:val="000000"/>
+        </w:rPr>
+      </w:pPr>
+      <w:r>
+        <w:rPr>
+          <w:color w:val="000000"/>
+        </w:rPr>
+        <w:t>Next, Viewing Toxicant Loadings</w:t>
+      </w:r>
+    </w:p>
+    <w:p>
+      <w:pPr>
+        <w:pStyle w:val="Heading4"/>
+        <w:keepNext/>
+        <w:rPr>
+          <w:sz w:val="22"/>
+        </w:rPr>
+      </w:pPr>
+      <w:bookmarkStart w:id="148" w:name="_Toc475968404"/>
+      <w:bookmarkStart w:id="149" w:name="_Toc92890550"/>
+      <w:r>
+        <w:rPr>
+          <w:sz w:val="22"/>
+        </w:rPr>
+        <w:t>Tutorial-- Step 4:  Viewing Toxicant Loadings</w:t>
+      </w:r>
+      <w:bookmarkEnd w:id="148"/>
+      <w:bookmarkEnd w:id="149"/>
+    </w:p>
+    <w:p>
+      <w:pPr>
+        <w:keepNext/>
+        <w:rPr>
+          <w:color w:val="000000"/>
+        </w:rPr>
+      </w:pPr>
+      <w:r>
+        <w:rPr>
+          <w:color w:val="000000"/>
+        </w:rPr>
+        <w:t xml:space="preserve">Following the tutorial to this point, we should still have </w:t>
+      </w:r>
+      <w:r>
+        <w:rPr>
+          <w:rStyle w:val="Strong"/>
+          <w:color w:val="000000"/>
+        </w:rPr>
+        <w:t>FarmPond MO Esfenval.aps</w:t>
+      </w:r>
+      <w:r>
+        <w:rPr>
+          <w:color w:val="000000"/>
+        </w:rPr>
+        <w:t xml:space="preserve"> loaded from back in</w:t>
+      </w:r>
+      <w:r>
+        <w:rPr>
+          <w:b/>
+          <w:bCs/>
+          <w:color w:val="000000"/>
+        </w:rPr>
+        <w:t xml:space="preserve"> </w:t>
+      </w:r>
+      <w:r>
+        <w:rPr>
+          <w:b/>
+          <w:bCs/>
+          <w:color w:val="000000"/>
+        </w:rPr>
+        <w:t>S</w:t>
+      </w:r>
+      <w:r>
+        <w:rPr>
+          <w:b/>
+          <w:bCs/>
+          <w:color w:val="000000"/>
+        </w:rPr>
+        <w:t>tep 1</w:t>
+      </w:r>
+      <w:r>
+        <w:rPr>
+          <w:color w:val="000000"/>
+        </w:rPr>
+        <w:t>.</w:t>
       </w:r>
     </w:p>
     <w:p>
@@ -26748,31 +27128,73 @@
         <w:rPr>
           <w:color w:val="000000"/>
         </w:rPr>
-        <w:t xml:space="preserve">Another potential pollution loading source is from direct precipitation.  These </w:t>
-      </w:r>
-      <w:r>
-        <w:rPr>
-          <w:color w:val="000000"/>
-        </w:rPr>
-        <w:t xml:space="preserve">loads </w:t>
-      </w:r>
-      <w:r>
-        <w:rPr>
-          <w:color w:val="000000"/>
-        </w:rPr>
-        <w:t xml:space="preserve">are given as g/m2 day because AQUATOX does not explicitly </w:t>
-      </w:r>
-      <w:r>
-        <w:rPr>
-          <w:color w:val="000000"/>
-        </w:rPr>
-        <w:t>model the addition of water to a system via</w:t>
-      </w:r>
-      <w:r>
-        <w:rPr>
-          <w:color w:val="000000"/>
-        </w:rPr>
-        <w:t xml:space="preserve"> precipitation.  </w:t>
+        <w:t>In the “State and Driving Variables” list, d</w:t>
+      </w:r>
+      <w:r>
+        <w:rPr>
+          <w:color w:val="000000"/>
+        </w:rPr>
+        <w:t xml:space="preserve">ouble-click on </w:t>
+      </w:r>
+      <w:r>
+        <w:rPr>
+          <w:b/>
+          <w:bCs/>
+          <w:color w:val="000000"/>
+        </w:rPr>
+        <w:t>Dissolved org. tox</w:t>
+      </w:r>
+      <w:r>
+        <w:rPr>
+          <w:b/>
+          <w:bCs/>
+          <w:color w:val="000000"/>
+        </w:rPr>
+        <w:t xml:space="preserve"> 1</w:t>
+      </w:r>
+      <w:r>
+        <w:rPr>
+          <w:color w:val="000000"/>
+        </w:rPr>
+        <w:t xml:space="preserve"> to bring up the</w:t>
+      </w:r>
+      <w:r>
+        <w:rPr>
+          <w:color w:val="000000"/>
+        </w:rPr>
+        <w:t xml:space="preserve"> loadings form for the chemical</w:t>
+      </w:r>
+      <w:r>
+        <w:rPr>
+          <w:color w:val="000000"/>
+        </w:rPr>
+        <w:t xml:space="preserve">, and to examine the options for loadings to the system.  Pollutant loadings can be entered as constant or dynamic loadings in several different forms. The pollutant can be entered as a concentration in the dissolved phase or loosely bound to suspended sediment; the water inflow and the site volume are then used by the model to compute the loading per unit volume.  </w:t>
+      </w:r>
+    </w:p>
+    <w:p>
+      <w:pPr>
+        <w:rPr>
+          <w:color w:val="000000"/>
+        </w:rPr>
+      </w:pPr>
+    </w:p>
+    <w:p>
+      <w:pPr>
+        <w:rPr>
+          <w:color w:val="000000"/>
+        </w:rPr>
+      </w:pPr>
+      <w:r>
+        <w:rPr>
+          <w:color w:val="000000"/>
+        </w:rPr>
+        <w:t xml:space="preserve">Click on </w:t>
+      </w:r>
+      <w:r>
+        <w:rPr>
+          <w:color w:val="000000"/>
+        </w:rPr>
+        <w:t>the Loading Type drop down box to toggle between loadings types.</w:t>
       </w:r>
     </w:p>
     <w:p>
@@ -26798,162 +27220,17 @@
         <w:rPr>
           <w:color w:val="000000"/>
         </w:rPr>
-        <w:t>Next, Running the Simulation</w:t>
-      </w:r>
-    </w:p>
-    <w:p>
-      <w:pPr>
-        <w:pStyle w:val="Heading4"/>
-        <w:rPr>
-          <w:sz w:val="22"/>
-        </w:rPr>
-      </w:pPr>
-      <w:bookmarkStart w:id="150" w:name="_Toc475968405"/>
-      <w:bookmarkStart w:id="151" w:name="_Toc92890551"/>
-      <w:r>
-        <w:rPr>
-          <w:sz w:val="22"/>
-        </w:rPr>
-        <w:t>Tutorial-- Step 5:  Running the Simulation</w:t>
-      </w:r>
-      <w:bookmarkEnd w:id="150"/>
-      <w:bookmarkEnd w:id="151"/>
-    </w:p>
-    <w:p>
-      <w:pPr>
-        <w:rPr>
-          <w:color w:val="000000"/>
-        </w:rPr>
-      </w:pPr>
-      <w:r>
-        <w:rPr>
-          <w:color w:val="000000"/>
-        </w:rPr>
-        <w:t xml:space="preserve">To change the time period of a simulation or other integration options, click the </w:t>
-      </w:r>
-      <w:r>
-        <w:rPr>
-          <w:b/>
-          <w:bCs/>
-          <w:color w:val="000000"/>
-        </w:rPr>
-        <w:t>Edit Setup</w:t>
-      </w:r>
-      <w:r>
-        <w:rPr>
-          <w:color w:val="000000"/>
-        </w:rPr>
-        <w:t xml:space="preserve"> button to the upper left of the main screen.  The most important inputs from this screen are the start and end of model simulation, which sets the simulation time.  (This should be compatible with the time period of any time-series model loadings you have entered previously.)  </w:t>
-      </w:r>
-      <w:r>
-        <w:rPr>
-          <w:color w:val="000000"/>
-        </w:rPr>
-        <w:t xml:space="preserve"> For other options see the </w:t>
-      </w:r>
-      <w:hyperlink w:anchor="SetupWindow" w:history="1">
-        <w:r>
-          <w:rPr>
-            <w:rStyle w:val="Hyperlink"/>
-          </w:rPr>
-          <w:t>Setup</w:t>
-        </w:r>
-      </w:hyperlink>
-      <w:r>
-        <w:rPr>
-          <w:color w:val="000000"/>
-        </w:rPr>
-        <w:t xml:space="preserve"> section of this manual.</w:t>
-      </w:r>
-    </w:p>
-    <w:p>
-      <w:pPr>
-        <w:rPr>
-          <w:color w:val="000000"/>
-        </w:rPr>
-      </w:pPr>
-    </w:p>
-    <w:p>
-      <w:pPr>
-        <w:rPr>
-          <w:color w:val="000000"/>
-        </w:rPr>
-      </w:pPr>
-      <w:r>
-        <w:rPr>
-          <w:color w:val="000000"/>
-        </w:rPr>
-        <w:t xml:space="preserve">To run the simulation, select the </w:t>
-      </w:r>
-      <w:r>
-        <w:rPr>
-          <w:b/>
-          <w:bCs/>
-          <w:color w:val="000000"/>
-        </w:rPr>
-        <w:t>Run</w:t>
-      </w:r>
-      <w:r>
-        <w:rPr>
-          <w:color w:val="000000"/>
-        </w:rPr>
-        <w:t xml:space="preserve"> button </w:t>
-      </w:r>
-      <w:r>
-        <w:rPr>
-          <w:color w:val="000000"/>
-        </w:rPr>
-        <w:t xml:space="preserve">to the left of </w:t>
-      </w:r>
-      <w:r>
-        <w:rPr>
-          <w:color w:val="000000"/>
-        </w:rPr>
-        <w:t>the main screen. </w:t>
-      </w:r>
-    </w:p>
-    <w:p>
-      <w:pPr>
-        <w:rPr>
-          <w:color w:val="000000"/>
-        </w:rPr>
-      </w:pPr>
-    </w:p>
-    <w:p>
-      <w:pPr>
-        <w:rPr>
-          <w:color w:val="000000"/>
-        </w:rPr>
-      </w:pPr>
-      <w:r>
-        <w:rPr>
-          <w:color w:val="000000"/>
-        </w:rPr>
-        <w:t>You will be asked for an optional text string to define the run.  Multiple runs can be saved within each AQUATOX JSON and then can be compared graphically or have their results compared within the output window.  The date of each simulation will be also saved.</w:t>
-      </w:r>
-    </w:p>
-    <w:p>
-      <w:pPr>
-        <w:rPr>
-          <w:color w:val="000000"/>
-        </w:rPr>
-      </w:pPr>
-    </w:p>
-    <w:p>
-      <w:pPr>
-        <w:rPr>
-          <w:color w:val="000000"/>
-        </w:rPr>
-      </w:pPr>
+        <w:t> </w:t>
+      </w:r>
       <w:r>
         <w:rPr>
           <w:noProof/>
         </w:rPr>
         <w:drawing>
-          <wp:inline distT="0" distB="0" distL="0" distR="0" wp14:anchorId="57E38ABC" wp14:editId="4F4E2CA2">
-            <wp:extent cx="3829050" cy="971550"/>
-            <wp:effectExtent l="0" t="0" r="0" b="0"/>
-            <wp:docPr id="50" name="Picture 50"/>
+          <wp:inline distT="0" distB="0" distL="0" distR="0" wp14:anchorId="67C4ACB2" wp14:editId="7F2209EB">
+            <wp:extent cx="3400425" cy="2495550"/>
+            <wp:effectExtent l="0" t="0" r="9525" b="0"/>
+            <wp:docPr id="49" name="Picture 49"/>
             <wp:cNvGraphicFramePr>
               <a:graphicFrameLocks xmlns:a="http://schemas.openxmlformats.org/drawingml/2006/main" noChangeAspect="1"/>
             </wp:cNvGraphicFramePr>
@@ -26973,7 +27250,7 @@
                   <pic:spPr>
                     <a:xfrm>
                       <a:off x="0" y="0"/>
-                      <a:ext cx="3829050" cy="971550"/>
+                      <a:ext cx="3400425" cy="2495550"/>
                     </a:xfrm>
                     <a:prstGeom prst="rect">
                       <a:avLst/>
@@ -26988,48 +27265,194 @@
     </w:p>
     <w:p>
       <w:pPr>
-        <w:rPr>
-          <w:color w:val="000000"/>
-        </w:rPr>
-      </w:pPr>
-    </w:p>
-    <w:p>
-      <w:pPr>
-        <w:rPr>
-          <w:color w:val="000000"/>
-        </w:rPr>
-      </w:pPr>
-      <w:r>
-        <w:rPr>
-          <w:color w:val="000000"/>
-        </w:rPr>
-        <w:t>A progress bar will appear showing the status of the model run.  This run should take a minute or two.</w:t>
-      </w:r>
-    </w:p>
-    <w:p>
-      <w:pPr>
-        <w:rPr>
-          <w:color w:val="000000"/>
-        </w:rPr>
-      </w:pPr>
-    </w:p>
-    <w:p>
-      <w:pPr>
-        <w:rPr>
-          <w:color w:val="000000"/>
-        </w:rPr>
-      </w:pPr>
-      <w:r>
-        <w:rPr>
-          <w:color w:val="000000"/>
-        </w:rPr>
-        <w:t xml:space="preserve">Next, </w:t>
-      </w:r>
-      <w:r>
-        <w:rPr>
-          <w:color w:val="000000"/>
-        </w:rPr>
-        <w:t>Viewing Output</w:t>
+        <w:jc w:val="center"/>
+        <w:rPr>
+          <w:color w:val="000000"/>
+        </w:rPr>
+      </w:pPr>
+    </w:p>
+    <w:p>
+      <w:pPr>
+        <w:rPr>
+          <w:color w:val="000000"/>
+        </w:rPr>
+      </w:pPr>
+      <w:r>
+        <w:rPr>
+          <w:color w:val="000000"/>
+        </w:rPr>
+        <w:t xml:space="preserve">Point-source loadings are mass per day (g/d) for the entire site; they are divided by the site volume to obtain the loading per unit volume.  In this example, dynamic loadings from a point discharge as calculated by the PRZM model are entered.  Note that the dynamic loadings are interpolated, so if the intent is to represent a spike such as from storm runoff on a particular day, </w:t>
+      </w:r>
+      <w:r>
+        <w:rPr>
+          <w:color w:val="000000"/>
+        </w:rPr>
+        <w:lastRenderedPageBreak/>
+        <w:t>then the loading</w:t>
+      </w:r>
+      <w:r>
+        <w:rPr>
+          <w:color w:val="000000"/>
+        </w:rPr>
+        <w:t>s</w:t>
+      </w:r>
+      <w:r>
+        <w:rPr>
+          <w:color w:val="000000"/>
+        </w:rPr>
+        <w:t xml:space="preserve"> should be bracketed by “0" loadings.  The model assumes that the loadings “wrap around” with an annual cycle and that the last loading can be interpolated to the first loading as if it were in the succeeding year.   Exercise caution when modeling multiple years</w:t>
+      </w:r>
+      <w:r>
+        <w:rPr>
+          <w:color w:val="000000"/>
+        </w:rPr>
+        <w:t xml:space="preserve"> with</w:t>
+      </w:r>
+      <w:r>
+        <w:rPr>
+          <w:color w:val="000000"/>
+        </w:rPr>
+        <w:t xml:space="preserve"> only loadings data fr</w:t>
+      </w:r>
+      <w:r>
+        <w:rPr>
+          <w:color w:val="000000"/>
+        </w:rPr>
+        <w:t>o</w:t>
+      </w:r>
+      <w:r>
+        <w:rPr>
+          <w:color w:val="000000"/>
+        </w:rPr>
+        <w:t xml:space="preserve">m one or a few years.  Sporadic loadings, which </w:t>
+      </w:r>
+      <w:r>
+        <w:rPr>
+          <w:color w:val="000000"/>
+        </w:rPr>
+        <w:t>c</w:t>
+      </w:r>
+      <w:r>
+        <w:rPr>
+          <w:color w:val="000000"/>
+        </w:rPr>
+        <w:t>ould only be expected in one particular year m</w:t>
+      </w:r>
+      <w:r>
+        <w:rPr>
+          <w:color w:val="000000"/>
+        </w:rPr>
+        <w:t xml:space="preserve">ight </w:t>
+      </w:r>
+      <w:r>
+        <w:rPr>
+          <w:color w:val="000000"/>
+        </w:rPr>
+        <w:t xml:space="preserve">inappropriately be repeated in successive years.  If you do not wish loadings to be repeated, enter values (“0" or otherwise) for the first and last days of the simulation.  The dynamic loadings in this example were entered by hand; an excellent alternative is to download or prepare a file external to the model and import it into the study using the </w:t>
+      </w:r>
+      <w:r>
+        <w:rPr>
+          <w:b/>
+          <w:bCs/>
+          <w:color w:val="000000"/>
+        </w:rPr>
+        <w:t>Import</w:t>
+      </w:r>
+      <w:r>
+        <w:rPr>
+          <w:color w:val="000000"/>
+        </w:rPr>
+        <w:t xml:space="preserve"> button.  See also </w:t>
+      </w:r>
+      <w:hyperlink w:anchor="Important_Note_about_Dynamic_Loadings" w:history="1">
+        <w:r>
+          <w:rPr>
+            <w:rStyle w:val="Hyperlink"/>
+          </w:rPr>
+          <w:t>Important Note about Dynamic Loadings</w:t>
+        </w:r>
+      </w:hyperlink>
+      <w:r>
+        <w:rPr>
+          <w:color w:val="000000"/>
+        </w:rPr>
+        <w:t xml:space="preserve">.  </w:t>
+      </w:r>
+    </w:p>
+    <w:p>
+      <w:pPr>
+        <w:rPr>
+          <w:color w:val="000000"/>
+        </w:rPr>
+      </w:pPr>
+      <w:r>
+        <w:rPr>
+          <w:color w:val="000000"/>
+        </w:rPr>
+        <w:t> </w:t>
+      </w:r>
+    </w:p>
+    <w:p>
+      <w:pPr>
+        <w:rPr>
+          <w:color w:val="000000"/>
+        </w:rPr>
+      </w:pPr>
+      <w:r>
+        <w:rPr>
+          <w:color w:val="000000"/>
+        </w:rPr>
+        <w:t xml:space="preserve">Another potential pollution loading source is from direct precipitation.  These </w:t>
+      </w:r>
+      <w:r>
+        <w:rPr>
+          <w:color w:val="000000"/>
+        </w:rPr>
+        <w:t xml:space="preserve">loads </w:t>
+      </w:r>
+      <w:r>
+        <w:rPr>
+          <w:color w:val="000000"/>
+        </w:rPr>
+        <w:t xml:space="preserve">are given as g/m2 day because AQUATOX does not explicitly </w:t>
+      </w:r>
+      <w:r>
+        <w:rPr>
+          <w:color w:val="000000"/>
+        </w:rPr>
+        <w:t>model the addition of water to a system via</w:t>
+      </w:r>
+      <w:r>
+        <w:rPr>
+          <w:color w:val="000000"/>
+        </w:rPr>
+        <w:t xml:space="preserve"> precipitation.  </w:t>
+      </w:r>
+    </w:p>
+    <w:p>
+      <w:pPr>
+        <w:rPr>
+          <w:color w:val="000000"/>
+        </w:rPr>
+      </w:pPr>
+      <w:r>
+        <w:rPr>
+          <w:color w:val="000000"/>
+        </w:rPr>
+        <w:t> </w:t>
+      </w:r>
+    </w:p>
+    <w:p>
+      <w:pPr>
+        <w:rPr>
+          <w:color w:val="000000"/>
+        </w:rPr>
+      </w:pPr>
+      <w:r>
+        <w:rPr>
+          <w:color w:val="000000"/>
+        </w:rPr>
+        <w:t>Next, Running the Simulation</w:t>
       </w:r>
     </w:p>
     <w:p>
@@ -27039,178 +27462,128 @@
           <w:sz w:val="22"/>
         </w:rPr>
       </w:pPr>
-      <w:bookmarkStart w:id="152" w:name="_Toc475968406"/>
-      <w:bookmarkStart w:id="153" w:name="_Toc92890552"/>
+      <w:bookmarkStart w:id="150" w:name="_Toc475968405"/>
+      <w:bookmarkStart w:id="151" w:name="_Toc92890551"/>
       <w:r>
         <w:rPr>
           <w:sz w:val="22"/>
         </w:rPr>
-        <w:t>Tutorial-- Step 6:  Viewing Output</w:t>
-      </w:r>
-      <w:bookmarkEnd w:id="152"/>
-      <w:bookmarkEnd w:id="153"/>
-    </w:p>
-    <w:p>
-      <w:pPr>
-        <w:rPr>
-          <w:color w:val="000000"/>
-        </w:rPr>
-      </w:pPr>
-      <w:r>
-        <w:rPr>
-          <w:color w:val="000000"/>
-        </w:rPr>
-        <w:t>When a study has been executed, results for various state variables are stored in memory.</w:t>
-      </w:r>
-      <w:r>
-        <w:rPr>
-          <w:color w:val="000000"/>
-        </w:rPr>
-        <w:t xml:space="preserve">  These results will be saved as an updated JSON if the simulation is saved.</w:t>
-      </w:r>
-      <w:r>
-        <w:rPr>
-          <w:color w:val="000000"/>
-        </w:rPr>
-        <w:t xml:space="preserve">  </w:t>
-      </w:r>
-      <w:r>
-        <w:rPr>
-          <w:color w:val="000000"/>
-        </w:rPr>
-        <w:t xml:space="preserve">After the simulation has completed the </w:t>
-      </w:r>
-      <w:r>
-        <w:rPr>
-          <w:b/>
-          <w:bCs/>
-          <w:color w:val="000000"/>
-        </w:rPr>
-        <w:t>Output</w:t>
-      </w:r>
-      <w:r>
-        <w:rPr>
-          <w:color w:val="000000"/>
-        </w:rPr>
-        <w:t xml:space="preserve"> window will pop up.  (To view the output at another time, select the “Output’ button on the main window.)</w:t>
-      </w:r>
-    </w:p>
-    <w:p>
-      <w:pPr>
-        <w:rPr>
-          <w:color w:val="000000"/>
-        </w:rPr>
-      </w:pPr>
-    </w:p>
-    <w:p>
-      <w:pPr>
-        <w:rPr>
-          <w:color w:val="000000"/>
-        </w:rPr>
-      </w:pPr>
-      <w:r>
-        <w:rPr>
-          <w:color w:val="000000"/>
-        </w:rPr>
-        <w:t>By selecting “</w:t>
-      </w:r>
-      <w:r>
-        <w:rPr>
-          <w:b/>
-          <w:bCs/>
-          <w:color w:val="000000"/>
-        </w:rPr>
-        <w:t>Save CSV</w:t>
-      </w:r>
-      <w:r>
-        <w:rPr>
-          <w:color w:val="000000"/>
-        </w:rPr>
-        <w:t>,</w:t>
-      </w:r>
-      <w:r>
-        <w:rPr>
-          <w:color w:val="000000"/>
-        </w:rPr>
-        <w:t xml:space="preserve">” model results may be exported to a comma-separated text-file format for import into spreadsheet or database software.  </w:t>
-      </w:r>
-    </w:p>
-    <w:p>
-      <w:pPr>
-        <w:rPr>
-          <w:color w:val="000000"/>
-        </w:rPr>
-      </w:pPr>
-    </w:p>
-    <w:p>
-      <w:pPr>
-        <w:rPr>
-          <w:color w:val="000000"/>
-        </w:rPr>
-      </w:pPr>
-      <w:r>
-        <w:rPr>
-          <w:color w:val="000000"/>
-        </w:rPr>
-        <w:t>By selecting “</w:t>
-      </w:r>
-      <w:r>
-        <w:rPr>
-          <w:b/>
-          <w:bCs/>
-          <w:color w:val="000000"/>
-        </w:rPr>
-        <w:t>New Graph</w:t>
-      </w:r>
-      <w:r>
-        <w:rPr>
-          <w:color w:val="000000"/>
-        </w:rPr>
-        <w:t xml:space="preserve">” a set of model results can be </w:t>
-      </w:r>
-      <w:r>
-        <w:rPr>
-          <w:color w:val="000000"/>
-        </w:rPr>
-        <w:t>created</w:t>
-      </w:r>
-      <w:r>
-        <w:rPr>
-          <w:color w:val="000000"/>
-        </w:rPr>
-        <w:t xml:space="preserve">.  </w:t>
-      </w:r>
-    </w:p>
-    <w:p>
-      <w:pPr>
-        <w:rPr>
-          <w:color w:val="000000"/>
-        </w:rPr>
-      </w:pPr>
-    </w:p>
-    <w:p>
-      <w:pPr>
-        <w:pStyle w:val="ListParagraph"/>
-        <w:numPr>
-          <w:ilvl w:val="0"/>
-          <w:numId w:val="27"/>
-        </w:numPr>
-        <w:rPr>
-          <w:color w:val="000000"/>
-        </w:rPr>
-      </w:pPr>
-      <w:r>
-        <w:rPr>
-          <w:color w:val="000000"/>
-        </w:rPr>
-        <w:lastRenderedPageBreak/>
-        <w:t>To see the ch</w:t>
-      </w:r>
-      <w:r>
-        <w:rPr>
-          <w:color w:val="000000"/>
-        </w:rPr>
-        <w:t>emical concentration in water, name the graph “Chemical in Water”, and then use the arrow buttons to move “Dissolved org tox 1:” to the box on the right.</w:t>
+        <w:t>Tutorial-- Step 5:  Running the Simulation</w:t>
+      </w:r>
+      <w:bookmarkEnd w:id="150"/>
+      <w:bookmarkEnd w:id="151"/>
+    </w:p>
+    <w:p>
+      <w:pPr>
+        <w:rPr>
+          <w:color w:val="000000"/>
+        </w:rPr>
+      </w:pPr>
+      <w:r>
+        <w:rPr>
+          <w:color w:val="000000"/>
+        </w:rPr>
+        <w:t xml:space="preserve">To change the time period of a simulation or other integration options, click the </w:t>
+      </w:r>
+      <w:r>
+        <w:rPr>
+          <w:b/>
+          <w:bCs/>
+          <w:color w:val="000000"/>
+        </w:rPr>
+        <w:t>Edit Setup</w:t>
+      </w:r>
+      <w:r>
+        <w:rPr>
+          <w:color w:val="000000"/>
+        </w:rPr>
+        <w:t xml:space="preserve"> button to the upper left of the main screen.  The most important inputs from this screen are the start and end of model simulation, which sets the simulation time.  (This should be compatible with the time period of any time-series model loadings you have entered previously.)  </w:t>
+      </w:r>
+      <w:r>
+        <w:rPr>
+          <w:color w:val="000000"/>
+        </w:rPr>
+        <w:t xml:space="preserve"> For other options see the </w:t>
+      </w:r>
+      <w:hyperlink w:anchor="SetupWindow" w:history="1">
+        <w:r>
+          <w:rPr>
+            <w:rStyle w:val="Hyperlink"/>
+          </w:rPr>
+          <w:t>Setup</w:t>
+        </w:r>
+      </w:hyperlink>
+      <w:r>
+        <w:rPr>
+          <w:color w:val="000000"/>
+        </w:rPr>
+        <w:t xml:space="preserve"> section of this manual.</w:t>
+      </w:r>
+    </w:p>
+    <w:p>
+      <w:pPr>
+        <w:rPr>
+          <w:color w:val="000000"/>
+        </w:rPr>
+      </w:pPr>
+    </w:p>
+    <w:p>
+      <w:pPr>
+        <w:rPr>
+          <w:color w:val="000000"/>
+        </w:rPr>
+      </w:pPr>
+      <w:r>
+        <w:rPr>
+          <w:color w:val="000000"/>
+        </w:rPr>
+        <w:t xml:space="preserve">To run the simulation, select the </w:t>
+      </w:r>
+      <w:r>
+        <w:rPr>
+          <w:b/>
+          <w:bCs/>
+          <w:color w:val="000000"/>
+        </w:rPr>
+        <w:t>Run</w:t>
+      </w:r>
+      <w:r>
+        <w:rPr>
+          <w:color w:val="000000"/>
+        </w:rPr>
+        <w:t xml:space="preserve"> button </w:t>
+      </w:r>
+      <w:r>
+        <w:rPr>
+          <w:color w:val="000000"/>
+        </w:rPr>
+        <w:t xml:space="preserve">to the left of </w:t>
+      </w:r>
+      <w:r>
+        <w:rPr>
+          <w:color w:val="000000"/>
+        </w:rPr>
+        <w:t>the main screen. </w:t>
+      </w:r>
+    </w:p>
+    <w:p>
+      <w:pPr>
+        <w:rPr>
+          <w:color w:val="000000"/>
+        </w:rPr>
+      </w:pPr>
+    </w:p>
+    <w:p>
+      <w:pPr>
+        <w:rPr>
+          <w:color w:val="000000"/>
+        </w:rPr>
+      </w:pPr>
+      <w:r>
+        <w:rPr>
+          <w:color w:val="000000"/>
+        </w:rPr>
+        <w:t>You will be asked for an optional text string to define the run.  Multiple runs can be saved within each AQUATOX JSON and then can be compared graphically or have their results compared within the output window.  The date of each simulation will be also saved.</w:t>
       </w:r>
     </w:p>
     <w:p>
@@ -27231,10 +27604,10 @@
           <w:noProof/>
         </w:rPr>
         <w:drawing>
-          <wp:inline distT="0" distB="0" distL="0" distR="0" wp14:anchorId="051310A2" wp14:editId="4771B8CB">
-            <wp:extent cx="5486400" cy="1743075"/>
+          <wp:inline distT="0" distB="0" distL="0" distR="0" wp14:anchorId="57E38ABC" wp14:editId="4F4E2CA2">
+            <wp:extent cx="3829050" cy="971550"/>
             <wp:effectExtent l="0" t="0" r="0" b="0"/>
-            <wp:docPr id="3" name="Picture 3"/>
+            <wp:docPr id="50" name="Picture 50"/>
             <wp:cNvGraphicFramePr>
               <a:graphicFrameLocks xmlns:a="http://schemas.openxmlformats.org/drawingml/2006/main" noChangeAspect="1"/>
             </wp:cNvGraphicFramePr>
@@ -27254,6 +27627,287 @@
                   <pic:spPr>
                     <a:xfrm>
                       <a:off x="0" y="0"/>
+                      <a:ext cx="3829050" cy="971550"/>
+                    </a:xfrm>
+                    <a:prstGeom prst="rect">
+                      <a:avLst/>
+                    </a:prstGeom>
+                  </pic:spPr>
+                </pic:pic>
+              </a:graphicData>
+            </a:graphic>
+          </wp:inline>
+        </w:drawing>
+      </w:r>
+    </w:p>
+    <w:p>
+      <w:pPr>
+        <w:rPr>
+          <w:color w:val="000000"/>
+        </w:rPr>
+      </w:pPr>
+    </w:p>
+    <w:p>
+      <w:pPr>
+        <w:rPr>
+          <w:color w:val="000000"/>
+        </w:rPr>
+      </w:pPr>
+      <w:r>
+        <w:rPr>
+          <w:color w:val="000000"/>
+        </w:rPr>
+        <w:t>A progress bar will appear showing the status of the model run.  This run should take a minute or two.</w:t>
+      </w:r>
+    </w:p>
+    <w:p>
+      <w:pPr>
+        <w:rPr>
+          <w:color w:val="000000"/>
+        </w:rPr>
+      </w:pPr>
+    </w:p>
+    <w:p>
+      <w:pPr>
+        <w:rPr>
+          <w:color w:val="000000"/>
+        </w:rPr>
+      </w:pPr>
+      <w:r>
+        <w:rPr>
+          <w:color w:val="000000"/>
+        </w:rPr>
+        <w:t xml:space="preserve">Next, </w:t>
+      </w:r>
+      <w:r>
+        <w:rPr>
+          <w:color w:val="000000"/>
+        </w:rPr>
+        <w:t>Viewing Output</w:t>
+      </w:r>
+    </w:p>
+    <w:p>
+      <w:pPr>
+        <w:pStyle w:val="Heading4"/>
+        <w:rPr>
+          <w:sz w:val="22"/>
+        </w:rPr>
+      </w:pPr>
+      <w:bookmarkStart w:id="152" w:name="_Toc475968406"/>
+      <w:bookmarkStart w:id="153" w:name="_Toc92890552"/>
+      <w:r>
+        <w:rPr>
+          <w:sz w:val="22"/>
+        </w:rPr>
+        <w:t>Tutorial-- Step 6:  Viewing Output</w:t>
+      </w:r>
+      <w:bookmarkEnd w:id="152"/>
+      <w:bookmarkEnd w:id="153"/>
+    </w:p>
+    <w:p>
+      <w:pPr>
+        <w:rPr>
+          <w:color w:val="000000"/>
+        </w:rPr>
+      </w:pPr>
+      <w:r>
+        <w:rPr>
+          <w:color w:val="000000"/>
+        </w:rPr>
+        <w:t>When a study has been executed, results for various state variables are stored in memory.</w:t>
+      </w:r>
+      <w:r>
+        <w:rPr>
+          <w:color w:val="000000"/>
+        </w:rPr>
+        <w:t xml:space="preserve">  These results will be saved as an updated JSON if the simulation is saved.</w:t>
+      </w:r>
+      <w:r>
+        <w:rPr>
+          <w:color w:val="000000"/>
+        </w:rPr>
+        <w:t xml:space="preserve">  </w:t>
+      </w:r>
+      <w:r>
+        <w:rPr>
+          <w:color w:val="000000"/>
+        </w:rPr>
+        <w:t xml:space="preserve">After the simulation has completed the </w:t>
+      </w:r>
+      <w:r>
+        <w:rPr>
+          <w:b/>
+          <w:bCs/>
+          <w:color w:val="000000"/>
+        </w:rPr>
+        <w:t>Output</w:t>
+      </w:r>
+      <w:r>
+        <w:rPr>
+          <w:color w:val="000000"/>
+        </w:rPr>
+        <w:t xml:space="preserve"> window will pop up.  (To view the output at another time, select the “Output’ button on the main window.)</w:t>
+      </w:r>
+    </w:p>
+    <w:p>
+      <w:pPr>
+        <w:rPr>
+          <w:color w:val="000000"/>
+        </w:rPr>
+      </w:pPr>
+    </w:p>
+    <w:p>
+      <w:pPr>
+        <w:rPr>
+          <w:color w:val="000000"/>
+        </w:rPr>
+      </w:pPr>
+      <w:r>
+        <w:rPr>
+          <w:color w:val="000000"/>
+        </w:rPr>
+        <w:t>By selecting “</w:t>
+      </w:r>
+      <w:r>
+        <w:rPr>
+          <w:b/>
+          <w:bCs/>
+          <w:color w:val="000000"/>
+        </w:rPr>
+        <w:t>Save CSV</w:t>
+      </w:r>
+      <w:r>
+        <w:rPr>
+          <w:color w:val="000000"/>
+        </w:rPr>
+        <w:t>,</w:t>
+      </w:r>
+      <w:r>
+        <w:rPr>
+          <w:color w:val="000000"/>
+        </w:rPr>
+        <w:t xml:space="preserve">” model results may be exported to a comma-separated text-file format for import into spreadsheet or database software.  </w:t>
+      </w:r>
+    </w:p>
+    <w:p>
+      <w:pPr>
+        <w:rPr>
+          <w:color w:val="000000"/>
+        </w:rPr>
+      </w:pPr>
+    </w:p>
+    <w:p>
+      <w:pPr>
+        <w:rPr>
+          <w:color w:val="000000"/>
+        </w:rPr>
+      </w:pPr>
+      <w:r>
+        <w:rPr>
+          <w:color w:val="000000"/>
+        </w:rPr>
+        <w:t>By selecting “</w:t>
+      </w:r>
+      <w:r>
+        <w:rPr>
+          <w:b/>
+          <w:bCs/>
+          <w:color w:val="000000"/>
+        </w:rPr>
+        <w:t>New Graph</w:t>
+      </w:r>
+      <w:r>
+        <w:rPr>
+          <w:color w:val="000000"/>
+        </w:rPr>
+        <w:t xml:space="preserve">” a set of model results can be </w:t>
+      </w:r>
+      <w:r>
+        <w:rPr>
+          <w:color w:val="000000"/>
+        </w:rPr>
+        <w:t>created</w:t>
+      </w:r>
+      <w:r>
+        <w:rPr>
+          <w:color w:val="000000"/>
+        </w:rPr>
+        <w:t xml:space="preserve">.  </w:t>
+      </w:r>
+    </w:p>
+    <w:p>
+      <w:pPr>
+        <w:rPr>
+          <w:color w:val="000000"/>
+        </w:rPr>
+      </w:pPr>
+    </w:p>
+    <w:p>
+      <w:pPr>
+        <w:pStyle w:val="ListParagraph"/>
+        <w:numPr>
+          <w:ilvl w:val="0"/>
+          <w:numId w:val="27"/>
+        </w:numPr>
+        <w:rPr>
+          <w:color w:val="000000"/>
+        </w:rPr>
+      </w:pPr>
+      <w:r>
+        <w:rPr>
+          <w:color w:val="000000"/>
+        </w:rPr>
+        <w:lastRenderedPageBreak/>
+        <w:t>To see the ch</w:t>
+      </w:r>
+      <w:r>
+        <w:rPr>
+          <w:color w:val="000000"/>
+        </w:rPr>
+        <w:t>emical concentration in water, name the graph “Chemical in Water”, and then use the arrow buttons to move “Dissolved org tox 1:” to the box on the right.</w:t>
+      </w:r>
+    </w:p>
+    <w:p>
+      <w:pPr>
+        <w:rPr>
+          <w:color w:val="000000"/>
+        </w:rPr>
+      </w:pPr>
+    </w:p>
+    <w:p>
+      <w:pPr>
+        <w:rPr>
+          <w:color w:val="000000"/>
+        </w:rPr>
+      </w:pPr>
+      <w:r>
+        <w:rPr>
+          <w:noProof/>
+        </w:rPr>
+        <w:drawing>
+          <wp:inline distT="0" distB="0" distL="0" distR="0" wp14:anchorId="051310A2" wp14:editId="4771B8CB">
+            <wp:extent cx="5486400" cy="1743075"/>
+            <wp:effectExtent l="0" t="0" r="0" b="0"/>
+            <wp:docPr id="3" name="Picture 3"/>
+            <wp:cNvGraphicFramePr>
+              <a:graphicFrameLocks xmlns:a="http://schemas.openxmlformats.org/drawingml/2006/main" noChangeAspect="1"/>
+            </wp:cNvGraphicFramePr>
+            <a:graphic xmlns:a="http://schemas.openxmlformats.org/drawingml/2006/main">
+              <a:graphicData uri="http://schemas.openxmlformats.org/drawingml/2006/picture">
+                <pic:pic xmlns:pic="http://schemas.openxmlformats.org/drawingml/2006/picture">
+                  <pic:nvPicPr>
+                    <pic:cNvPr id="1" name=""/>
+                    <pic:cNvPicPr/>
+                  </pic:nvPicPr>
+                  <pic:blipFill>
+                    <a:blip r:embed="rId23"/>
+                    <a:stretch>
+                      <a:fillRect/>
+                    </a:stretch>
+                  </pic:blipFill>
+                  <pic:spPr>
+                    <a:xfrm>
+                      <a:off x="0" y="0"/>
                       <a:ext cx="5486400" cy="1743075"/>
                     </a:xfrm>
                     <a:prstGeom prst="rect">
@@ -27491,7 +28145,15 @@
         <w:spacing w:before="100" w:beforeAutospacing="1" w:after="100" w:afterAutospacing="1"/>
       </w:pPr>
       <w:r>
-        <w:t xml:space="preserve">Park, R.A., R.V. O'Neill, J.A. Bloomfield, H.H. Shugart, Jr., R.S. Booth, J.F. Koonce, M.S. Adams, L.S. Clesceri, E.M. Colon, E.H. Dettman, R.A. Goldstein, J.A. Hoopes, D.D. Huff, S. Katz, J.F. Kitchell, R.C. Kohberger, E.J. LaRow, D.C, McNaught, J.L. Peterson, D. Scavia, J.E. Titus, P.R. Weiler, J.W. Wilkinson, and C.S. </w:t>
+        <w:t xml:space="preserve">Park, R.A., R.V. O'Neill, J.A. Bloomfield, H.H. Shugart, Jr., R.S. Booth, J.F. Koonce, M.S. Adams, L.S. Clesceri, E.M. Colon, E.H. Dettman, R.A. Goldstein, J.A. Hoopes, D.D. Huff, S. Katz, J.F. Kitchell, R.C. Kohberger, E.J. LaRow, D.C, McNaught, J.L. Peterson, D. </w:t>
+      </w:r>
+      <w:proofErr w:type="spellStart"/>
+      <w:r>
+        <w:t>Scavia</w:t>
+      </w:r>
+      <w:proofErr w:type="spellEnd"/>
+      <w:r>
+        <w:t xml:space="preserve">, J.E. Titus, P.R. Weiler, J.W. Wilkinson, and C.S. </w:t>
       </w:r>
       <w:proofErr w:type="spellStart"/>
       <w:r>
@@ -27701,8 +28363,8 @@
     </w:p>
     <w:p/>
     <w:sectPr>
-      <w:headerReference w:type="default" r:id="rId23"/>
-      <w:footerReference w:type="default" r:id="rId24"/>
+      <w:headerReference w:type="default" r:id="rId24"/>
+      <w:footerReference w:type="default" r:id="rId25"/>
       <w:pgSz w:w="12240" w:h="15840"/>
       <w:pgMar w:top="1440" w:right="1800" w:bottom="1440" w:left="1800" w:header="720" w:footer="720" w:gutter="0"/>
       <w:pgNumType w:start="1"/>
@@ -27821,6 +28483,33 @@
     <w:p>
       <w:r>
         <w:continuationSeparator/>
+      </w:r>
+    </w:p>
+  </w:footnote>
+  <w:footnote w:id="1">
+    <w:p>
+      <w:pPr>
+        <w:pStyle w:val="FootnoteText"/>
+      </w:pPr>
+      <w:r>
+        <w:rPr>
+          <w:rStyle w:val="FootnoteReference"/>
+        </w:rPr>
+        <w:footnoteRef/>
+      </w:r>
+      <w:r>
+        <w:t xml:space="preserve"> </w:t>
+      </w:r>
+      <w:r>
+        <w:t xml:space="preserve">COMIDs are “Common Identifiers” from </w:t>
+      </w:r>
+      <w:proofErr w:type="spellStart"/>
+      <w:r>
+        <w:t>NHDPlus</w:t>
+      </w:r>
+      <w:proofErr w:type="spellEnd"/>
+      <w:r>
+        <w:t xml:space="preserve"> data model version 2.1</w:t>
       </w:r>
     </w:p>
   </w:footnote>
@@ -28595,6 +29284,119 @@
     </w:lvl>
   </w:abstractNum>
   <w:abstractNum w:abstractNumId="5" w15:restartNumberingAfterBreak="0">
+    <w:nsid w:val="21C12681"/>
+    <w:multiLevelType w:val="hybridMultilevel"/>
+    <w:tmpl w:val="A3A22674"/>
+    <w:lvl w:ilvl="0" w:tplc="04090001">
+      <w:start w:val="1"/>
+      <w:numFmt w:val="bullet"/>
+      <w:lvlText w:val=""/>
+      <w:lvlJc w:val="left"/>
+      <w:pPr>
+        <w:ind w:left="720" w:hanging="360"/>
+      </w:pPr>
+      <w:rPr>
+        <w:rFonts w:ascii="Symbol" w:hAnsi="Symbol" w:hint="default"/>
+      </w:rPr>
+    </w:lvl>
+    <w:lvl w:ilvl="1" w:tplc="04090003" w:tentative="1">
+      <w:start w:val="1"/>
+      <w:numFmt w:val="bullet"/>
+      <w:lvlText w:val="o"/>
+      <w:lvlJc w:val="left"/>
+      <w:pPr>
+        <w:ind w:left="1440" w:hanging="360"/>
+      </w:pPr>
+      <w:rPr>
+        <w:rFonts w:ascii="Courier New" w:hAnsi="Courier New" w:cs="Courier New" w:hint="default"/>
+      </w:rPr>
+    </w:lvl>
+    <w:lvl w:ilvl="2" w:tplc="04090005" w:tentative="1">
+      <w:start w:val="1"/>
+      <w:numFmt w:val="bullet"/>
+      <w:lvlText w:val=""/>
+      <w:lvlJc w:val="left"/>
+      <w:pPr>
+        <w:ind w:left="2160" w:hanging="360"/>
+      </w:pPr>
+      <w:rPr>
+        <w:rFonts w:ascii="Wingdings" w:hAnsi="Wingdings" w:hint="default"/>
+      </w:rPr>
+    </w:lvl>
+    <w:lvl w:ilvl="3" w:tplc="04090001" w:tentative="1">
+      <w:start w:val="1"/>
+      <w:numFmt w:val="bullet"/>
+      <w:lvlText w:val=""/>
+      <w:lvlJc w:val="left"/>
+      <w:pPr>
+        <w:ind w:left="2880" w:hanging="360"/>
+      </w:pPr>
+      <w:rPr>
+        <w:rFonts w:ascii="Symbol" w:hAnsi="Symbol" w:hint="default"/>
+      </w:rPr>
+    </w:lvl>
+    <w:lvl w:ilvl="4" w:tplc="04090003" w:tentative="1">
+      <w:start w:val="1"/>
+      <w:numFmt w:val="bullet"/>
+      <w:lvlText w:val="o"/>
+      <w:lvlJc w:val="left"/>
+      <w:pPr>
+        <w:ind w:left="3600" w:hanging="360"/>
+      </w:pPr>
+      <w:rPr>
+        <w:rFonts w:ascii="Courier New" w:hAnsi="Courier New" w:cs="Courier New" w:hint="default"/>
+      </w:rPr>
+    </w:lvl>
+    <w:lvl w:ilvl="5" w:tplc="04090005" w:tentative="1">
+      <w:start w:val="1"/>
+      <w:numFmt w:val="bullet"/>
+      <w:lvlText w:val=""/>
+      <w:lvlJc w:val="left"/>
+      <w:pPr>
+        <w:ind w:left="4320" w:hanging="360"/>
+      </w:pPr>
+      <w:rPr>
+        <w:rFonts w:ascii="Wingdings" w:hAnsi="Wingdings" w:hint="default"/>
+      </w:rPr>
+    </w:lvl>
+    <w:lvl w:ilvl="6" w:tplc="04090001" w:tentative="1">
+      <w:start w:val="1"/>
+      <w:numFmt w:val="bullet"/>
+      <w:lvlText w:val=""/>
+      <w:lvlJc w:val="left"/>
+      <w:pPr>
+        <w:ind w:left="5040" w:hanging="360"/>
+      </w:pPr>
+      <w:rPr>
+        <w:rFonts w:ascii="Symbol" w:hAnsi="Symbol" w:hint="default"/>
+      </w:rPr>
+    </w:lvl>
+    <w:lvl w:ilvl="7" w:tplc="04090003" w:tentative="1">
+      <w:start w:val="1"/>
+      <w:numFmt w:val="bullet"/>
+      <w:lvlText w:val="o"/>
+      <w:lvlJc w:val="left"/>
+      <w:pPr>
+        <w:ind w:left="5760" w:hanging="360"/>
+      </w:pPr>
+      <w:rPr>
+        <w:rFonts w:ascii="Courier New" w:hAnsi="Courier New" w:cs="Courier New" w:hint="default"/>
+      </w:rPr>
+    </w:lvl>
+    <w:lvl w:ilvl="8" w:tplc="04090005" w:tentative="1">
+      <w:start w:val="1"/>
+      <w:numFmt w:val="bullet"/>
+      <w:lvlText w:val=""/>
+      <w:lvlJc w:val="left"/>
+      <w:pPr>
+        <w:ind w:left="6480" w:hanging="360"/>
+      </w:pPr>
+      <w:rPr>
+        <w:rFonts w:ascii="Wingdings" w:hAnsi="Wingdings" w:hint="default"/>
+      </w:rPr>
+    </w:lvl>
+  </w:abstractNum>
+  <w:abstractNum w:abstractNumId="6" w15:restartNumberingAfterBreak="0">
     <w:nsid w:val="22BD6511"/>
     <w:multiLevelType w:val="multilevel"/>
     <w:tmpl w:val="32A2D368"/>
@@ -28743,7 +29545,7 @@
       </w:rPr>
     </w:lvl>
   </w:abstractNum>
-  <w:abstractNum w:abstractNumId="6" w15:restartNumberingAfterBreak="0">
+  <w:abstractNum w:abstractNumId="7" w15:restartNumberingAfterBreak="0">
     <w:nsid w:val="23B335E8"/>
     <w:multiLevelType w:val="multilevel"/>
     <w:tmpl w:val="35FA22EA"/>
@@ -28884,7 +29686,7 @@
       </w:rPr>
     </w:lvl>
   </w:abstractNum>
-  <w:abstractNum w:abstractNumId="7" w15:restartNumberingAfterBreak="0">
+  <w:abstractNum w:abstractNumId="8" w15:restartNumberingAfterBreak="0">
     <w:nsid w:val="23D67DFE"/>
     <w:multiLevelType w:val="hybridMultilevel"/>
     <w:tmpl w:val="86CE18CA"/>
@@ -28997,7 +29799,7 @@
       </w:rPr>
     </w:lvl>
   </w:abstractNum>
-  <w:abstractNum w:abstractNumId="8" w15:restartNumberingAfterBreak="0">
+  <w:abstractNum w:abstractNumId="9" w15:restartNumberingAfterBreak="0">
     <w:nsid w:val="2B326112"/>
     <w:multiLevelType w:val="hybridMultilevel"/>
     <w:tmpl w:val="55645EDE"/>
@@ -29110,7 +29912,7 @@
       </w:rPr>
     </w:lvl>
   </w:abstractNum>
-  <w:abstractNum w:abstractNumId="9" w15:restartNumberingAfterBreak="0">
+  <w:abstractNum w:abstractNumId="10" w15:restartNumberingAfterBreak="0">
     <w:nsid w:val="2C045FBC"/>
     <w:multiLevelType w:val="hybridMultilevel"/>
     <w:tmpl w:val="FD4A82BE"/>
@@ -29223,7 +30025,7 @@
       </w:rPr>
     </w:lvl>
   </w:abstractNum>
-  <w:abstractNum w:abstractNumId="10" w15:restartNumberingAfterBreak="0">
+  <w:abstractNum w:abstractNumId="11" w15:restartNumberingAfterBreak="0">
     <w:nsid w:val="35275282"/>
     <w:multiLevelType w:val="multilevel"/>
     <w:tmpl w:val="13B8F304"/>
@@ -29372,7 +30174,7 @@
       </w:rPr>
     </w:lvl>
   </w:abstractNum>
-  <w:abstractNum w:abstractNumId="11" w15:restartNumberingAfterBreak="0">
+  <w:abstractNum w:abstractNumId="12" w15:restartNumberingAfterBreak="0">
     <w:nsid w:val="402805EF"/>
     <w:multiLevelType w:val="multilevel"/>
     <w:tmpl w:val="B52CCE64"/>
@@ -29521,7 +30323,7 @@
       </w:rPr>
     </w:lvl>
   </w:abstractNum>
-  <w:abstractNum w:abstractNumId="12" w15:restartNumberingAfterBreak="0">
+  <w:abstractNum w:abstractNumId="13" w15:restartNumberingAfterBreak="0">
     <w:nsid w:val="417149CB"/>
     <w:multiLevelType w:val="hybridMultilevel"/>
     <w:tmpl w:val="88968294"/>
@@ -29661,7 +30463,7 @@
       </w:rPr>
     </w:lvl>
   </w:abstractNum>
-  <w:abstractNum w:abstractNumId="13" w15:restartNumberingAfterBreak="0">
+  <w:abstractNum w:abstractNumId="14" w15:restartNumberingAfterBreak="0">
     <w:nsid w:val="44FB19A8"/>
     <w:multiLevelType w:val="hybridMultilevel"/>
     <w:tmpl w:val="9EE418CC"/>
@@ -29774,7 +30576,7 @@
       </w:rPr>
     </w:lvl>
   </w:abstractNum>
-  <w:abstractNum w:abstractNumId="14" w15:restartNumberingAfterBreak="0">
+  <w:abstractNum w:abstractNumId="15" w15:restartNumberingAfterBreak="0">
     <w:nsid w:val="455F042B"/>
     <w:multiLevelType w:val="multilevel"/>
     <w:tmpl w:val="0534F1FC"/>
@@ -29923,7 +30725,7 @@
       </w:rPr>
     </w:lvl>
   </w:abstractNum>
-  <w:abstractNum w:abstractNumId="15" w15:restartNumberingAfterBreak="0">
+  <w:abstractNum w:abstractNumId="16" w15:restartNumberingAfterBreak="0">
     <w:nsid w:val="4CCB3D5B"/>
     <w:multiLevelType w:val="multilevel"/>
     <w:tmpl w:val="3A1EF85A"/>
@@ -30072,7 +30874,7 @@
       </w:rPr>
     </w:lvl>
   </w:abstractNum>
-  <w:abstractNum w:abstractNumId="16" w15:restartNumberingAfterBreak="0">
+  <w:abstractNum w:abstractNumId="17" w15:restartNumberingAfterBreak="0">
     <w:nsid w:val="4DE215D2"/>
     <w:multiLevelType w:val="multilevel"/>
     <w:tmpl w:val="BDD4DE5A"/>
@@ -30221,7 +31023,7 @@
       </w:rPr>
     </w:lvl>
   </w:abstractNum>
-  <w:abstractNum w:abstractNumId="17" w15:restartNumberingAfterBreak="0">
+  <w:abstractNum w:abstractNumId="18" w15:restartNumberingAfterBreak="0">
     <w:nsid w:val="54E75777"/>
     <w:multiLevelType w:val="multilevel"/>
     <w:tmpl w:val="73BEAD02"/>
@@ -30370,7 +31172,7 @@
       </w:rPr>
     </w:lvl>
   </w:abstractNum>
-  <w:abstractNum w:abstractNumId="18" w15:restartNumberingAfterBreak="0">
+  <w:abstractNum w:abstractNumId="19" w15:restartNumberingAfterBreak="0">
     <w:nsid w:val="57215B32"/>
     <w:multiLevelType w:val="multilevel"/>
     <w:tmpl w:val="951CBDAE"/>
@@ -30519,7 +31321,7 @@
       </w:rPr>
     </w:lvl>
   </w:abstractNum>
-  <w:abstractNum w:abstractNumId="19" w15:restartNumberingAfterBreak="0">
+  <w:abstractNum w:abstractNumId="20" w15:restartNumberingAfterBreak="0">
     <w:nsid w:val="5C00431D"/>
     <w:multiLevelType w:val="multilevel"/>
     <w:tmpl w:val="E1947668"/>
@@ -30668,7 +31470,7 @@
       </w:rPr>
     </w:lvl>
   </w:abstractNum>
-  <w:abstractNum w:abstractNumId="20" w15:restartNumberingAfterBreak="0">
+  <w:abstractNum w:abstractNumId="21" w15:restartNumberingAfterBreak="0">
     <w:nsid w:val="5D361CBC"/>
     <w:multiLevelType w:val="multilevel"/>
     <w:tmpl w:val="00C26D1C"/>
@@ -30817,7 +31619,7 @@
       </w:rPr>
     </w:lvl>
   </w:abstractNum>
-  <w:abstractNum w:abstractNumId="21" w15:restartNumberingAfterBreak="0">
+  <w:abstractNum w:abstractNumId="22" w15:restartNumberingAfterBreak="0">
     <w:nsid w:val="5DEE50F6"/>
     <w:multiLevelType w:val="hybridMultilevel"/>
     <w:tmpl w:val="4B66158A"/>
@@ -30930,7 +31732,7 @@
       </w:rPr>
     </w:lvl>
   </w:abstractNum>
-  <w:abstractNum w:abstractNumId="22" w15:restartNumberingAfterBreak="0">
+  <w:abstractNum w:abstractNumId="23" w15:restartNumberingAfterBreak="0">
     <w:nsid w:val="680C6F40"/>
     <w:multiLevelType w:val="multilevel"/>
     <w:tmpl w:val="5E9C0BEA"/>
@@ -31079,7 +31881,7 @@
       </w:rPr>
     </w:lvl>
   </w:abstractNum>
-  <w:abstractNum w:abstractNumId="23" w15:restartNumberingAfterBreak="0">
+  <w:abstractNum w:abstractNumId="24" w15:restartNumberingAfterBreak="0">
     <w:nsid w:val="6C4A244E"/>
     <w:multiLevelType w:val="multilevel"/>
     <w:tmpl w:val="D65403CE"/>
@@ -31228,7 +32030,7 @@
       </w:rPr>
     </w:lvl>
   </w:abstractNum>
-  <w:abstractNum w:abstractNumId="24" w15:restartNumberingAfterBreak="0">
+  <w:abstractNum w:abstractNumId="25" w15:restartNumberingAfterBreak="0">
     <w:nsid w:val="6F7B05C0"/>
     <w:multiLevelType w:val="multilevel"/>
     <w:tmpl w:val="96DC1FCE"/>
@@ -31377,7 +32179,7 @@
       </w:rPr>
     </w:lvl>
   </w:abstractNum>
-  <w:abstractNum w:abstractNumId="25" w15:restartNumberingAfterBreak="0">
+  <w:abstractNum w:abstractNumId="26" w15:restartNumberingAfterBreak="0">
     <w:nsid w:val="78C97890"/>
     <w:multiLevelType w:val="multilevel"/>
     <w:tmpl w:val="1228076A"/>
@@ -31526,7 +32328,7 @@
       </w:rPr>
     </w:lvl>
   </w:abstractNum>
-  <w:abstractNum w:abstractNumId="26" w15:restartNumberingAfterBreak="0">
+  <w:abstractNum w:abstractNumId="27" w15:restartNumberingAfterBreak="0">
     <w:nsid w:val="7C1171BB"/>
     <w:multiLevelType w:val="multilevel"/>
     <w:tmpl w:val="C53AD5AE"/>
@@ -31667,7 +32469,7 @@
       </w:rPr>
     </w:lvl>
   </w:abstractNum>
-  <w:abstractNum w:abstractNumId="27" w15:restartNumberingAfterBreak="0">
+  <w:abstractNum w:abstractNumId="28" w15:restartNumberingAfterBreak="0">
     <w:nsid w:val="7F372E49"/>
     <w:multiLevelType w:val="multilevel"/>
     <w:tmpl w:val="B24C9036"/>
@@ -31767,88 +32569,91 @@
     </w:lvl>
   </w:abstractNum>
   <w:num w:numId="1">
-    <w:abstractNumId w:val="23"/>
+    <w:abstractNumId w:val="24"/>
   </w:num>
   <w:num w:numId="2">
-    <w:abstractNumId w:val="10"/>
+    <w:abstractNumId w:val="11"/>
   </w:num>
   <w:num w:numId="3">
-    <w:abstractNumId w:val="14"/>
+    <w:abstractNumId w:val="15"/>
   </w:num>
   <w:num w:numId="4">
     <w:abstractNumId w:val="1"/>
   </w:num>
   <w:num w:numId="5">
-    <w:abstractNumId w:val="27"/>
+    <w:abstractNumId w:val="28"/>
   </w:num>
   <w:num w:numId="6">
-    <w:abstractNumId w:val="24"/>
+    <w:abstractNumId w:val="25"/>
   </w:num>
   <w:num w:numId="7">
     <w:abstractNumId w:val="4"/>
   </w:num>
   <w:num w:numId="8">
-    <w:abstractNumId w:val="15"/>
+    <w:abstractNumId w:val="16"/>
   </w:num>
   <w:num w:numId="9">
-    <w:abstractNumId w:val="6"/>
+    <w:abstractNumId w:val="7"/>
   </w:num>
   <w:num w:numId="10">
-    <w:abstractNumId w:val="20"/>
+    <w:abstractNumId w:val="21"/>
   </w:num>
   <w:num w:numId="11">
-    <w:abstractNumId w:val="25"/>
+    <w:abstractNumId w:val="26"/>
   </w:num>
   <w:num w:numId="12">
     <w:abstractNumId w:val="0"/>
   </w:num>
   <w:num w:numId="13">
-    <w:abstractNumId w:val="22"/>
+    <w:abstractNumId w:val="23"/>
   </w:num>
   <w:num w:numId="14">
-    <w:abstractNumId w:val="17"/>
+    <w:abstractNumId w:val="18"/>
   </w:num>
   <w:num w:numId="15">
-    <w:abstractNumId w:val="11"/>
+    <w:abstractNumId w:val="12"/>
   </w:num>
   <w:num w:numId="16">
+    <w:abstractNumId w:val="20"/>
+  </w:num>
+  <w:num w:numId="17">
     <w:abstractNumId w:val="19"/>
   </w:num>
-  <w:num w:numId="17">
-    <w:abstractNumId w:val="18"/>
-  </w:num>
   <w:num w:numId="18">
-    <w:abstractNumId w:val="5"/>
+    <w:abstractNumId w:val="6"/>
   </w:num>
   <w:num w:numId="19">
     <w:abstractNumId w:val="3"/>
   </w:num>
   <w:num w:numId="20">
-    <w:abstractNumId w:val="8"/>
+    <w:abstractNumId w:val="9"/>
   </w:num>
   <w:num w:numId="21">
-    <w:abstractNumId w:val="16"/>
+    <w:abstractNumId w:val="17"/>
   </w:num>
   <w:num w:numId="22">
-    <w:abstractNumId w:val="21"/>
+    <w:abstractNumId w:val="22"/>
   </w:num>
   <w:num w:numId="23">
-    <w:abstractNumId w:val="12"/>
+    <w:abstractNumId w:val="13"/>
   </w:num>
   <w:num w:numId="24">
-    <w:abstractNumId w:val="26"/>
+    <w:abstractNumId w:val="27"/>
   </w:num>
   <w:num w:numId="25">
-    <w:abstractNumId w:val="9"/>
+    <w:abstractNumId w:val="10"/>
   </w:num>
   <w:num w:numId="26">
     <w:abstractNumId w:val="2"/>
   </w:num>
   <w:num w:numId="27">
-    <w:abstractNumId w:val="13"/>
+    <w:abstractNumId w:val="14"/>
   </w:num>
   <w:num w:numId="28">
-    <w:abstractNumId w:val="7"/>
+    <w:abstractNumId w:val="8"/>
+  </w:num>
+  <w:num w:numId="29">
+    <w:abstractNumId w:val="5"/>
   </w:num>
   <w:numIdMacAtCleanup w:val="28"/>
 </w:numbering>

</xml_diff>